<commit_message>
Formattting and grammar correction upto
Formattting and grammar correction upto what dada has done
</commit_message>
<xml_diff>
--- a/ThesisFOrGrammarCheck_12_Nov.docx
+++ b/ThesisFOrGrammarCheck_12_Nov.docx
@@ -817,21 +817,7 @@
         <w:rPr>
           <w:lang w:val="en-US"/>
         </w:rPr>
-        <w:t xml:space="preserve">The energy saving schemes proved out to save a lot of energy in the operations of both macro and micro cells. It was observed that using the discontinuous transmission around 20% to 30% of energy could be saved. The amount of savings from </w:t>
-      </w:r>
-      <w:proofErr w:type="gramStart"/>
-      <w:r>
-        <w:rPr>
-          <w:lang w:val="en-US"/>
-        </w:rPr>
-        <w:t>these energy</w:t>
-      </w:r>
-      <w:proofErr w:type="gramEnd"/>
-      <w:r>
-        <w:rPr>
-          <w:lang w:val="en-US"/>
-        </w:rPr>
-        <w:t xml:space="preserve"> saving schemes depend upon the utilization and sleep time of these nodes, we saw that using energy saving schemes in macro cell deployment can give savings as much as 17% and 33% in micro cell deployment. Comparing macro without energy saving scheme to micro with lean carrier energy saving scheme results in 55% of energy savings. So, from an energy saving point of view, it would be much better to implement a heterogeneous network with more micro cells and small cells with energy saving features than just macro cells.</w:t>
+        <w:t>The energy saving schemes proved out to save a lot of energy in the operations of both macro and micro cells. It was observed that using the discontinuous transmission around 20% to 30% of energy could be saved. The amount of savings from these energy saving schemes depend upon the utilization and sleep time of these nodes, we saw that using energy saving schemes in macro cell deployment can give savings as much as 17% and 33% in micro cell deployment. Comparing macro without energy saving scheme to micro with lean carrier energy saving scheme results in 55% of energy savings. So, from an energy saving point of view, it would be much better to implement a heterogeneous network with more micro cells and small cells with energy saving features than just macro cells.</w:t>
       </w:r>
     </w:p>
     <w:p>
@@ -1373,22 +1359,12 @@
       <w:bookmarkStart w:id="9" w:name="_Toc498623820"/>
       <w:r>
         <w:lastRenderedPageBreak/>
-        <w:t xml:space="preserve">Table </w:t>
-      </w:r>
-      <w:proofErr w:type="spellStart"/>
-      <w:r>
-        <w:t>of</w:t>
-      </w:r>
-      <w:proofErr w:type="spellEnd"/>
-      <w:r>
-        <w:t xml:space="preserve"> </w:t>
-      </w:r>
-      <w:proofErr w:type="spellStart"/>
+        <w:t xml:space="preserve">Table of </w:t>
+      </w:r>
       <w:r>
         <w:t>Contents</w:t>
       </w:r>
       <w:bookmarkEnd w:id="9"/>
-      <w:proofErr w:type="spellEnd"/>
     </w:p>
     <w:p>
       <w:pPr>
@@ -5305,7 +5281,6 @@
       <w:r>
         <w:t xml:space="preserve">1 </w:t>
       </w:r>
-      <w:proofErr w:type="spellStart"/>
       <w:r>
         <w:t>Introduction</w:t>
       </w:r>
@@ -5316,7 +5291,6 @@
       <w:bookmarkEnd w:id="10"/>
       <w:bookmarkEnd w:id="11"/>
       <w:bookmarkEnd w:id="12"/>
-      <w:proofErr w:type="spellEnd"/>
     </w:p>
     <w:p>
       <w:pPr>
@@ -5326,12 +5300,10 @@
         <w:t xml:space="preserve"> </w:t>
       </w:r>
       <w:bookmarkStart w:id="13" w:name="_Toc498623822"/>
-      <w:proofErr w:type="spellStart"/>
       <w:r>
         <w:t>Introduction</w:t>
       </w:r>
       <w:bookmarkEnd w:id="13"/>
-      <w:proofErr w:type="spellEnd"/>
     </w:p>
     <w:p>
       <w:pPr>
@@ -5364,7 +5336,13 @@
         <w:rPr>
           <w:lang w:val="en-US"/>
         </w:rPr>
-        <w:t xml:space="preserve">importance </w:t>
+        <w:t>important</w:t>
+      </w:r>
+      <w:r>
+        <w:rPr>
+          <w:lang w:val="en-US"/>
+        </w:rPr>
+        <w:t xml:space="preserve"> </w:t>
       </w:r>
       <w:r>
         <w:rPr>
@@ -5507,13 +5485,8 @@
         <w:t xml:space="preserve"> </w:t>
       </w:r>
       <w:bookmarkStart w:id="16" w:name="_Toc498623823"/>
-      <w:proofErr w:type="spellStart"/>
-      <w:r>
-        <w:t>Background</w:t>
-      </w:r>
-      <w:proofErr w:type="spellEnd"/>
-      <w:r>
-        <w:t xml:space="preserve"> and Motivation</w:t>
+      <w:r>
+        <w:t>Background and Motivation</w:t>
       </w:r>
       <w:bookmarkEnd w:id="16"/>
       <w:r>
@@ -6294,21 +6267,11 @@
       </w:r>
       <w:bookmarkStart w:id="29" w:name="_Toc497847966"/>
       <w:bookmarkStart w:id="30" w:name="_Toc498623824"/>
-      <w:proofErr w:type="spellStart"/>
-      <w:r>
-        <w:t>Previous</w:t>
-      </w:r>
-      <w:proofErr w:type="spellEnd"/>
-      <w:r>
-        <w:t xml:space="preserve"> </w:t>
-      </w:r>
-      <w:proofErr w:type="spellStart"/>
-      <w:r>
-        <w:t>Work</w:t>
+      <w:r>
+        <w:t>Previous Work</w:t>
       </w:r>
       <w:bookmarkEnd w:id="29"/>
       <w:bookmarkEnd w:id="30"/>
-      <w:proofErr w:type="spellEnd"/>
       <w:r>
         <w:t xml:space="preserve"> </w:t>
       </w:r>
@@ -6362,14 +6325,7 @@
         <w:rPr>
           <w:lang w:val="en-US"/>
         </w:rPr>
-        <w:t xml:space="preserve">n 2010-2012 under Energy Aware Radio and </w:t>
-      </w:r>
-      <w:proofErr w:type="spellStart"/>
-      <w:r>
-        <w:rPr>
-          <w:lang w:val="en-US"/>
-        </w:rPr>
-        <w:t>n</w:t>
+        <w:t>n 2010-2012 under Energy Aware Radio and n</w:t>
       </w:r>
       <w:commentRangeStart w:id="32"/>
       <w:r>
@@ -6396,28 +6352,7 @@
         <w:rPr>
           <w:lang w:val="en-US"/>
         </w:rPr>
-        <w:t>ork</w:t>
-      </w:r>
-      <w:proofErr w:type="spellEnd"/>
-      <w:r>
-        <w:rPr>
-          <w:lang w:val="en-US"/>
-        </w:rPr>
-        <w:t xml:space="preserve"> </w:t>
-      </w:r>
-      <w:proofErr w:type="spellStart"/>
-      <w:r>
-        <w:rPr>
-          <w:lang w:val="en-US"/>
-        </w:rPr>
-        <w:t>tecHnologies</w:t>
-      </w:r>
-      <w:proofErr w:type="spellEnd"/>
-      <w:r>
-        <w:rPr>
-          <w:lang w:val="en-US"/>
-        </w:rPr>
-        <w:t xml:space="preserve"> (EARTH) project</w:t>
+        <w:t>ork tecHnologies (EARTH) project</w:t>
       </w:r>
       <w:r>
         <w:rPr>
@@ -6581,35 +6516,7 @@
         <w:rPr>
           <w:lang w:val="en-US"/>
         </w:rPr>
-        <w:t xml:space="preserve">It also gives the internal breakdown of energy consumed within different sizes of nodes such as macro, micro, </w:t>
-      </w:r>
-      <w:proofErr w:type="spellStart"/>
-      <w:r>
-        <w:rPr>
-          <w:lang w:val="en-US"/>
-        </w:rPr>
-        <w:t>pico</w:t>
-      </w:r>
-      <w:proofErr w:type="spellEnd"/>
-      <w:r>
-        <w:rPr>
-          <w:lang w:val="en-US"/>
-        </w:rPr>
-        <w:t xml:space="preserve"> and </w:t>
-      </w:r>
-      <w:proofErr w:type="spellStart"/>
-      <w:r>
-        <w:rPr>
-          <w:lang w:val="en-US"/>
-        </w:rPr>
-        <w:t>femto</w:t>
-      </w:r>
-      <w:proofErr w:type="spellEnd"/>
-      <w:r>
-        <w:rPr>
-          <w:lang w:val="en-US"/>
-        </w:rPr>
-        <w:t>.</w:t>
+        <w:t>It also gives the internal breakdown of energy consumed within different sizes of nodes such as macro, micro, pico and femto.</w:t>
       </w:r>
     </w:p>
     <w:p>
@@ -6684,35 +6591,7 @@
         <w:rPr>
           <w:lang w:val="en-US"/>
         </w:rPr>
-        <w:t xml:space="preserve"> break up the energy consumed by different components of the BS in macro, </w:t>
-      </w:r>
-      <w:proofErr w:type="spellStart"/>
-      <w:r>
-        <w:rPr>
-          <w:lang w:val="en-US"/>
-        </w:rPr>
-        <w:t>pico</w:t>
-      </w:r>
-      <w:proofErr w:type="spellEnd"/>
-      <w:r>
-        <w:rPr>
-          <w:lang w:val="en-US"/>
-        </w:rPr>
-        <w:t xml:space="preserve"> and other cells that support the 3GPP LTE standard. It supports the Earth Project’s state of the art (</w:t>
-      </w:r>
-      <w:proofErr w:type="spellStart"/>
-      <w:r>
-        <w:rPr>
-          <w:lang w:val="en-US"/>
-        </w:rPr>
-        <w:t>SoTA</w:t>
-      </w:r>
-      <w:proofErr w:type="spellEnd"/>
-      <w:r>
-        <w:rPr>
-          <w:lang w:val="en-US"/>
-        </w:rPr>
-        <w:t xml:space="preserve">) power model. </w:t>
+        <w:t xml:space="preserve"> break up the energy consumed by different components of the BS in macro, pico and other cells that support the 3GPP LTE standard. It supports the Earth Project’s state of the art (SoTA) power model. </w:t>
       </w:r>
     </w:p>
     <w:p>
@@ -7157,7 +7036,6 @@
         <w:t xml:space="preserve"> </w:t>
       </w:r>
       <w:commentRangeStart w:id="39"/>
-      <w:proofErr w:type="gramStart"/>
       <w:r>
         <w:rPr>
           <w:lang w:val="en-US"/>
@@ -7182,7 +7060,6 @@
         </w:rPr>
         <w:t xml:space="preserve"> the</w:t>
       </w:r>
-      <w:proofErr w:type="gramEnd"/>
       <w:r>
         <w:rPr>
           <w:lang w:val="en-US"/>
@@ -7253,21 +7130,7 @@
         <w:rPr>
           <w:lang w:val="en-US"/>
         </w:rPr>
-        <w:t xml:space="preserve">; micro DTX and </w:t>
-      </w:r>
-      <w:proofErr w:type="spellStart"/>
-      <w:r>
-        <w:rPr>
-          <w:lang w:val="en-US"/>
-        </w:rPr>
-        <w:t>pico</w:t>
-      </w:r>
-      <w:proofErr w:type="spellEnd"/>
-      <w:r>
-        <w:rPr>
-          <w:lang w:val="en-US"/>
-        </w:rPr>
-        <w:t xml:space="preserve"> node sleep modes w</w:t>
+        <w:t>; micro DTX and pico node sleep modes w</w:t>
       </w:r>
       <w:r>
         <w:rPr>
@@ -7305,21 +7168,7 @@
         <w:rPr>
           <w:lang w:val="en-US"/>
         </w:rPr>
-        <w:t xml:space="preserve">. The heterogeneous network was composed of macro nodes and </w:t>
-      </w:r>
-      <w:proofErr w:type="spellStart"/>
-      <w:r>
-        <w:rPr>
-          <w:lang w:val="en-US"/>
-        </w:rPr>
-        <w:t>pico</w:t>
-      </w:r>
-      <w:proofErr w:type="spellEnd"/>
-      <w:r>
-        <w:rPr>
-          <w:lang w:val="en-US"/>
-        </w:rPr>
-        <w:t xml:space="preserve"> nodes. At high traffic energy could be saved a lot by smaller nodes handling large traffic, thereby increasing user performance and decreasing energy consumption at the same time. </w:t>
+        <w:t xml:space="preserve">. The heterogeneous network was composed of macro nodes and pico nodes. At high traffic energy could be saved a lot by smaller nodes handling large traffic, thereby increasing user performance and decreasing energy consumption at the same time. </w:t>
       </w:r>
     </w:p>
     <w:p>
@@ -7394,40 +7243,14 @@
       <w:r>
         <w:t xml:space="preserve">e simulator </w:t>
       </w:r>
-      <w:proofErr w:type="spellStart"/>
       <w:r>
         <w:t>use</w:t>
       </w:r>
       <w:r>
         <w:t>s</w:t>
       </w:r>
-      <w:proofErr w:type="spellEnd"/>
-      <w:r>
-        <w:t xml:space="preserve"> </w:t>
-      </w:r>
-      <w:proofErr w:type="spellStart"/>
-      <w:r>
-        <w:t>ray-tracing</w:t>
-      </w:r>
-      <w:proofErr w:type="spellEnd"/>
-      <w:r>
-        <w:t xml:space="preserve"> </w:t>
-      </w:r>
-      <w:proofErr w:type="spellStart"/>
-      <w:r>
-        <w:t>propagation</w:t>
-      </w:r>
-      <w:proofErr w:type="spellEnd"/>
-      <w:r>
-        <w:t xml:space="preserve"> </w:t>
-      </w:r>
-      <w:proofErr w:type="spellStart"/>
-      <w:r>
-        <w:t>models</w:t>
-      </w:r>
-      <w:proofErr w:type="spellEnd"/>
-      <w:r>
-        <w:t xml:space="preserve"> like BEZT.</w:t>
+      <w:r>
+        <w:t xml:space="preserve"> ray-tracing propagation models like BEZT.</w:t>
       </w:r>
       <w:commentRangeEnd w:id="41"/>
       <w:r>
@@ -7457,21 +7280,8 @@
         <w:t xml:space="preserve"> </w:t>
       </w:r>
       <w:bookmarkStart w:id="42" w:name="_Toc498623825"/>
-      <w:proofErr w:type="spellStart"/>
-      <w:r>
-        <w:t>Purpose</w:t>
-      </w:r>
-      <w:proofErr w:type="spellEnd"/>
-      <w:r>
-        <w:t xml:space="preserve"> </w:t>
-      </w:r>
-      <w:proofErr w:type="spellStart"/>
-      <w:r>
-        <w:t>of</w:t>
-      </w:r>
-      <w:proofErr w:type="spellEnd"/>
-      <w:r>
-        <w:t xml:space="preserve"> the Project</w:t>
+      <w:r>
+        <w:t>Purpose of the Project</w:t>
       </w:r>
       <w:bookmarkEnd w:id="42"/>
     </w:p>
@@ -7530,16 +7340,8 @@
         <w:rPr>
           <w:lang w:val="en-US"/>
         </w:rPr>
-        <w:t xml:space="preserve"> things (IoT) would need </w:t>
-      </w:r>
-      <w:proofErr w:type="gramStart"/>
-      <w:r>
-        <w:rPr>
-          <w:lang w:val="en-US"/>
-        </w:rPr>
-        <w:t>more dense</w:t>
-      </w:r>
-      <w:proofErr w:type="gramEnd"/>
+        <w:t xml:space="preserve"> things (IoT) would need more dense</w:t>
+      </w:r>
       <w:r>
         <w:rPr>
           <w:lang w:val="en-US"/>
@@ -7730,21 +7532,7 @@
         <w:rPr>
           <w:lang w:val="en-US"/>
         </w:rPr>
-        <w:t xml:space="preserve">saving schemes. To keep the results more generic and not specific to any </w:t>
-      </w:r>
-      <w:proofErr w:type="gramStart"/>
-      <w:r>
-        <w:rPr>
-          <w:lang w:val="en-US"/>
-        </w:rPr>
-        <w:t>particular set</w:t>
-      </w:r>
-      <w:proofErr w:type="gramEnd"/>
-      <w:r>
-        <w:rPr>
-          <w:lang w:val="en-US"/>
-        </w:rPr>
-        <w:t xml:space="preserve"> of radio base stations we will </w:t>
+        <w:t xml:space="preserve">saving schemes. To keep the results more generic and not specific to any particular set of radio base stations we will </w:t>
       </w:r>
       <w:r>
         <w:rPr>
@@ -7780,31 +7568,16 @@
         <w:t xml:space="preserve"> </w:t>
       </w:r>
       <w:bookmarkStart w:id="47" w:name="_Toc498623826"/>
-      <w:proofErr w:type="spellStart"/>
-      <w:r>
-        <w:t>Outline</w:t>
-      </w:r>
-      <w:proofErr w:type="spellEnd"/>
-      <w:r>
-        <w:t xml:space="preserve"> </w:t>
-      </w:r>
-      <w:proofErr w:type="spellStart"/>
-      <w:r>
-        <w:t>of</w:t>
-      </w:r>
-      <w:proofErr w:type="spellEnd"/>
-      <w:r>
-        <w:t xml:space="preserve"> the </w:t>
-      </w:r>
-      <w:proofErr w:type="spellStart"/>
-      <w:r>
-        <w:t>t</w:t>
+      <w:r>
+        <w:t xml:space="preserve">Outline </w:t>
+      </w:r>
+      <w:r>
+        <w:t>of the t</w:t>
       </w:r>
       <w:r>
         <w:t>hesis</w:t>
       </w:r>
       <w:bookmarkEnd w:id="47"/>
-      <w:proofErr w:type="spellEnd"/>
     </w:p>
     <w:p>
       <w:pPr>
@@ -7840,21 +7613,7 @@
         <w:rPr>
           <w:lang w:val="en-US"/>
         </w:rPr>
-        <w:t xml:space="preserve"> this project, chapter 2 is about the theory of BSs which describes about various cells used in a typical LTE heterogeneous deployment and the transmission techniques used by these BSs like MIMO and OFDM, chapter 3 is where we explain </w:t>
-      </w:r>
-      <w:proofErr w:type="gramStart"/>
-      <w:r>
-        <w:rPr>
-          <w:lang w:val="en-US"/>
-        </w:rPr>
-        <w:t>about  the</w:t>
-      </w:r>
-      <w:proofErr w:type="gramEnd"/>
-      <w:r>
-        <w:rPr>
-          <w:lang w:val="en-US"/>
-        </w:rPr>
-        <w:t xml:space="preserve"> E</w:t>
+        <w:t xml:space="preserve"> this project, chapter 2 is about the theory of BSs which describes about various cells used in a typical LTE heterogeneous deployment and the transmission techniques used by these BSs like MIMO and OFDM, chapter 3 is where we explain about  the E</w:t>
       </w:r>
       <w:r>
         <w:rPr>
@@ -8213,6 +7972,8 @@
           <w:lang w:val="en-US"/>
         </w:rPr>
       </w:pPr>
+      <w:bookmarkStart w:id="49" w:name="_GoBack"/>
+      <w:bookmarkEnd w:id="49"/>
     </w:p>
     <w:p>
       <w:pPr>
@@ -8248,16 +8009,14 @@
       <w:pPr>
         <w:pStyle w:val="Heading1"/>
       </w:pPr>
-      <w:bookmarkStart w:id="49" w:name="_Toc498623827"/>
+      <w:bookmarkStart w:id="50" w:name="_Toc498623827"/>
       <w:r>
         <w:t xml:space="preserve">2 </w:t>
       </w:r>
-      <w:proofErr w:type="spellStart"/>
       <w:r>
         <w:t>Theory</w:t>
       </w:r>
-      <w:bookmarkEnd w:id="49"/>
-      <w:proofErr w:type="spellEnd"/>
+      <w:bookmarkEnd w:id="50"/>
       <w:r>
         <w:t xml:space="preserve"> </w:t>
       </w:r>
@@ -8269,21 +8028,11 @@
       <w:pPr>
         <w:pStyle w:val="Heading2"/>
       </w:pPr>
-      <w:bookmarkStart w:id="50" w:name="_Toc498623828"/>
-      <w:proofErr w:type="spellStart"/>
-      <w:r>
-        <w:t>Heterogeneous</w:t>
-      </w:r>
-      <w:proofErr w:type="spellEnd"/>
-      <w:r>
-        <w:t xml:space="preserve"> </w:t>
-      </w:r>
-      <w:proofErr w:type="spellStart"/>
-      <w:r>
-        <w:t>Networks</w:t>
-      </w:r>
-      <w:bookmarkEnd w:id="50"/>
-      <w:proofErr w:type="spellEnd"/>
+      <w:bookmarkStart w:id="51" w:name="_Toc498623828"/>
+      <w:r>
+        <w:t>Heterogeneous Networks</w:t>
+      </w:r>
+      <w:bookmarkEnd w:id="51"/>
     </w:p>
     <w:p>
       <w:pPr>
@@ -8480,14 +8229,7 @@
         <w:rPr>
           <w:lang w:val="en-US"/>
         </w:rPr>
-        <w:t xml:space="preserve">ncy spectrum for 5G will lie in </w:t>
-      </w:r>
-      <w:proofErr w:type="gramStart"/>
-      <w:r>
-        <w:rPr>
-          <w:lang w:val="en-US"/>
-        </w:rPr>
-        <w:t xml:space="preserve">a </w:t>
+        <w:t xml:space="preserve">ncy spectrum for 5G will lie in a </w:t>
       </w:r>
       <w:r>
         <w:rPr>
@@ -8499,14 +8241,7 @@
         <w:rPr>
           <w:lang w:val="en-US"/>
         </w:rPr>
-        <w:t>the order</w:t>
-      </w:r>
-      <w:proofErr w:type="gramEnd"/>
-      <w:r>
-        <w:rPr>
-          <w:lang w:val="en-US"/>
-        </w:rPr>
-        <w:t xml:space="preserve"> 30 GHZ, according to a</w:t>
+        <w:t>the order 30 GHZ, according to a</w:t>
       </w:r>
       <w:r>
         <w:rPr>
@@ -8514,20 +8249,20 @@
         </w:rPr>
         <w:t xml:space="preserve"> study done with coverage and penetration of these waves in indoor environment will be very problematic. “Achieving indoor coverage at 30 GHz is highly problematic for all cases, and </w:t>
       </w:r>
-      <w:commentRangeStart w:id="51"/>
+      <w:commentRangeStart w:id="52"/>
       <w:r>
         <w:rPr>
           <w:lang w:val="en-US"/>
         </w:rPr>
         <w:t xml:space="preserve">it is </w:t>
       </w:r>
-      <w:commentRangeEnd w:id="51"/>
+      <w:commentRangeEnd w:id="52"/>
       <w:r>
         <w:rPr>
           <w:rStyle w:val="CommentReference"/>
           <w:rFonts w:ascii="Calibri" w:hAnsi="Calibri"/>
         </w:rPr>
-        <w:commentReference w:id="51"/>
+        <w:commentReference w:id="52"/>
       </w:r>
       <w:r>
         <w:rPr>
@@ -8634,7 +8369,6 @@
                 <w:sz w:val="20"/>
               </w:rPr>
             </w:pPr>
-            <w:proofErr w:type="spellStart"/>
             <w:r>
               <w:rPr>
                 <w:b/>
@@ -8642,7 +8376,6 @@
               </w:rPr>
               <w:t>Specification</w:t>
             </w:r>
-            <w:proofErr w:type="spellEnd"/>
           </w:p>
         </w:tc>
         <w:tc>
@@ -8671,7 +8404,6 @@
                 <w:sz w:val="20"/>
               </w:rPr>
             </w:pPr>
-            <w:proofErr w:type="spellStart"/>
             <w:r>
               <w:rPr>
                 <w:b/>
@@ -8679,7 +8411,6 @@
               </w:rPr>
               <w:t>Femtocell</w:t>
             </w:r>
-            <w:proofErr w:type="spellEnd"/>
           </w:p>
         </w:tc>
         <w:tc>
@@ -8778,7 +8509,6 @@
                 <w:sz w:val="20"/>
               </w:rPr>
             </w:pPr>
-            <w:proofErr w:type="spellStart"/>
             <w:r>
               <w:rPr>
                 <w:b/>
@@ -8786,7 +8516,6 @@
               </w:rPr>
               <w:t>Macrocell</w:t>
             </w:r>
-            <w:proofErr w:type="spellEnd"/>
           </w:p>
         </w:tc>
       </w:tr>
@@ -8821,21 +8550,12 @@
                 <w:sz w:val="20"/>
               </w:rPr>
             </w:pPr>
-            <w:proofErr w:type="spellStart"/>
             <w:r>
               <w:rPr>
                 <w:b/>
                 <w:sz w:val="20"/>
               </w:rPr>
-              <w:t>Transmit</w:t>
-            </w:r>
-            <w:proofErr w:type="spellEnd"/>
-            <w:r>
-              <w:rPr>
-                <w:b/>
-                <w:sz w:val="20"/>
-              </w:rPr>
-              <w:t xml:space="preserve"> Power</w:t>
+              <w:t>Transmit Power</w:t>
             </w:r>
           </w:p>
         </w:tc>
@@ -8869,16 +8589,8 @@
               <w:rPr>
                 <w:sz w:val="20"/>
               </w:rPr>
-              <w:t xml:space="preserve">20 </w:t>
+              <w:t>20 dBm</w:t>
             </w:r>
-            <w:proofErr w:type="spellStart"/>
-            <w:r>
-              <w:rPr>
-                <w:sz w:val="20"/>
-              </w:rPr>
-              <w:t>dBm</w:t>
-            </w:r>
-            <w:proofErr w:type="spellEnd"/>
           </w:p>
         </w:tc>
         <w:tc>
@@ -9020,17 +8732,8 @@
                 <w:b/>
                 <w:sz w:val="20"/>
               </w:rPr>
-              <w:t xml:space="preserve">Power </w:t>
+              <w:t>Power Consumption</w:t>
             </w:r>
-            <w:proofErr w:type="spellStart"/>
-            <w:r>
-              <w:rPr>
-                <w:b/>
-                <w:sz w:val="20"/>
-              </w:rPr>
-              <w:t>Consumption</w:t>
-            </w:r>
-            <w:proofErr w:type="spellEnd"/>
           </w:p>
         </w:tc>
         <w:tc>
@@ -9059,14 +8762,12 @@
                 <w:sz w:val="20"/>
               </w:rPr>
             </w:pPr>
-            <w:proofErr w:type="spellStart"/>
             <w:r>
               <w:rPr>
                 <w:sz w:val="20"/>
               </w:rPr>
               <w:t>Low</w:t>
             </w:r>
-            <w:proofErr w:type="spellEnd"/>
           </w:p>
         </w:tc>
         <w:tc>
@@ -9095,14 +8796,12 @@
                 <w:sz w:val="20"/>
               </w:rPr>
             </w:pPr>
-            <w:proofErr w:type="spellStart"/>
             <w:r>
               <w:rPr>
                 <w:sz w:val="20"/>
               </w:rPr>
               <w:t>Low</w:t>
             </w:r>
-            <w:proofErr w:type="spellEnd"/>
           </w:p>
         </w:tc>
         <w:tc>
@@ -9165,14 +8864,12 @@
                 <w:sz w:val="20"/>
               </w:rPr>
             </w:pPr>
-            <w:proofErr w:type="spellStart"/>
             <w:r>
               <w:rPr>
                 <w:sz w:val="20"/>
               </w:rPr>
               <w:t>High</w:t>
             </w:r>
-            <w:proofErr w:type="spellEnd"/>
           </w:p>
         </w:tc>
       </w:tr>
@@ -9207,31 +8904,13 @@
                 <w:sz w:val="20"/>
               </w:rPr>
             </w:pPr>
-            <w:proofErr w:type="spellStart"/>
             <w:r>
               <w:rPr>
                 <w:b/>
                 <w:sz w:val="20"/>
               </w:rPr>
-              <w:t>Coverage</w:t>
+              <w:t>Coverage distance</w:t>
             </w:r>
-            <w:proofErr w:type="spellEnd"/>
-            <w:r>
-              <w:rPr>
-                <w:b/>
-                <w:sz w:val="20"/>
-              </w:rPr>
-              <w:t xml:space="preserve"> </w:t>
-            </w:r>
-            <w:proofErr w:type="spellStart"/>
-            <w:r>
-              <w:rPr>
-                <w:b/>
-                <w:sz w:val="20"/>
-              </w:rPr>
-              <w:t>distance</w:t>
-            </w:r>
-            <w:proofErr w:type="spellEnd"/>
           </w:p>
         </w:tc>
         <w:tc>
@@ -9264,21 +8943,7 @@
               <w:rPr>
                 <w:sz w:val="20"/>
               </w:rPr>
-              <w:t xml:space="preserve">Less </w:t>
-            </w:r>
-            <w:proofErr w:type="spellStart"/>
-            <w:r>
-              <w:rPr>
-                <w:sz w:val="20"/>
-              </w:rPr>
-              <w:t>than</w:t>
-            </w:r>
-            <w:proofErr w:type="spellEnd"/>
-            <w:r>
-              <w:rPr>
-                <w:sz w:val="20"/>
-              </w:rPr>
-              <w:t xml:space="preserve"> 30m</w:t>
+              <w:t>Less than 30m</w:t>
             </w:r>
           </w:p>
         </w:tc>
@@ -9312,21 +8977,7 @@
               <w:rPr>
                 <w:sz w:val="20"/>
               </w:rPr>
-              <w:t xml:space="preserve">Less </w:t>
-            </w:r>
-            <w:proofErr w:type="spellStart"/>
-            <w:r>
-              <w:rPr>
-                <w:sz w:val="20"/>
-              </w:rPr>
-              <w:t>than</w:t>
-            </w:r>
-            <w:proofErr w:type="spellEnd"/>
-            <w:r>
-              <w:rPr>
-                <w:sz w:val="20"/>
-              </w:rPr>
-              <w:t xml:space="preserve"> </w:t>
+              <w:t xml:space="preserve">Less than </w:t>
             </w:r>
             <w:r>
               <w:rPr>
@@ -9372,21 +9023,7 @@
               <w:rPr>
                 <w:sz w:val="20"/>
               </w:rPr>
-              <w:t xml:space="preserve">Less </w:t>
-            </w:r>
-            <w:proofErr w:type="spellStart"/>
-            <w:r>
-              <w:rPr>
-                <w:sz w:val="20"/>
-              </w:rPr>
-              <w:t>than</w:t>
-            </w:r>
-            <w:proofErr w:type="spellEnd"/>
-            <w:r>
-              <w:rPr>
-                <w:sz w:val="20"/>
-              </w:rPr>
-              <w:t xml:space="preserve"> 500m</w:t>
+              <w:t>Less than 500m</w:t>
             </w:r>
           </w:p>
         </w:tc>
@@ -9416,28 +9053,12 @@
                 <w:sz w:val="20"/>
               </w:rPr>
             </w:pPr>
-            <w:proofErr w:type="spellStart"/>
             <w:r>
               <w:rPr>
                 <w:sz w:val="20"/>
               </w:rPr>
-              <w:t>Several</w:t>
+              <w:t>Several kms</w:t>
             </w:r>
-            <w:proofErr w:type="spellEnd"/>
-            <w:r>
-              <w:rPr>
-                <w:sz w:val="20"/>
-              </w:rPr>
-              <w:t xml:space="preserve"> </w:t>
-            </w:r>
-            <w:proofErr w:type="spellStart"/>
-            <w:r>
-              <w:rPr>
-                <w:sz w:val="20"/>
-              </w:rPr>
-              <w:t>kms</w:t>
-            </w:r>
-            <w:proofErr w:type="spellEnd"/>
           </w:p>
         </w:tc>
       </w:tr>
@@ -9472,7 +9093,6 @@
                 <w:sz w:val="20"/>
               </w:rPr>
             </w:pPr>
-            <w:proofErr w:type="spellStart"/>
             <w:r>
               <w:rPr>
                 <w:b/>
@@ -9480,7 +9100,6 @@
               </w:rPr>
               <w:t>Deployment</w:t>
             </w:r>
-            <w:proofErr w:type="spellEnd"/>
           </w:p>
         </w:tc>
         <w:tc>
@@ -9547,16 +9166,8 @@
               <w:rPr>
                 <w:sz w:val="20"/>
               </w:rPr>
-              <w:t xml:space="preserve">Indoor and </w:t>
+              <w:t>Indoor and Outdoor</w:t>
             </w:r>
-            <w:proofErr w:type="spellStart"/>
-            <w:r>
-              <w:rPr>
-                <w:sz w:val="20"/>
-              </w:rPr>
-              <w:t>Outdoor</w:t>
-            </w:r>
-            <w:proofErr w:type="spellEnd"/>
           </w:p>
         </w:tc>
         <w:tc>
@@ -9585,19 +9196,11 @@
                 <w:sz w:val="20"/>
               </w:rPr>
             </w:pPr>
-            <w:proofErr w:type="spellStart"/>
             <w:r>
               <w:rPr>
                 <w:sz w:val="20"/>
               </w:rPr>
-              <w:t>Outdoor</w:t>
-            </w:r>
-            <w:proofErr w:type="spellEnd"/>
-            <w:r>
-              <w:rPr>
-                <w:sz w:val="20"/>
-              </w:rPr>
-              <w:t xml:space="preserve"> and Indoor</w:t>
+              <w:t>Outdoor and Indoor</w:t>
             </w:r>
           </w:p>
         </w:tc>
@@ -9627,14 +9230,12 @@
                 <w:sz w:val="20"/>
               </w:rPr>
             </w:pPr>
-            <w:proofErr w:type="spellStart"/>
             <w:r>
               <w:rPr>
                 <w:sz w:val="20"/>
               </w:rPr>
               <w:t>Outdoor</w:t>
             </w:r>
-            <w:proofErr w:type="spellEnd"/>
           </w:p>
         </w:tc>
       </w:tr>
@@ -9669,31 +9270,13 @@
                 <w:sz w:val="20"/>
               </w:rPr>
             </w:pPr>
-            <w:proofErr w:type="spellStart"/>
             <w:r>
               <w:rPr>
                 <w:b/>
                 <w:sz w:val="20"/>
               </w:rPr>
-              <w:t>Backhaul</w:t>
+              <w:t>Backhaul connectivity</w:t>
             </w:r>
-            <w:proofErr w:type="spellEnd"/>
-            <w:r>
-              <w:rPr>
-                <w:b/>
-                <w:sz w:val="20"/>
-              </w:rPr>
-              <w:t xml:space="preserve"> </w:t>
-            </w:r>
-            <w:proofErr w:type="spellStart"/>
-            <w:r>
-              <w:rPr>
-                <w:b/>
-                <w:sz w:val="20"/>
-              </w:rPr>
-              <w:t>connectivity</w:t>
-            </w:r>
-            <w:proofErr w:type="spellEnd"/>
           </w:p>
         </w:tc>
         <w:tc>
@@ -9726,21 +9309,7 @@
               <w:rPr>
                 <w:sz w:val="20"/>
               </w:rPr>
-              <w:t xml:space="preserve">DSL, </w:t>
-            </w:r>
-            <w:proofErr w:type="spellStart"/>
-            <w:r>
-              <w:rPr>
-                <w:sz w:val="20"/>
-              </w:rPr>
-              <w:t>cable</w:t>
-            </w:r>
-            <w:proofErr w:type="spellEnd"/>
-            <w:r>
-              <w:rPr>
-                <w:sz w:val="20"/>
-              </w:rPr>
-              <w:t>, fiber</w:t>
+              <w:t>DSL, cable, fiber</w:t>
             </w:r>
           </w:p>
         </w:tc>
@@ -9770,19 +9339,11 @@
                 <w:sz w:val="20"/>
               </w:rPr>
             </w:pPr>
-            <w:proofErr w:type="spellStart"/>
             <w:r>
               <w:rPr>
                 <w:sz w:val="20"/>
               </w:rPr>
-              <w:t>Microwave</w:t>
-            </w:r>
-            <w:proofErr w:type="spellEnd"/>
-            <w:r>
-              <w:rPr>
-                <w:sz w:val="20"/>
-              </w:rPr>
-              <w:t>, mm</w:t>
+              <w:t>Microwave, mm</w:t>
             </w:r>
           </w:p>
         </w:tc>
@@ -9812,19 +9373,11 @@
                 <w:sz w:val="20"/>
               </w:rPr>
             </w:pPr>
-            <w:proofErr w:type="spellStart"/>
             <w:r>
               <w:rPr>
                 <w:sz w:val="20"/>
               </w:rPr>
-              <w:t>Microwave</w:t>
-            </w:r>
-            <w:proofErr w:type="spellEnd"/>
-            <w:r>
-              <w:rPr>
-                <w:sz w:val="20"/>
-              </w:rPr>
-              <w:t>, Fiber</w:t>
+              <w:t>Microwave, Fiber</w:t>
             </w:r>
           </w:p>
         </w:tc>
@@ -9854,19 +9407,11 @@
                 <w:sz w:val="20"/>
               </w:rPr>
             </w:pPr>
-            <w:proofErr w:type="spellStart"/>
             <w:r>
               <w:rPr>
                 <w:sz w:val="20"/>
               </w:rPr>
-              <w:t>Microwave</w:t>
-            </w:r>
-            <w:proofErr w:type="spellEnd"/>
-            <w:r>
-              <w:rPr>
-                <w:sz w:val="20"/>
-              </w:rPr>
-              <w:t>, Fiber</w:t>
+              <w:t>Microwave, Fiber</w:t>
             </w:r>
           </w:p>
         </w:tc>
@@ -9938,14 +9483,12 @@
                 <w:sz w:val="20"/>
               </w:rPr>
             </w:pPr>
-            <w:proofErr w:type="spellStart"/>
             <w:r>
               <w:rPr>
                 <w:sz w:val="20"/>
               </w:rPr>
               <w:t>User</w:t>
             </w:r>
-            <w:proofErr w:type="spellEnd"/>
           </w:p>
         </w:tc>
         <w:tc>
@@ -10060,7 +9603,7 @@
           <w:lang w:val="en-US"/>
         </w:rPr>
       </w:pPr>
-      <w:bookmarkStart w:id="52" w:name="_Toc497847926"/>
+      <w:bookmarkStart w:id="53" w:name="_Toc497847926"/>
       <w:r>
         <w:rPr>
           <w:lang w:val="en-US"/>
@@ -10098,7 +9641,7 @@
         </w:rPr>
         <w:t>. Comparison between different types of nodes in a heterogeneous network.</w:t>
       </w:r>
-      <w:bookmarkEnd w:id="52"/>
+      <w:bookmarkEnd w:id="53"/>
       <w:r>
         <w:rPr>
           <w:lang w:val="en-US"/>
@@ -13956,7 +13499,7 @@
           <w:lang w:val="en-US"/>
         </w:rPr>
       </w:pPr>
-      <w:bookmarkStart w:id="53" w:name="_Toc497836835"/>
+      <w:bookmarkStart w:id="54" w:name="_Toc497836835"/>
       <w:r>
         <w:rPr>
           <w:lang w:val="en-US"/>
@@ -13994,22 +13537,17 @@
         </w:rPr>
         <w:t>. Small cells pictorial representation.</w:t>
       </w:r>
-      <w:bookmarkEnd w:id="53"/>
+      <w:bookmarkEnd w:id="54"/>
     </w:p>
     <w:p>
       <w:pPr>
         <w:pStyle w:val="Heading3"/>
       </w:pPr>
-      <w:bookmarkStart w:id="54" w:name="_Toc498623829"/>
-      <w:proofErr w:type="spellStart"/>
-      <w:r>
-        <w:t>Macro</w:t>
-      </w:r>
-      <w:proofErr w:type="spellEnd"/>
-      <w:r>
-        <w:t xml:space="preserve"> Cells:</w:t>
-      </w:r>
-      <w:bookmarkEnd w:id="54"/>
+      <w:bookmarkStart w:id="55" w:name="_Toc498623829"/>
+      <w:r>
+        <w:t>Macro Cells:</w:t>
+      </w:r>
+      <w:bookmarkEnd w:id="55"/>
     </w:p>
     <w:p>
       <w:pPr>
@@ -14024,7 +13562,7 @@
         </w:rPr>
         <w:t xml:space="preserve">These cells are the base stations that provide coverage to a large area with Inter </w:t>
       </w:r>
-      <w:commentRangeStart w:id="55"/>
+      <w:commentRangeStart w:id="56"/>
       <w:r>
         <w:rPr>
           <w:lang w:val="en-US"/>
@@ -14037,13 +13575,13 @@
         </w:rPr>
         <w:t xml:space="preserve">istance </w:t>
       </w:r>
-      <w:commentRangeEnd w:id="55"/>
+      <w:commentRangeEnd w:id="56"/>
       <w:r>
         <w:rPr>
           <w:rStyle w:val="CommentReference"/>
           <w:rFonts w:ascii="Calibri" w:hAnsi="Calibri"/>
         </w:rPr>
-        <w:commentReference w:id="55"/>
+        <w:commentReference w:id="56"/>
       </w:r>
       <w:r>
         <w:rPr>
@@ -14057,20 +13595,20 @@
         </w:rPr>
         <w:t>sumption varies from 10</w:t>
       </w:r>
-      <w:commentRangeStart w:id="56"/>
+      <w:commentRangeStart w:id="57"/>
       <w:r>
         <w:rPr>
           <w:lang w:val="en-US"/>
         </w:rPr>
         <w:t>0W to 300W</w:t>
       </w:r>
-      <w:commentRangeEnd w:id="56"/>
+      <w:commentRangeEnd w:id="57"/>
       <w:r>
         <w:rPr>
           <w:rStyle w:val="CommentReference"/>
           <w:rFonts w:ascii="Calibri" w:hAnsi="Calibri"/>
         </w:rPr>
-        <w:commentReference w:id="56"/>
+        <w:commentReference w:id="57"/>
       </w:r>
       <w:r>
         <w:rPr>
@@ -14103,11 +13641,11 @@
       <w:pPr>
         <w:pStyle w:val="Heading3"/>
       </w:pPr>
-      <w:bookmarkStart w:id="57" w:name="_Toc498623830"/>
+      <w:bookmarkStart w:id="58" w:name="_Toc498623830"/>
       <w:r>
         <w:t>Micro Cells</w:t>
       </w:r>
-      <w:bookmarkEnd w:id="57"/>
+      <w:bookmarkEnd w:id="58"/>
     </w:p>
     <w:p>
       <w:pPr>
@@ -14117,21 +13655,7 @@
         <w:rPr>
           <w:lang w:val="en-US"/>
         </w:rPr>
-        <w:t xml:space="preserve">Micro cells have lower </w:t>
-      </w:r>
-      <w:proofErr w:type="gramStart"/>
-      <w:r>
-        <w:rPr>
-          <w:lang w:val="en-US"/>
-        </w:rPr>
-        <w:t>transmit</w:t>
-      </w:r>
-      <w:proofErr w:type="gramEnd"/>
-      <w:r>
-        <w:rPr>
-          <w:lang w:val="en-US"/>
-        </w:rPr>
-        <w:t xml:space="preserve"> power than macro BSs, they are smaller base station</w:t>
+        <w:t>Micro cells have lower transmit power than macro BSs, they are smaller base station</w:t>
       </w:r>
       <w:r>
         <w:rPr>
@@ -14139,7 +13663,7 @@
         </w:rPr>
         <w:t xml:space="preserve">s with full </w:t>
       </w:r>
-      <w:commentRangeStart w:id="58"/>
+      <w:commentRangeStart w:id="59"/>
       <w:r>
         <w:rPr>
           <w:lang w:val="en-US"/>
@@ -14152,33 +13676,19 @@
         </w:rPr>
         <w:t xml:space="preserve"> used to cover </w:t>
       </w:r>
-      <w:commentRangeEnd w:id="58"/>
+      <w:commentRangeEnd w:id="59"/>
       <w:r>
         <w:rPr>
           <w:rStyle w:val="CommentReference"/>
           <w:rFonts w:ascii="Calibri" w:hAnsi="Calibri"/>
         </w:rPr>
-        <w:commentReference w:id="58"/>
-      </w:r>
-      <w:r>
-        <w:rPr>
-          <w:lang w:val="en-US"/>
-        </w:rPr>
-        <w:t xml:space="preserve">both indoor and outdoor crowded areas. It can typically cover a range of few </w:t>
-      </w:r>
-      <w:proofErr w:type="spellStart"/>
-      <w:r>
-        <w:rPr>
-          <w:lang w:val="en-US"/>
-        </w:rPr>
-        <w:t>metres</w:t>
-      </w:r>
-      <w:proofErr w:type="spellEnd"/>
-      <w:r>
-        <w:rPr>
-          <w:lang w:val="en-US"/>
-        </w:rPr>
-        <w:t xml:space="preserve"> to one or two kilometers. </w:t>
+        <w:commentReference w:id="59"/>
+      </w:r>
+      <w:r>
+        <w:rPr>
+          <w:lang w:val="en-US"/>
+        </w:rPr>
+        <w:t xml:space="preserve">both indoor and outdoor crowded areas. It can typically cover a range of few metres to one or two kilometers. </w:t>
       </w:r>
       <w:r>
         <w:rPr>
@@ -14227,11 +13737,11 @@
       <w:pPr>
         <w:pStyle w:val="Heading3"/>
       </w:pPr>
-      <w:bookmarkStart w:id="59" w:name="_Toc498623831"/>
+      <w:bookmarkStart w:id="60" w:name="_Toc498623831"/>
       <w:r>
         <w:t>Pico Cells</w:t>
       </w:r>
-      <w:bookmarkEnd w:id="59"/>
+      <w:bookmarkEnd w:id="60"/>
     </w:p>
     <w:p>
       <w:pPr>
@@ -14244,21 +13754,7 @@
         <w:rPr>
           <w:lang w:val="en-US"/>
         </w:rPr>
-        <w:t xml:space="preserve">Pico cells have lower </w:t>
-      </w:r>
-      <w:proofErr w:type="gramStart"/>
-      <w:r>
-        <w:rPr>
-          <w:lang w:val="en-US"/>
-        </w:rPr>
-        <w:t>transmit</w:t>
-      </w:r>
-      <w:proofErr w:type="gramEnd"/>
-      <w:r>
-        <w:rPr>
-          <w:lang w:val="en-US"/>
-        </w:rPr>
-        <w:t xml:space="preserve"> power than macro BSs, they have </w:t>
+        <w:t xml:space="preserve">Pico cells have lower transmit power than macro BSs, they have </w:t>
       </w:r>
       <w:r>
         <w:rPr>
@@ -14266,20 +13762,20 @@
         </w:rPr>
         <w:t>o</w:t>
       </w:r>
-      <w:commentRangeStart w:id="60"/>
+      <w:commentRangeStart w:id="61"/>
       <w:r>
         <w:rPr>
           <w:lang w:val="en-US"/>
         </w:rPr>
         <w:t>mnidirectional</w:t>
       </w:r>
-      <w:commentRangeEnd w:id="60"/>
+      <w:commentRangeEnd w:id="61"/>
       <w:r>
         <w:rPr>
           <w:rStyle w:val="CommentReference"/>
           <w:rFonts w:ascii="Calibri" w:hAnsi="Calibri"/>
         </w:rPr>
-        <w:commentReference w:id="60"/>
+        <w:commentReference w:id="61"/>
       </w:r>
       <w:r>
         <w:rPr>
@@ -14293,20 +13789,20 @@
         </w:rPr>
         <w:t xml:space="preserve">The transmit power ranges from 250mW to 2W. They are generally used for indoor purposes around hot-spots like offices, railway stations etc. </w:t>
       </w:r>
-      <w:commentRangeStart w:id="61"/>
+      <w:commentRangeStart w:id="62"/>
       <w:r>
         <w:rPr>
           <w:lang w:val="en-US"/>
         </w:rPr>
         <w:t>Pico cells</w:t>
       </w:r>
-      <w:commentRangeEnd w:id="61"/>
+      <w:commentRangeEnd w:id="62"/>
       <w:r>
         <w:rPr>
           <w:rStyle w:val="CommentReference"/>
           <w:rFonts w:ascii="Calibri" w:hAnsi="Calibri"/>
         </w:rPr>
-        <w:commentReference w:id="61"/>
+        <w:commentReference w:id="62"/>
       </w:r>
       <w:r>
         <w:rPr>
@@ -14369,16 +13865,11 @@
         </w:rPr>
         <w:t xml:space="preserve"> </w:t>
       </w:r>
-      <w:bookmarkStart w:id="62" w:name="_Toc498623832"/>
-      <w:proofErr w:type="spellStart"/>
-      <w:r>
-        <w:t>Femto</w:t>
-      </w:r>
-      <w:proofErr w:type="spellEnd"/>
-      <w:r>
-        <w:t xml:space="preserve"> cell</w:t>
-      </w:r>
-      <w:bookmarkEnd w:id="62"/>
+      <w:bookmarkStart w:id="63" w:name="_Toc498623832"/>
+      <w:r>
+        <w:t>Femto cell</w:t>
+      </w:r>
+      <w:bookmarkEnd w:id="63"/>
     </w:p>
     <w:p>
       <w:pPr>
@@ -14387,33 +13878,11 @@
           <w:lang w:val="en-US"/>
         </w:rPr>
       </w:pPr>
-      <w:proofErr w:type="spellStart"/>
-      <w:r>
-        <w:rPr>
-          <w:lang w:val="en-US"/>
-        </w:rPr>
-        <w:t>Femto</w:t>
-      </w:r>
-      <w:proofErr w:type="spellEnd"/>
-      <w:r>
-        <w:rPr>
-          <w:lang w:val="en-US"/>
-        </w:rPr>
-        <w:t xml:space="preserve"> cells are also known as </w:t>
-      </w:r>
-      <w:proofErr w:type="spellStart"/>
-      <w:r>
-        <w:rPr>
-          <w:lang w:val="en-US"/>
-        </w:rPr>
-        <w:t>HeNBs</w:t>
-      </w:r>
-      <w:proofErr w:type="spellEnd"/>
-      <w:r>
-        <w:rPr>
-          <w:lang w:val="en-US"/>
-        </w:rPr>
-        <w:t xml:space="preserve"> are deployment for small rooms and home requirements generally for a very small range cov</w:t>
+      <w:r>
+        <w:rPr>
+          <w:lang w:val="en-US"/>
+        </w:rPr>
+        <w:t>Femto cells are also known as HeNBs are deployment for small rooms and home requirements generally for a very small range cov</w:t>
       </w:r>
       <w:r>
         <w:rPr>
@@ -14421,7 +13890,7 @@
         </w:rPr>
         <w:t xml:space="preserve">erage less than 30m. They have </w:t>
       </w:r>
-      <w:commentRangeStart w:id="63"/>
+      <w:commentRangeStart w:id="64"/>
       <w:r>
         <w:rPr>
           <w:lang w:val="en-US"/>
@@ -14434,33 +13903,19 @@
         </w:rPr>
         <w:t>mnidirectional</w:t>
       </w:r>
-      <w:commentRangeEnd w:id="63"/>
+      <w:commentRangeEnd w:id="64"/>
       <w:r>
         <w:rPr>
           <w:rStyle w:val="CommentReference"/>
           <w:rFonts w:ascii="Calibri" w:hAnsi="Calibri"/>
         </w:rPr>
-        <w:commentReference w:id="63"/>
-      </w:r>
-      <w:r>
-        <w:rPr>
-          <w:lang w:val="en-US"/>
-        </w:rPr>
-        <w:t xml:space="preserve"> antennas, transmit power is around 100 </w:t>
-      </w:r>
-      <w:proofErr w:type="spellStart"/>
-      <w:r>
-        <w:rPr>
-          <w:lang w:val="en-US"/>
-        </w:rPr>
-        <w:t>mW</w:t>
-      </w:r>
-      <w:proofErr w:type="spellEnd"/>
-      <w:r>
-        <w:rPr>
-          <w:lang w:val="en-US"/>
-        </w:rPr>
-        <w:t xml:space="preserve">. They could be plugged in using a DSL line or modem cable </w:t>
+        <w:commentReference w:id="64"/>
+      </w:r>
+      <w:r>
+        <w:rPr>
+          <w:lang w:val="en-US"/>
+        </w:rPr>
+        <w:t xml:space="preserve"> antennas, transmit power is around 100 mW. They could be plugged in using a DSL line or modem cable </w:t>
       </w:r>
       <w:sdt>
         <w:sdtPr>
@@ -14510,11 +13965,11 @@
       <w:pPr>
         <w:pStyle w:val="Heading2"/>
       </w:pPr>
-      <w:bookmarkStart w:id="64" w:name="_Toc498623833"/>
+      <w:bookmarkStart w:id="65" w:name="_Toc498623833"/>
       <w:r>
         <w:t>LTE Basics</w:t>
       </w:r>
-      <w:bookmarkEnd w:id="64"/>
+      <w:bookmarkEnd w:id="65"/>
     </w:p>
     <w:p>
       <w:pPr>
@@ -14529,14 +13984,14 @@
         </w:rPr>
         <w:t xml:space="preserve"> </w:t>
       </w:r>
-      <w:bookmarkStart w:id="65" w:name="_Toc498623834"/>
+      <w:bookmarkStart w:id="66" w:name="_Toc498623834"/>
       <w:r>
         <w:rPr>
           <w:lang w:val="en-US"/>
         </w:rPr>
         <w:t>OFDM (Orthogonal Frequency Division Multiplex)</w:t>
       </w:r>
-      <w:bookmarkEnd w:id="65"/>
+      <w:bookmarkEnd w:id="66"/>
     </w:p>
     <w:p>
       <w:pPr>
@@ -14612,7 +14067,7 @@
           <w:lang w:val="en-US"/>
         </w:rPr>
       </w:pPr>
-      <w:bookmarkStart w:id="66" w:name="_Toc497836836"/>
+      <w:bookmarkStart w:id="67" w:name="_Toc497836836"/>
       <w:r>
         <w:rPr>
           <w:lang w:val="en-US"/>
@@ -14650,7 +14105,7 @@
         </w:rPr>
         <w:t>. Comparison between conventional FDM modulation technique and OFDM modulation technique.</w:t>
       </w:r>
-      <w:bookmarkEnd w:id="66"/>
+      <w:bookmarkEnd w:id="67"/>
     </w:p>
     <w:p>
       <w:pPr>
@@ -14697,14 +14152,14 @@
         </w:rPr>
         <w:t xml:space="preserve"> </w:t>
       </w:r>
-      <w:bookmarkStart w:id="67" w:name="_Toc498623835"/>
+      <w:bookmarkStart w:id="68" w:name="_Toc498623835"/>
       <w:r>
         <w:rPr>
           <w:lang w:val="en-US"/>
         </w:rPr>
         <w:t>MIMO (Multiple Input Multiple Output)</w:t>
       </w:r>
-      <w:bookmarkEnd w:id="67"/>
+      <w:bookmarkEnd w:id="68"/>
     </w:p>
     <w:p>
       <w:pPr>
@@ -14786,7 +14241,7 @@
           <w:lang w:val="en-US"/>
         </w:rPr>
       </w:pPr>
-      <w:bookmarkStart w:id="68" w:name="_Toc497836837"/>
+      <w:bookmarkStart w:id="69" w:name="_Toc497836837"/>
       <w:r>
         <w:rPr>
           <w:lang w:val="en-US"/>
@@ -14824,7 +14279,7 @@
         </w:rPr>
         <w:t>. Representation of MIMO scheme.</w:t>
       </w:r>
-      <w:bookmarkEnd w:id="68"/>
+      <w:bookmarkEnd w:id="69"/>
     </w:p>
     <w:p>
       <w:pPr>
@@ -14931,19 +14386,14 @@
       <w:pPr>
         <w:pStyle w:val="Heading1"/>
       </w:pPr>
-      <w:bookmarkStart w:id="69" w:name="_Toc498623836"/>
+      <w:bookmarkStart w:id="70" w:name="_Toc498623836"/>
       <w:r>
         <w:t xml:space="preserve">3 </w:t>
       </w:r>
       <w:r>
-        <w:t xml:space="preserve">Power </w:t>
-      </w:r>
-      <w:proofErr w:type="spellStart"/>
-      <w:r>
-        <w:t>Model</w:t>
-      </w:r>
-      <w:bookmarkEnd w:id="69"/>
-      <w:proofErr w:type="spellEnd"/>
+        <w:t>Power Model</w:t>
+      </w:r>
+      <w:bookmarkEnd w:id="70"/>
       <w:r>
         <w:t xml:space="preserve"> </w:t>
       </w:r>
@@ -14953,19 +14403,11 @@
       <w:pPr>
         <w:pStyle w:val="Heading2"/>
       </w:pPr>
-      <w:bookmarkStart w:id="70" w:name="_Toc498623837"/>
-      <w:r>
-        <w:t xml:space="preserve">Power distribution in </w:t>
-      </w:r>
-      <w:proofErr w:type="spellStart"/>
-      <w:r>
-        <w:t>base</w:t>
-      </w:r>
-      <w:proofErr w:type="spellEnd"/>
-      <w:r>
-        <w:t xml:space="preserve"> station</w:t>
-      </w:r>
-      <w:bookmarkEnd w:id="70"/>
+      <w:bookmarkStart w:id="71" w:name="_Toc498623837"/>
+      <w:r>
+        <w:t>Power distribution in base station</w:t>
+      </w:r>
+      <w:bookmarkEnd w:id="71"/>
     </w:p>
     <w:p>
       <w:pPr>
@@ -15003,7 +14445,7 @@
                 <w:lang w:val="en-US"/>
               </w:rPr>
             </w:pPr>
-            <w:bookmarkStart w:id="71" w:name="_Hlk497242262"/>
+            <w:bookmarkStart w:id="72" w:name="_Hlk497242262"/>
             <w:r>
               <w:rPr>
                 <w:noProof/>
@@ -15072,16 +14514,8 @@
                                     <w:rPr>
                                       <w:color w:val="FFFFFF"/>
                                     </w:rPr>
-                                    <w:t xml:space="preserve">Mains </w:t>
+                                    <w:t>Mains Supply</w:t>
                                   </w:r>
-                                  <w:proofErr w:type="spellStart"/>
-                                  <w:r>
-                                    <w:rPr>
-                                      <w:color w:val="FFFFFF"/>
-                                    </w:rPr>
-                                    <w:t>Supply</w:t>
-                                  </w:r>
-                                  <w:proofErr w:type="spellEnd"/>
                                 </w:p>
                               </w:txbxContent>
                             </wps:txbx>
@@ -15117,16 +14551,8 @@
                               <w:rPr>
                                 <w:color w:val="FFFFFF"/>
                               </w:rPr>
-                              <w:t xml:space="preserve">Mains </w:t>
+                              <w:t>Mains Supply</w:t>
                             </w:r>
-                            <w:proofErr w:type="spellStart"/>
-                            <w:r>
-                              <w:rPr>
-                                <w:color w:val="FFFFFF"/>
-                              </w:rPr>
-                              <w:t>Supply</w:t>
-                            </w:r>
-                            <w:proofErr w:type="spellEnd"/>
                           </w:p>
                         </w:txbxContent>
                       </v:textbox>
@@ -15480,14 +14906,12 @@
                                       <w:color w:val="FFFFFF"/>
                                     </w:rPr>
                                   </w:pPr>
-                                  <w:proofErr w:type="spellStart"/>
                                   <w:r>
                                     <w:rPr>
                                       <w:color w:val="FFFFFF"/>
                                     </w:rPr>
                                     <w:t>Cooling</w:t>
                                   </w:r>
-                                  <w:proofErr w:type="spellEnd"/>
                                 </w:p>
                               </w:txbxContent>
                             </wps:txbx>
@@ -15519,14 +14943,12 @@
                                 <w:color w:val="FFFFFF"/>
                               </w:rPr>
                             </w:pPr>
-                            <w:proofErr w:type="spellStart"/>
                             <w:r>
                               <w:rPr>
                                 <w:color w:val="FFFFFF"/>
                               </w:rPr>
                               <w:t>Cooling</w:t>
                             </w:r>
-                            <w:proofErr w:type="spellEnd"/>
                           </w:p>
                         </w:txbxContent>
                       </v:textbox>
@@ -15751,7 +15173,6 @@
                                       <w:vertAlign w:val="subscript"/>
                                     </w:rPr>
                                   </w:pPr>
-                                  <w:proofErr w:type="spellStart"/>
                                   <w:r>
                                     <w:rPr>
                                       <w:rStyle w:val="SubtleEmphasis"/>
@@ -15768,7 +15189,6 @@
                                     </w:rPr>
                                     <w:t>out</w:t>
                                   </w:r>
-                                  <w:proofErr w:type="spellEnd"/>
                                 </w:p>
                               </w:txbxContent>
                             </wps:txbx>
@@ -15799,7 +15219,6 @@
                                 <w:vertAlign w:val="subscript"/>
                               </w:rPr>
                             </w:pPr>
-                            <w:proofErr w:type="spellStart"/>
                             <w:r>
                               <w:rPr>
                                 <w:rStyle w:val="SubtleEmphasis"/>
@@ -15816,7 +15235,6 @@
                               </w:rPr>
                               <w:t>out</w:t>
                             </w:r>
-                            <w:proofErr w:type="spellEnd"/>
                           </w:p>
                         </w:txbxContent>
                       </v:textbox>
@@ -16879,11 +16297,9 @@
                             <wps:txbx>
                               <w:txbxContent>
                                 <w:p>
-                                  <w:proofErr w:type="spellStart"/>
                                   <w:r>
                                     <w:t>feeder</w:t>
                                   </w:r>
-                                  <w:proofErr w:type="spellEnd"/>
                                 </w:p>
                               </w:txbxContent>
                             </wps:txbx>
@@ -16908,11 +16324,9 @@
                       <v:textbox>
                         <w:txbxContent>
                           <w:p>
-                            <w:proofErr w:type="spellStart"/>
                             <w:r>
                               <w:t>feeder</w:t>
                             </w:r>
-                            <w:proofErr w:type="spellEnd"/>
                           </w:p>
                         </w:txbxContent>
                       </v:textbox>
@@ -16994,7 +16408,7 @@
               </mc:AlternateContent>
             </w:r>
           </w:p>
-          <w:bookmarkEnd w:id="71"/>
+          <w:bookmarkEnd w:id="72"/>
           <w:p>
             <w:pPr>
               <w:pStyle w:val="NewNormal"/>
@@ -17830,8 +17244,8 @@
           <w:lang w:val="en-US"/>
         </w:rPr>
       </w:pPr>
-      <w:bookmarkStart w:id="72" w:name="_Ref497831864"/>
-      <w:bookmarkStart w:id="73" w:name="_Toc497836838"/>
+      <w:bookmarkStart w:id="73" w:name="_Ref497831864"/>
+      <w:bookmarkStart w:id="74" w:name="_Toc497836838"/>
       <w:r>
         <w:rPr>
           <w:lang w:val="en-US"/>
@@ -17863,14 +17277,14 @@
         </w:rPr>
         <w:fldChar w:fldCharType="end"/>
       </w:r>
-      <w:bookmarkEnd w:id="72"/>
+      <w:bookmarkEnd w:id="73"/>
       <w:r>
         <w:rPr>
           <w:lang w:val="en-US"/>
         </w:rPr>
         <w:t>. A typical transceiver structure of Base Station.</w:t>
       </w:r>
-      <w:bookmarkEnd w:id="73"/>
+      <w:bookmarkEnd w:id="74"/>
     </w:p>
     <w:p>
       <w:pPr>
@@ -17924,21 +17338,7 @@
         <w:rPr>
           <w:lang w:val="en-US"/>
         </w:rPr>
-        <w:t>This model was taken into consideration for developing the Earth Project’s state of the art (</w:t>
-      </w:r>
-      <w:proofErr w:type="spellStart"/>
-      <w:r>
-        <w:rPr>
-          <w:lang w:val="en-US"/>
-        </w:rPr>
-        <w:t>SoTA</w:t>
-      </w:r>
-      <w:proofErr w:type="spellEnd"/>
-      <w:r>
-        <w:rPr>
-          <w:lang w:val="en-US"/>
-        </w:rPr>
-        <w:t xml:space="preserve">) BS power model. There could be multiple transceivers in a BS. Each transceiver contains the baseband (BB) module, radio frequency module (RF module), power amplifier (PA), DC to DC power converter, cooling system and a power supply connected to the </w:t>
+        <w:t xml:space="preserve">This model was taken into consideration for developing the Earth Project’s state of the art (SoTA) BS power model. There could be multiple transceivers in a BS. Each transceiver contains the baseband (BB) module, radio frequency module (RF module), power amplifier (PA), DC to DC power converter, cooling system and a power supply connected to the </w:t>
       </w:r>
       <w:r>
         <w:rPr>
@@ -17947,7 +17347,7 @@
         <w:lastRenderedPageBreak/>
         <w:t xml:space="preserve">mains. </w:t>
       </w:r>
-      <w:commentRangeStart w:id="74"/>
+      <w:commentRangeStart w:id="75"/>
       <w:r>
         <w:rPr>
           <w:lang w:val="en-US"/>
@@ -17966,13 +17366,13 @@
         </w:rPr>
         <w:t xml:space="preserve"> compensated by PA</w:t>
       </w:r>
-      <w:commentRangeEnd w:id="74"/>
+      <w:commentRangeEnd w:id="75"/>
       <w:r>
         <w:rPr>
           <w:rStyle w:val="CommentReference"/>
           <w:rFonts w:ascii="Calibri" w:hAnsi="Calibri"/>
         </w:rPr>
-        <w:commentReference w:id="74"/>
+        <w:commentReference w:id="75"/>
       </w:r>
       <w:sdt>
         <w:sdtPr>
@@ -18034,7 +17434,7 @@
           <w:lang w:val="en-US"/>
         </w:rPr>
       </w:pPr>
-      <w:commentRangeStart w:id="75"/>
+      <w:commentRangeStart w:id="76"/>
       <w:r>
         <w:rPr>
           <w:lang w:val="en-US"/>
@@ -18053,13 +17453,13 @@
         </w:rPr>
         <w:t xml:space="preserve"> means to avoid nonlinear distortion from channel interference. The PA </w:t>
       </w:r>
-      <w:commentRangeEnd w:id="75"/>
+      <w:commentRangeEnd w:id="76"/>
       <w:r>
         <w:rPr>
           <w:rStyle w:val="CommentReference"/>
           <w:rFonts w:ascii="Calibri" w:hAnsi="Calibri"/>
         </w:rPr>
-        <w:commentReference w:id="75"/>
+        <w:commentReference w:id="76"/>
       </w:r>
       <w:r>
         <w:rPr>
@@ -18430,24 +17830,11 @@
       <w:pPr>
         <w:pStyle w:val="Heading2"/>
       </w:pPr>
-      <w:bookmarkStart w:id="76" w:name="_Toc498623838"/>
-      <w:r>
-        <w:t xml:space="preserve">Power </w:t>
-      </w:r>
-      <w:proofErr w:type="spellStart"/>
-      <w:r>
-        <w:t>consumed</w:t>
-      </w:r>
-      <w:proofErr w:type="spellEnd"/>
-      <w:r>
-        <w:t xml:space="preserve"> at maximal </w:t>
-      </w:r>
-      <w:proofErr w:type="spellStart"/>
-      <w:r>
-        <w:t>load</w:t>
-      </w:r>
-      <w:bookmarkEnd w:id="76"/>
-      <w:proofErr w:type="spellEnd"/>
+      <w:bookmarkStart w:id="77" w:name="_Toc498623838"/>
+      <w:r>
+        <w:t>Power consumed at maximal load</w:t>
+      </w:r>
+      <w:bookmarkEnd w:id="77"/>
     </w:p>
     <w:p>
       <w:pPr>
@@ -18545,7 +17932,7 @@
           <v:shape id="_x0000_i1025" type="#_x0000_t75" style="width:184.5pt;height:52.5pt" o:ole="">
             <v:imagedata r:id="rId18" o:title=""/>
           </v:shape>
-          <o:OLEObject Type="Embed" ProgID="Equation.DSMT4" ShapeID="_x0000_i1025" DrawAspect="Content" ObjectID="_1572606186" r:id="rId19"/>
+          <o:OLEObject Type="Embed" ProgID="Equation.DSMT4" ShapeID="_x0000_i1025" DrawAspect="Content" ObjectID="_1572619943" r:id="rId19"/>
         </w:object>
       </w:r>
       <w:r>
@@ -18862,7 +18249,7 @@
           <w:lang w:val="en-US"/>
         </w:rPr>
       </w:pPr>
-      <w:bookmarkStart w:id="77" w:name="_Toc497847927"/>
+      <w:bookmarkStart w:id="78" w:name="_Toc497847927"/>
       <w:r>
         <w:rPr>
           <w:lang w:val="en-US"/>
@@ -18898,23 +18285,9 @@
         <w:rPr>
           <w:lang w:val="en-US"/>
         </w:rPr>
-        <w:t xml:space="preserve"> </w:t>
-      </w:r>
-      <w:proofErr w:type="spellStart"/>
-      <w:r>
-        <w:rPr>
-          <w:lang w:val="en-US"/>
-        </w:rPr>
-        <w:t>SoTA</w:t>
-      </w:r>
-      <w:proofErr w:type="spellEnd"/>
-      <w:r>
-        <w:rPr>
-          <w:lang w:val="en-US"/>
-        </w:rPr>
-        <w:t xml:space="preserve"> estimation of power consumption in different LTE BSs.</w:t>
-      </w:r>
-      <w:bookmarkEnd w:id="77"/>
+        <w:t xml:space="preserve"> SoTA estimation of power consumption in different LTE BSs.</w:t>
+      </w:r>
+      <w:bookmarkEnd w:id="78"/>
     </w:p>
     <w:p>
       <w:pPr>
@@ -19029,9 +18402,9 @@
           <w:lang w:val="en-US"/>
         </w:rPr>
       </w:pPr>
-      <w:bookmarkStart w:id="78" w:name="_Ref497833521"/>
-      <w:bookmarkStart w:id="79" w:name="_Ref497833430"/>
-      <w:bookmarkStart w:id="80" w:name="_Toc497836839"/>
+      <w:bookmarkStart w:id="79" w:name="_Ref497833521"/>
+      <w:bookmarkStart w:id="80" w:name="_Ref497833430"/>
+      <w:bookmarkStart w:id="81" w:name="_Toc497836839"/>
       <w:r>
         <w:rPr>
           <w:lang w:val="en-US"/>
@@ -19059,15 +18432,15 @@
       <w:r>
         <w:fldChar w:fldCharType="end"/>
       </w:r>
-      <w:bookmarkEnd w:id="78"/>
+      <w:bookmarkEnd w:id="79"/>
       <w:r>
         <w:rPr>
           <w:lang w:val="en-US"/>
         </w:rPr>
         <w:t xml:space="preserve"> Power consumption in different components of BSs.</w:t>
       </w:r>
-      <w:bookmarkEnd w:id="79"/>
       <w:bookmarkEnd w:id="80"/>
+      <w:bookmarkEnd w:id="81"/>
     </w:p>
     <w:p>
       <w:pPr>
@@ -19195,14 +18568,14 @@
           <w:lang w:val="en-US"/>
         </w:rPr>
       </w:pPr>
-      <w:bookmarkStart w:id="81" w:name="_Toc498623839"/>
+      <w:bookmarkStart w:id="82" w:name="_Toc498623839"/>
       <w:r>
         <w:rPr>
           <w:lang w:val="en-US"/>
         </w:rPr>
         <w:t>Variable load power consumption of BS</w:t>
       </w:r>
-      <w:bookmarkEnd w:id="81"/>
+      <w:bookmarkEnd w:id="82"/>
     </w:p>
     <w:p>
       <w:pPr>
@@ -19331,11 +18704,11 @@
                     <w:rFonts w:ascii="Cambria Math" w:hAnsi="Cambria Math"/>
                     <w:position w:val="-14"/>
                   </w:rPr>
-                  <w:object w:dxaOrig="1780" w:dyaOrig="380" w14:anchorId="2EE52BF6">
+                  <w:object w:dxaOrig="1780" w:dyaOrig="380" w14:anchorId="3273AB6D">
                     <v:shape id="_x0000_i1036" type="#_x0000_t75" style="width:88.5pt;height:19.5pt" o:ole="">
                       <v:imagedata r:id="rId25" o:title=""/>
                     </v:shape>
-                    <o:OLEObject Type="Embed" ProgID="Equation.DSMT4" ShapeID="_x0000_i1036" DrawAspect="Content" ObjectID="_1572606187" r:id="rId26"/>
+                    <o:OLEObject Type="Embed" ProgID="Equation.DSMT4" ShapeID="_x0000_i1036" DrawAspect="Content" ObjectID="_1572619944" r:id="rId26"/>
                   </w:object>
                 </m:r>
                 <m:r>
@@ -19353,11 +18726,11 @@
                     <w:rFonts w:ascii="Cambria Math" w:hAnsi="Cambria Math"/>
                     <w:position w:val="-12"/>
                   </w:rPr>
-                  <w:object w:dxaOrig="1358" w:dyaOrig="367" w14:anchorId="28D457EE">
+                  <w:object w:dxaOrig="1358" w:dyaOrig="367" w14:anchorId="1A8450FD">
                     <v:shape id="_x0000_i1037" type="#_x0000_t75" style="width:68.25pt;height:18pt" o:ole="">
                       <v:imagedata r:id="rId27" o:title=""/>
                     </v:shape>
-                    <o:OLEObject Type="Embed" ProgID="Equation.DSMT4" ShapeID="_x0000_i1037" DrawAspect="Content" ObjectID="_1572606188" r:id="rId28"/>
+                    <o:OLEObject Type="Embed" ProgID="Equation.DSMT4" ShapeID="_x0000_i1037" DrawAspect="Content" ObjectID="_1572619945" r:id="rId28"/>
                   </w:object>
                 </m:r>
               </m:e>
@@ -19370,11 +18743,11 @@
                     <w:rFonts w:ascii="Cambria Math" w:hAnsi="Cambria Math"/>
                     <w:position w:val="-12"/>
                   </w:rPr>
-                  <w:object w:dxaOrig="516" w:dyaOrig="367" w14:anchorId="753E1DF3">
+                  <w:object w:dxaOrig="516" w:dyaOrig="367" w14:anchorId="6123ABF6">
                     <v:shape id="_x0000_i1038" type="#_x0000_t75" style="width:25.5pt;height:18pt" o:ole="">
                       <v:imagedata r:id="rId29" o:title=""/>
                     </v:shape>
-                    <o:OLEObject Type="Embed" ProgID="Equation.DSMT4" ShapeID="_x0000_i1038" DrawAspect="Content" ObjectID="_1572606189" r:id="rId30"/>
+                    <o:OLEObject Type="Embed" ProgID="Equation.DSMT4" ShapeID="_x0000_i1038" DrawAspect="Content" ObjectID="_1572619946" r:id="rId30"/>
                   </w:object>
                 </m:r>
                 <m:r>
@@ -19395,11 +18768,11 @@
                     <w:rFonts w:ascii="Cambria Math" w:hAnsi="Cambria Math"/>
                     <w:position w:val="-14"/>
                   </w:rPr>
-                  <w:object w:dxaOrig="475" w:dyaOrig="380" w14:anchorId="6B0FE0F8">
+                  <w:object w:dxaOrig="475" w:dyaOrig="380" w14:anchorId="3088E318">
                     <v:shape id="_x0000_i1039" type="#_x0000_t75" style="width:24pt;height:19.5pt" o:ole="">
                       <v:imagedata r:id="rId31" o:title=""/>
                     </v:shape>
-                    <o:OLEObject Type="Embed" ProgID="Equation.DSMT4" ShapeID="_x0000_i1039" DrawAspect="Content" ObjectID="_1572606190" r:id="rId32"/>
+                    <o:OLEObject Type="Embed" ProgID="Equation.DSMT4" ShapeID="_x0000_i1039" DrawAspect="Content" ObjectID="_1572619947" r:id="rId32"/>
                   </w:object>
                 </m:r>
                 <m:r>
@@ -19417,11 +18790,11 @@
                     <w:rFonts w:ascii="Cambria Math" w:hAnsi="Cambria Math"/>
                     <w:position w:val="-12"/>
                   </w:rPr>
-                  <w:object w:dxaOrig="761" w:dyaOrig="367" w14:anchorId="5B36874C">
+                  <w:object w:dxaOrig="761" w:dyaOrig="367" w14:anchorId="0E7CEAAF">
                     <v:shape id="_x0000_i1040" type="#_x0000_t75" style="width:38.25pt;height:18pt" o:ole="">
                       <v:imagedata r:id="rId33" o:title=""/>
                     </v:shape>
-                    <o:OLEObject Type="Embed" ProgID="Equation.DSMT4" ShapeID="_x0000_i1040" DrawAspect="Content" ObjectID="_1572606191" r:id="rId34"/>
+                    <o:OLEObject Type="Embed" ProgID="Equation.DSMT4" ShapeID="_x0000_i1040" DrawAspect="Content" ObjectID="_1572619948" r:id="rId34"/>
                   </w:object>
                 </m:r>
               </m:e>
@@ -19504,7 +18877,6 @@
         </w:rPr>
         <w:t xml:space="preserve"> is the RF output power, at maximum load the output power would be </w:t>
       </w:r>
-      <w:proofErr w:type="spellStart"/>
       <w:r>
         <w:rPr>
           <w:i/>
@@ -19520,7 +18892,6 @@
         </w:rPr>
         <w:t>max</w:t>
       </w:r>
-      <w:proofErr w:type="spellEnd"/>
       <w:r>
         <w:rPr>
           <w:lang w:val="en-US"/>
@@ -19568,7 +18939,6 @@
         </w:rPr>
         <w:t xml:space="preserve"> represents the slope of the curve. </w:t>
       </w:r>
-      <w:proofErr w:type="spellStart"/>
       <w:r>
         <w:rPr>
           <w:i/>
@@ -19584,7 +18954,6 @@
         </w:rPr>
         <w:t>sleep</w:t>
       </w:r>
-      <w:proofErr w:type="spellEnd"/>
       <w:r>
         <w:rPr>
           <w:lang w:val="en-US"/>
@@ -19637,39 +19006,7 @@
         <w:fldChar w:fldCharType="end"/>
       </w:r>
       <w:r>
-        <w:t xml:space="preserve"> </w:t>
-      </w:r>
-      <w:proofErr w:type="spellStart"/>
-      <w:r>
-        <w:t>provides</w:t>
-      </w:r>
-      <w:proofErr w:type="spellEnd"/>
-      <w:r>
-        <w:t xml:space="preserve"> parameters </w:t>
-      </w:r>
-      <w:proofErr w:type="spellStart"/>
-      <w:r>
-        <w:t>of</w:t>
-      </w:r>
-      <w:proofErr w:type="spellEnd"/>
-      <w:r>
-        <w:t xml:space="preserve"> </w:t>
-      </w:r>
-      <w:proofErr w:type="spellStart"/>
-      <w:r>
-        <w:t>power</w:t>
-      </w:r>
-      <w:proofErr w:type="spellEnd"/>
-      <w:r>
-        <w:t xml:space="preserve"> </w:t>
-      </w:r>
-      <w:proofErr w:type="spellStart"/>
-      <w:r>
-        <w:t>model</w:t>
-      </w:r>
-      <w:proofErr w:type="spellEnd"/>
-      <w:r>
-        <w:t xml:space="preserve"> for different BSs</w:t>
+        <w:t xml:space="preserve"> provides parameters of power model for different BSs</w:t>
       </w:r>
       <w:sdt>
         <w:sdtPr>
@@ -19746,16 +19083,8 @@
               <w:rPr>
                 <w:b/>
               </w:rPr>
-              <w:t xml:space="preserve">BS </w:t>
+              <w:t>BS type</w:t>
             </w:r>
-            <w:proofErr w:type="spellStart"/>
-            <w:r>
-              <w:rPr>
-                <w:b/>
-              </w:rPr>
-              <w:t>type</w:t>
-            </w:r>
-            <w:proofErr w:type="spellEnd"/>
           </w:p>
         </w:tc>
         <w:tc>
@@ -19805,7 +19134,6 @@
                 <w:b/>
               </w:rPr>
             </w:pPr>
-            <w:proofErr w:type="spellStart"/>
             <w:r>
               <w:rPr>
                 <w:b/>
@@ -19821,7 +19149,6 @@
               </w:rPr>
               <w:t>max</w:t>
             </w:r>
-            <w:proofErr w:type="spellEnd"/>
             <w:r>
               <w:rPr>
                 <w:b/>
@@ -19885,7 +19212,6 @@
                 <w:vertAlign w:val="subscript"/>
               </w:rPr>
             </w:pPr>
-            <w:proofErr w:type="spellStart"/>
             <w:r>
               <w:rPr>
                 <w:b/>
@@ -19900,7 +19226,6 @@
               </w:rPr>
               <w:t>p</w:t>
             </w:r>
-            <w:proofErr w:type="spellEnd"/>
           </w:p>
         </w:tc>
         <w:tc>
@@ -19917,7 +19242,6 @@
                 <w:b/>
               </w:rPr>
             </w:pPr>
-            <w:proofErr w:type="spellStart"/>
             <w:r>
               <w:rPr>
                 <w:b/>
@@ -19933,7 +19257,6 @@
               </w:rPr>
               <w:t>sleep</w:t>
             </w:r>
-            <w:proofErr w:type="spellEnd"/>
             <w:r>
               <w:rPr>
                 <w:b/>
@@ -19958,14 +19281,12 @@
                 <w:b/>
               </w:rPr>
             </w:pPr>
-            <w:proofErr w:type="spellStart"/>
             <w:r>
               <w:rPr>
                 <w:b/>
               </w:rPr>
               <w:t>Macro</w:t>
             </w:r>
-            <w:proofErr w:type="spellEnd"/>
           </w:p>
         </w:tc>
         <w:tc>
@@ -20372,14 +19693,12 @@
                 <w:b/>
               </w:rPr>
             </w:pPr>
-            <w:proofErr w:type="spellStart"/>
             <w:r>
               <w:rPr>
                 <w:b/>
               </w:rPr>
               <w:t>Femto</w:t>
             </w:r>
-            <w:proofErr w:type="spellEnd"/>
           </w:p>
         </w:tc>
         <w:tc>
@@ -20477,8 +19796,8 @@
           <w:lang w:val="en-US"/>
         </w:rPr>
       </w:pPr>
-      <w:bookmarkStart w:id="82" w:name="_Ref497845722"/>
-      <w:bookmarkStart w:id="83" w:name="_Toc497847928"/>
+      <w:bookmarkStart w:id="83" w:name="_Ref497845722"/>
+      <w:bookmarkStart w:id="84" w:name="_Toc497847928"/>
       <w:r>
         <w:rPr>
           <w:lang w:val="en-US"/>
@@ -20510,37 +19829,24 @@
         </w:rPr>
         <w:fldChar w:fldCharType="end"/>
       </w:r>
-      <w:bookmarkEnd w:id="82"/>
+      <w:bookmarkEnd w:id="83"/>
       <w:r>
         <w:rPr>
           <w:lang w:val="en-US"/>
         </w:rPr>
         <w:t xml:space="preserve"> This table provides parameters of power model for different BSs.</w:t>
       </w:r>
-      <w:bookmarkEnd w:id="83"/>
+      <w:bookmarkEnd w:id="84"/>
     </w:p>
     <w:p>
       <w:pPr>
         <w:pStyle w:val="Heading2"/>
       </w:pPr>
-      <w:bookmarkStart w:id="84" w:name="_Toc498623840"/>
-      <w:r>
-        <w:t xml:space="preserve">Energy </w:t>
-      </w:r>
-      <w:proofErr w:type="spellStart"/>
-      <w:r>
-        <w:t>consumption</w:t>
-      </w:r>
-      <w:proofErr w:type="spellEnd"/>
-      <w:r>
-        <w:t xml:space="preserve"> </w:t>
-      </w:r>
-      <w:proofErr w:type="spellStart"/>
-      <w:r>
-        <w:t>references</w:t>
-      </w:r>
-      <w:bookmarkEnd w:id="84"/>
-      <w:proofErr w:type="spellEnd"/>
+      <w:bookmarkStart w:id="85" w:name="_Toc498623840"/>
+      <w:r>
+        <w:t>Energy consumption references</w:t>
+      </w:r>
+      <w:bookmarkEnd w:id="85"/>
     </w:p>
     <w:p>
       <w:pPr>
@@ -20551,30 +19857,16 @@
           <w:lang w:val="en-US"/>
         </w:rPr>
       </w:pPr>
-      <w:commentRangeStart w:id="85"/>
-      <w:r>
-        <w:rPr>
-          <w:lang w:val="en-US"/>
-        </w:rPr>
-        <w:t xml:space="preserve">Power per unit area and Energy per bit are the standard units for comparison of energy performance; </w:t>
-      </w:r>
-      <w:proofErr w:type="gramStart"/>
-      <w:r>
-        <w:rPr>
-          <w:lang w:val="en-US"/>
-        </w:rPr>
-        <w:t>thus</w:t>
-      </w:r>
-      <w:proofErr w:type="gramEnd"/>
-      <w:r>
-        <w:rPr>
-          <w:lang w:val="en-US"/>
-        </w:rPr>
-        <w:t xml:space="preserve"> we will use these units to compare the energy consumption in different scenarios</w:t>
-      </w:r>
-      <w:commentRangeEnd w:id="85"/>
-      <w:r>
-        <w:commentReference w:id="85"/>
+      <w:commentRangeStart w:id="86"/>
+      <w:r>
+        <w:rPr>
+          <w:lang w:val="en-US"/>
+        </w:rPr>
+        <w:t>Power per unit area and Energy per bit are the standard units for comparison of energy performance; thus we will use these units to compare the energy consumption in different scenarios</w:t>
+      </w:r>
+      <w:commentRangeEnd w:id="86"/>
+      <w:r>
+        <w:commentReference w:id="86"/>
       </w:r>
       <w:r>
         <w:rPr>
@@ -20588,7 +19880,7 @@
       <w:pPr>
         <w:pStyle w:val="Heading3"/>
       </w:pPr>
-      <w:bookmarkStart w:id="86" w:name="_Toc498623841"/>
+      <w:bookmarkStart w:id="87" w:name="_Toc498623841"/>
       <w:r>
         <w:rPr>
           <w:rStyle w:val="Heading2Char"/>
@@ -20596,14 +19888,14 @@
         </w:rPr>
         <w:t>Energy per bit</w:t>
       </w:r>
-      <w:bookmarkEnd w:id="86"/>
+      <w:bookmarkEnd w:id="87"/>
     </w:p>
     <w:p>
       <w:pPr>
         <w:pStyle w:val="NewNormal"/>
         <w:ind w:firstLine="0"/>
       </w:pPr>
-      <w:commentRangeStart w:id="87"/>
+      <w:commentRangeStart w:id="88"/>
       <w:r>
         <w:rPr>
           <w:lang w:val="en-US"/>
@@ -20611,23 +19903,15 @@
         <w:t xml:space="preserve">It is the amount of energy consumed in delivering a single bit from the transmitter. Dividing the total energy consumed, E over a time interval of, T by the total number of transmitted bits, B during that duration will gives the Energy per bit. </w:t>
       </w:r>
       <w:r>
-        <w:t xml:space="preserve">It is </w:t>
-      </w:r>
-      <w:proofErr w:type="spellStart"/>
-      <w:r>
-        <w:t>expressed</w:t>
-      </w:r>
-      <w:proofErr w:type="spellEnd"/>
-      <w:r>
-        <w:t xml:space="preserve"> </w:t>
-      </w:r>
-      <w:commentRangeEnd w:id="87"/>
+        <w:t xml:space="preserve">It is expressed </w:t>
+      </w:r>
+      <w:commentRangeEnd w:id="88"/>
       <w:r>
         <w:rPr>
           <w:rStyle w:val="CommentReference"/>
           <w:rFonts w:ascii="Calibri" w:hAnsi="Calibri"/>
         </w:rPr>
-        <w:commentReference w:id="87"/>
+        <w:commentReference w:id="88"/>
       </w:r>
       <w:r>
         <w:t>in [W/bps].</w:t>
@@ -20647,7 +19931,7 @@
           <v:shape id="_x0000_i1041" type="#_x0000_t75" style="width:82.5pt;height:31.5pt" o:ole="">
             <v:imagedata r:id="rId35" o:title=""/>
           </v:shape>
-          <o:OLEObject Type="Embed" ProgID="Equation.DSMT4" ShapeID="_x0000_i1041" DrawAspect="Content" ObjectID="_1572606192" r:id="rId36"/>
+          <o:OLEObject Type="Embed" ProgID="Equation.DSMT4" ShapeID="_x0000_i1041" DrawAspect="Content" ObjectID="_1572619949" r:id="rId36"/>
         </w:object>
       </w:r>
       <w:r>
@@ -20678,7 +19962,7 @@
         <w:lastRenderedPageBreak/>
         <w:t xml:space="preserve"> </w:t>
       </w:r>
-      <w:bookmarkStart w:id="88" w:name="_Toc498623842"/>
+      <w:bookmarkStart w:id="89" w:name="_Toc498623842"/>
       <w:r>
         <w:rPr>
           <w:rStyle w:val="Heading3Char"/>
@@ -20686,7 +19970,7 @@
         </w:rPr>
         <w:t>Power per unit area</w:t>
       </w:r>
-      <w:bookmarkEnd w:id="88"/>
+      <w:bookmarkEnd w:id="89"/>
     </w:p>
     <w:p>
       <w:pPr>
@@ -20700,15 +19984,7 @@
         <w:t xml:space="preserve">It is the amount of power consumed in the network divided on average by the coverage area. </w:t>
       </w:r>
       <w:r>
-        <w:t xml:space="preserve">It is </w:t>
-      </w:r>
-      <w:proofErr w:type="spellStart"/>
-      <w:r>
-        <w:t>expressed</w:t>
-      </w:r>
-      <w:proofErr w:type="spellEnd"/>
-      <w:r>
-        <w:t xml:space="preserve"> in [W/m</w:t>
+        <w:t>It is expressed in [W/m</w:t>
       </w:r>
       <w:r>
         <w:rPr>
@@ -20744,7 +20020,7 @@
           <v:shape id="_x0000_i1042" type="#_x0000_t75" style="width:104.25pt;height:31.5pt" o:ole="">
             <v:imagedata r:id="rId37" o:title=""/>
           </v:shape>
-          <o:OLEObject Type="Embed" ProgID="Equation.DSMT4" ShapeID="_x0000_i1042" DrawAspect="Content" ObjectID="_1572606193" r:id="rId38"/>
+          <o:OLEObject Type="Embed" ProgID="Equation.DSMT4" ShapeID="_x0000_i1042" DrawAspect="Content" ObjectID="_1572619950" r:id="rId38"/>
         </w:object>
       </w:r>
       <w:r>
@@ -20767,8 +20043,7 @@
       <w:pPr>
         <w:pStyle w:val="Heading2"/>
       </w:pPr>
-      <w:bookmarkStart w:id="89" w:name="_Toc498623843"/>
-      <w:proofErr w:type="spellStart"/>
+      <w:bookmarkStart w:id="90" w:name="_Toc498623843"/>
       <w:r>
         <w:rPr>
           <w:rStyle w:val="Heading3Char"/>
@@ -20779,62 +20054,9 @@
           <w:szCs w:val="28"/>
           <w:lang w:val="sv-SE" w:eastAsia="en-US"/>
         </w:rPr>
-        <w:t>Average</w:t>
-      </w:r>
-      <w:proofErr w:type="spellEnd"/>
-      <w:r>
-        <w:rPr>
-          <w:rStyle w:val="Heading3Char"/>
-          <w:rFonts w:eastAsiaTheme="minorEastAsia"/>
-          <w:b/>
-          <w:bCs/>
-          <w:sz w:val="28"/>
-          <w:szCs w:val="28"/>
-          <w:lang w:val="sv-SE" w:eastAsia="en-US"/>
-        </w:rPr>
-        <w:t xml:space="preserve"> </w:t>
-      </w:r>
-      <w:proofErr w:type="spellStart"/>
-      <w:r>
-        <w:rPr>
-          <w:rStyle w:val="Heading3Char"/>
-          <w:rFonts w:eastAsiaTheme="minorEastAsia"/>
-          <w:b/>
-          <w:bCs/>
-          <w:sz w:val="28"/>
-          <w:szCs w:val="28"/>
-          <w:lang w:val="sv-SE" w:eastAsia="en-US"/>
-        </w:rPr>
-        <w:t>power</w:t>
-      </w:r>
-      <w:proofErr w:type="spellEnd"/>
-      <w:r>
-        <w:rPr>
-          <w:rStyle w:val="Heading3Char"/>
-          <w:rFonts w:eastAsiaTheme="minorEastAsia"/>
-          <w:b/>
-          <w:bCs/>
-          <w:sz w:val="28"/>
-          <w:szCs w:val="28"/>
-          <w:lang w:val="sv-SE" w:eastAsia="en-US"/>
-        </w:rPr>
-        <w:t xml:space="preserve"> </w:t>
-      </w:r>
-      <w:proofErr w:type="spellStart"/>
-      <w:r>
-        <w:rPr>
-          <w:rStyle w:val="Heading3Char"/>
-          <w:rFonts w:eastAsiaTheme="minorEastAsia"/>
-          <w:b/>
-          <w:bCs/>
-          <w:sz w:val="28"/>
-          <w:szCs w:val="28"/>
-          <w:lang w:val="sv-SE" w:eastAsia="en-US"/>
-        </w:rPr>
-        <w:t>consumption</w:t>
-      </w:r>
-      <w:bookmarkEnd w:id="89"/>
-      <w:proofErr w:type="spellEnd"/>
+        <w:t>Average power consumption</w:t>
+      </w:r>
+      <w:bookmarkEnd w:id="90"/>
     </w:p>
     <w:p>
       <w:pPr>
@@ -20861,28 +20083,7 @@
         <w:rPr>
           <w:lang w:val="en-US"/>
         </w:rPr>
-        <w:t xml:space="preserve"> and takes the average of the power consumed during that </w:t>
-      </w:r>
-      <w:proofErr w:type="gramStart"/>
-      <w:r>
-        <w:rPr>
-          <w:lang w:val="en-US"/>
-        </w:rPr>
-        <w:t>time period</w:t>
-      </w:r>
-      <w:proofErr w:type="gramEnd"/>
-      <w:r>
-        <w:rPr>
-          <w:lang w:val="en-US"/>
-        </w:rPr>
-        <w:t xml:space="preserve">. </w:t>
-      </w:r>
-      <w:proofErr w:type="gramStart"/>
-      <w:r>
-        <w:rPr>
-          <w:lang w:val="en-US"/>
-        </w:rPr>
-        <w:t xml:space="preserve">This </w:t>
+        <w:t xml:space="preserve"> and takes the average of the power consumed during that time period. This </w:t>
       </w:r>
       <w:r>
         <w:rPr>
@@ -20890,7 +20091,6 @@
         </w:rPr>
         <w:t xml:space="preserve"> confirms</w:t>
       </w:r>
-      <w:proofErr w:type="gramEnd"/>
       <w:r>
         <w:rPr>
           <w:lang w:val="en-US"/>
@@ -20928,7 +20128,7 @@
           <v:shape id="_x0000_i1043" type="#_x0000_t75" style="width:80.25pt;height:36.75pt" o:ole="">
             <v:imagedata r:id="rId39" o:title=""/>
           </v:shape>
-          <o:OLEObject Type="Embed" ProgID="Equation.DSMT4" ShapeID="_x0000_i1043" DrawAspect="Content" ObjectID="_1572606194" r:id="rId40"/>
+          <o:OLEObject Type="Embed" ProgID="Equation.DSMT4" ShapeID="_x0000_i1043" DrawAspect="Content" ObjectID="_1572619951" r:id="rId40"/>
         </w:object>
       </w:r>
       <w:r>
@@ -20986,7 +20186,7 @@
           <v:shape id="_x0000_i1044" type="#_x0000_t75" style="width:159.75pt;height:36.75pt" o:ole="">
             <v:imagedata r:id="rId41" o:title=""/>
           </v:shape>
-          <o:OLEObject Type="Embed" ProgID="Equation.DSMT4" ShapeID="_x0000_i1044" DrawAspect="Content" ObjectID="_1572606195" r:id="rId42"/>
+          <o:OLEObject Type="Embed" ProgID="Equation.DSMT4" ShapeID="_x0000_i1044" DrawAspect="Content" ObjectID="_1572619952" r:id="rId42"/>
         </w:object>
       </w:r>
       <w:r>
@@ -21011,7 +20211,7 @@
           <v:shape id="_x0000_i1045" type="#_x0000_t75" style="width:165.75pt;height:38.25pt" o:ole="">
             <v:imagedata r:id="rId43" o:title=""/>
           </v:shape>
-          <o:OLEObject Type="Embed" ProgID="Equation.DSMT4" ShapeID="_x0000_i1045" DrawAspect="Content" ObjectID="_1572606196" r:id="rId44"/>
+          <o:OLEObject Type="Embed" ProgID="Equation.DSMT4" ShapeID="_x0000_i1045" DrawAspect="Content" ObjectID="_1572619953" r:id="rId44"/>
         </w:object>
       </w:r>
       <w:r>
@@ -21036,7 +20236,7 @@
           <v:shape id="_x0000_i1046" type="#_x0000_t75" style="width:126.75pt;height:21.75pt" o:ole="">
             <v:imagedata r:id="rId45" o:title=""/>
           </v:shape>
-          <o:OLEObject Type="Embed" ProgID="Equation.DSMT4" ShapeID="_x0000_i1046" DrawAspect="Content" ObjectID="_1572606197" r:id="rId46"/>
+          <o:OLEObject Type="Embed" ProgID="Equation.DSMT4" ShapeID="_x0000_i1046" DrawAspect="Content" ObjectID="_1572619954" r:id="rId46"/>
         </w:object>
       </w:r>
       <w:r>
@@ -21064,14 +20264,14 @@
           <w:lang w:val="en-US"/>
         </w:rPr>
       </w:pPr>
-      <w:bookmarkStart w:id="90" w:name="_Toc498623844"/>
+      <w:bookmarkStart w:id="91" w:name="_Toc498623844"/>
       <w:r>
         <w:rPr>
           <w:lang w:val="en-US"/>
         </w:rPr>
         <w:t>Average power consumption over a day</w:t>
       </w:r>
-      <w:bookmarkEnd w:id="90"/>
+      <w:bookmarkEnd w:id="91"/>
     </w:p>
     <w:p>
       <w:pPr>
@@ -21106,20 +20306,20 @@
         </w:rPr>
         <w:t xml:space="preserve">power consumption over the </w:t>
       </w:r>
-      <w:commentRangeStart w:id="91"/>
+      <w:commentRangeStart w:id="92"/>
       <w:r>
         <w:rPr>
           <w:lang w:val="en-US"/>
         </w:rPr>
         <w:t>entire</w:t>
       </w:r>
-      <w:commentRangeEnd w:id="91"/>
+      <w:commentRangeEnd w:id="92"/>
       <w:r>
         <w:rPr>
           <w:rStyle w:val="CommentReference"/>
           <w:rFonts w:ascii="Calibri" w:hAnsi="Calibri"/>
         </w:rPr>
-        <w:commentReference w:id="91"/>
+        <w:commentReference w:id="92"/>
       </w:r>
       <w:r>
         <w:rPr>
@@ -21259,7 +20459,7 @@
           <w:lang w:val="en-US"/>
         </w:rPr>
       </w:pPr>
-      <w:bookmarkStart w:id="92" w:name="_Toc497836840"/>
+      <w:bookmarkStart w:id="93" w:name="_Toc497836840"/>
       <w:r>
         <w:rPr>
           <w:lang w:val="en-US"/>
@@ -21297,31 +20497,18 @@
         </w:rPr>
         <w:t>. The figure shows the variation of peak throughput percentage over the whole day.</w:t>
       </w:r>
-      <w:bookmarkEnd w:id="92"/>
+      <w:bookmarkEnd w:id="93"/>
     </w:p>
     <w:p>
       <w:pPr>
         <w:pStyle w:val="Heading2"/>
         <w:jc w:val="both"/>
       </w:pPr>
-      <w:bookmarkStart w:id="93" w:name="_Toc498623845"/>
-      <w:r>
-        <w:t xml:space="preserve">Energy </w:t>
-      </w:r>
-      <w:proofErr w:type="spellStart"/>
-      <w:r>
-        <w:t>Saving</w:t>
-      </w:r>
-      <w:proofErr w:type="spellEnd"/>
-      <w:r>
-        <w:t xml:space="preserve"> </w:t>
-      </w:r>
-      <w:proofErr w:type="spellStart"/>
-      <w:r>
-        <w:t>schemes</w:t>
-      </w:r>
-      <w:bookmarkEnd w:id="93"/>
-      <w:proofErr w:type="spellEnd"/>
+      <w:bookmarkStart w:id="94" w:name="_Toc498623845"/>
+      <w:r>
+        <w:t>Energy Saving schemes</w:t>
+      </w:r>
+      <w:bookmarkEnd w:id="94"/>
     </w:p>
     <w:p>
       <w:pPr>
@@ -21342,19 +20529,19 @@
         </w:rPr>
         <w:t>l consider the following energy</w:t>
       </w:r>
-      <w:commentRangeStart w:id="94"/>
+      <w:commentRangeStart w:id="95"/>
       <w:r>
         <w:rPr>
           <w:lang w:val="en-US"/>
         </w:rPr>
         <w:t>-</w:t>
       </w:r>
-      <w:commentRangeEnd w:id="94"/>
+      <w:commentRangeEnd w:id="95"/>
       <w:r>
         <w:rPr>
           <w:rStyle w:val="CommentReference"/>
         </w:rPr>
-        <w:commentReference w:id="94"/>
+        <w:commentReference w:id="95"/>
       </w:r>
       <w:r>
         <w:rPr>
@@ -21371,7 +20558,7 @@
           <w:rFonts w:ascii="Times New Roman" w:eastAsiaTheme="minorEastAsia" w:hAnsi="Times New Roman"/>
         </w:rPr>
       </w:pPr>
-      <w:bookmarkStart w:id="95" w:name="_Toc498623846"/>
+      <w:bookmarkStart w:id="96" w:name="_Toc498623846"/>
       <w:r>
         <w:rPr>
           <w:rStyle w:val="Heading2Char"/>
@@ -21393,7 +20580,7 @@
         </w:rPr>
         <w:t>arrier</w:t>
       </w:r>
-      <w:bookmarkEnd w:id="95"/>
+      <w:bookmarkEnd w:id="96"/>
     </w:p>
     <w:p>
       <w:pPr>
@@ -21438,61 +20625,8 @@
         <w:lastRenderedPageBreak/>
         <w:t xml:space="preserve">it is possible to achieve fraction of sleep at no load condition to 100%. </w:t>
       </w:r>
-      <w:proofErr w:type="spellStart"/>
-      <w:r>
-        <w:t>More</w:t>
-      </w:r>
-      <w:proofErr w:type="spellEnd"/>
-      <w:r>
-        <w:t xml:space="preserve"> </w:t>
-      </w:r>
-      <w:proofErr w:type="spellStart"/>
-      <w:r>
-        <w:t>details</w:t>
-      </w:r>
-      <w:proofErr w:type="spellEnd"/>
-      <w:r>
-        <w:t xml:space="preserve"> </w:t>
-      </w:r>
-      <w:proofErr w:type="spellStart"/>
-      <w:r>
-        <w:t>about</w:t>
-      </w:r>
-      <w:proofErr w:type="spellEnd"/>
-      <w:r>
-        <w:t xml:space="preserve"> </w:t>
-      </w:r>
-      <w:proofErr w:type="spellStart"/>
-      <w:r>
-        <w:t>lean</w:t>
-      </w:r>
-      <w:proofErr w:type="spellEnd"/>
-      <w:r>
-        <w:t xml:space="preserve"> </w:t>
-      </w:r>
-      <w:proofErr w:type="spellStart"/>
-      <w:r>
-        <w:t>carrier</w:t>
-      </w:r>
-      <w:proofErr w:type="spellEnd"/>
-      <w:r>
-        <w:t xml:space="preserve"> </w:t>
-      </w:r>
-      <w:proofErr w:type="spellStart"/>
-      <w:r>
-        <w:t>can</w:t>
-      </w:r>
-      <w:proofErr w:type="spellEnd"/>
-      <w:r>
-        <w:t xml:space="preserve"> be </w:t>
-      </w:r>
-      <w:proofErr w:type="spellStart"/>
-      <w:r>
-        <w:t>found</w:t>
-      </w:r>
-      <w:proofErr w:type="spellEnd"/>
-      <w:r>
-        <w:t xml:space="preserve"> in</w:t>
+      <w:r>
+        <w:t>More details about lean carrier can be found in</w:t>
       </w:r>
       <w:sdt>
         <w:sdtPr>
@@ -21524,7 +20658,7 @@
         <w:rPr>
           <w:rStyle w:val="CommentReference"/>
         </w:rPr>
-        <w:commentReference w:id="96"/>
+        <w:commentReference w:id="97"/>
       </w:r>
     </w:p>
     <w:p>
@@ -21535,7 +20669,7 @@
           <w:rFonts w:ascii="Times New Roman" w:eastAsiaTheme="minorEastAsia" w:hAnsi="Times New Roman"/>
         </w:rPr>
       </w:pPr>
-      <w:bookmarkStart w:id="97" w:name="_Toc498623847"/>
+      <w:bookmarkStart w:id="98" w:name="_Toc498623847"/>
       <w:r>
         <w:rPr>
           <w:rStyle w:val="Heading2Char"/>
@@ -21543,7 +20677,7 @@
         </w:rPr>
         <w:t>Micro TX sleep</w:t>
       </w:r>
-      <w:bookmarkEnd w:id="97"/>
+      <w:bookmarkEnd w:id="98"/>
     </w:p>
     <w:p>
       <w:pPr>
@@ -21599,35 +20733,7 @@
         <w:rPr>
           <w:lang w:val="en-US"/>
         </w:rPr>
-        <w:t xml:space="preserve">An LTE RRU transmits 140 OFDM symbols per radio frame consisting of cell-specific radio signal (CSRS) and physical downlink control channel (PDCCH).  Assuming a </w:t>
-      </w:r>
-      <w:proofErr w:type="gramStart"/>
-      <w:r>
-        <w:rPr>
-          <w:lang w:val="en-US"/>
-        </w:rPr>
-        <w:t>no load</w:t>
-      </w:r>
-      <w:proofErr w:type="gramEnd"/>
-      <w:r>
-        <w:rPr>
-          <w:lang w:val="en-US"/>
-        </w:rPr>
-        <w:t xml:space="preserve"> situation when there is no scheduled users out of 140 OFDM symbols power amplifier could be put in sleep mode for 73 of them with 37 wake up events, this equals to 4.1 </w:t>
-      </w:r>
-      <w:proofErr w:type="spellStart"/>
-      <w:r>
-        <w:rPr>
-          <w:lang w:val="en-US"/>
-        </w:rPr>
-        <w:t>ms</w:t>
-      </w:r>
-      <w:proofErr w:type="spellEnd"/>
-      <w:r>
-        <w:rPr>
-          <w:lang w:val="en-US"/>
-        </w:rPr>
-        <w:t xml:space="preserve"> of sleep time during each radio frame or 41% of time. </w:t>
+        <w:t xml:space="preserve">An LTE RRU transmits 140 OFDM symbols per radio frame consisting of cell-specific radio signal (CSRS) and physical downlink control channel (PDCCH).  Assuming a no load situation when there is no scheduled users out of 140 OFDM symbols power amplifier could be put in sleep mode for 73 of them with 37 wake up events, this equals to 4.1 ms of sleep time during each radio frame or 41% of time. </w:t>
       </w:r>
     </w:p>
     <w:p>
@@ -21637,7 +20743,7 @@
           <w:rFonts w:ascii="Times New Roman" w:hAnsi="Times New Roman"/>
         </w:rPr>
       </w:pPr>
-      <w:bookmarkStart w:id="98" w:name="_Toc498623848"/>
+      <w:bookmarkStart w:id="99" w:name="_Toc498623848"/>
       <w:r>
         <w:rPr>
           <w:rStyle w:val="Heading2Char"/>
@@ -21645,11 +20751,14 @@
         </w:rPr>
         <w:t>MBSFN</w:t>
       </w:r>
-      <w:bookmarkEnd w:id="98"/>
+      <w:bookmarkEnd w:id="99"/>
     </w:p>
     <w:p>
       <w:pPr>
         <w:jc w:val="both"/>
+        <w:rPr>
+          <w:lang w:val="en-US"/>
+        </w:rPr>
       </w:pPr>
       <w:r>
         <w:rPr>
@@ -21691,15 +20800,7 @@
         <w:rPr>
           <w:lang w:val="en-US"/>
         </w:rPr>
-        <w:t>. The MBSFN sub-frames are used to predict the future traffic load for a base station. Using these MBSFN a base station could calculate the load it needs to handle in subsequent frames and the resources required to cater to the traffic. This load prediction is made based on the previousl</w:t>
-      </w:r>
-      <w:bookmarkStart w:id="99" w:name="_GoBack"/>
-      <w:bookmarkEnd w:id="99"/>
-      <w:r>
-        <w:rPr>
-          <w:lang w:val="en-US"/>
-        </w:rPr>
-        <w:t>y served load information exchanged between the base stations over X2 interface. This load prediction is used to turn off the idle resources and setup the switch off intervals. Moreover, the MBSFN sub-frames have less number of reference signals than normal sub-frame, which gives an opportunity to turn off these sub-frames when there is no data available.</w:t>
+        <w:t>. The MBSFN sub-frames are used to predict the future traffic load for a base station. Using these MBSFN a base station could calculate the load it needs to handle in subsequent frames and the resources required to cater to the traffic. This load prediction is made based on the previously served load information exchanged between the base stations over X2 interface. This load prediction is used to turn off the idle resources and setup the switch off intervals. Moreover, the MBSFN sub-frames have less number of reference signals than normal sub-frame, which gives an opportunity to turn off these sub-frames when there is no data available.</w:t>
       </w:r>
       <w:sdt>
         <w:sdtPr>
@@ -21729,6 +20830,7 @@
           <w:r>
             <w:rPr>
               <w:noProof/>
+              <w:lang w:val="en-US"/>
             </w:rPr>
             <w:t>[19]</w:t>
           </w:r>
@@ -21738,6 +20840,9 @@
         </w:sdtContent>
       </w:sdt>
       <w:r>
+        <w:rPr>
+          <w:lang w:val="en-US"/>
+        </w:rPr>
         <w:t xml:space="preserve"> </w:t>
       </w:r>
     </w:p>
@@ -21752,21 +20857,7 @@
         <w:rPr>
           <w:lang w:val="en-US"/>
         </w:rPr>
-        <w:t xml:space="preserve">Using MBSFN scheme in no load condition we get 91 OFDM symbols with 19 wake up events per radio frame. Which gives a window of 5.9 </w:t>
-      </w:r>
-      <w:proofErr w:type="spellStart"/>
-      <w:r>
-        <w:rPr>
-          <w:lang w:val="en-US"/>
-        </w:rPr>
-        <w:t>ms</w:t>
-      </w:r>
-      <w:proofErr w:type="spellEnd"/>
-      <w:r>
-        <w:rPr>
-          <w:lang w:val="en-US"/>
-        </w:rPr>
-        <w:t xml:space="preserve"> or 59% with sleep mode enabled.</w:t>
+        <w:t>Using MBSFN scheme in no load condition we get 91 OFDM symbols with 19 wake up events per radio frame. Which gives a window of 5.9 ms or 59% with sleep mode enabled.</w:t>
       </w:r>
     </w:p>
     <w:p>
@@ -21804,30 +20895,23 @@
         </w:rPr>
         <w:t>. LTE OFDM radio frame structure.</w:t>
       </w:r>
-      <w:proofErr w:type="spellStart"/>
       <w:r>
         <w:fldChar w:fldCharType="end"/>
       </w:r>
       <w:r>
         <w:fldChar w:fldCharType="begin"/>
       </w:r>
-      <w:proofErr w:type="spellEnd"/>
       <w:r>
         <w:rPr>
           <w:lang w:val="en-US"/>
         </w:rPr>
         <w:instrText xml:space="preserve"> REF _Ref497834577 \h  \* MERGEFORMAT </w:instrText>
       </w:r>
-      <w:proofErr w:type="spellStart"/>
       <w:r>
         <w:fldChar w:fldCharType="separate"/>
       </w:r>
       <w:r>
-        <w:t>Figure</w:t>
-      </w:r>
-      <w:proofErr w:type="spellEnd"/>
-      <w:r>
-        <w:t xml:space="preserve"> </w:t>
+        <w:t xml:space="preserve">Figure </w:t>
       </w:r>
       <w:r>
         <w:rPr>
@@ -21839,31 +20923,7 @@
         <w:fldChar w:fldCharType="end"/>
       </w:r>
       <w:r>
-        <w:t xml:space="preserve"> </w:t>
-      </w:r>
-      <w:proofErr w:type="spellStart"/>
-      <w:r>
-        <w:t>below</w:t>
-      </w:r>
-      <w:proofErr w:type="spellEnd"/>
-      <w:r>
-        <w:t xml:space="preserve"> shows the LTE OFDM radio </w:t>
-      </w:r>
-      <w:proofErr w:type="spellStart"/>
-      <w:r>
-        <w:t>frame</w:t>
-      </w:r>
-      <w:proofErr w:type="spellEnd"/>
-      <w:r>
-        <w:t xml:space="preserve"> </w:t>
-      </w:r>
-      <w:proofErr w:type="spellStart"/>
-      <w:r>
-        <w:t>structure</w:t>
-      </w:r>
-      <w:proofErr w:type="spellEnd"/>
-      <w:r>
-        <w:t>.</w:t>
+        <w:t xml:space="preserve"> below shows the LTE OFDM radio frame structure.</w:t>
       </w:r>
     </w:p>
     <w:p>
@@ -22062,21 +21122,7 @@
         <w:rPr>
           <w:lang w:val="en-US"/>
         </w:rPr>
-        <w:t xml:space="preserve">The simulator used is Ericsson’s internal network simulator. The simulator is time static system level simulator implemented in </w:t>
-      </w:r>
-      <w:proofErr w:type="spellStart"/>
-      <w:r>
-        <w:rPr>
-          <w:lang w:val="en-US"/>
-        </w:rPr>
-        <w:t>Matlab</w:t>
-      </w:r>
-      <w:proofErr w:type="spellEnd"/>
-      <w:r>
-        <w:rPr>
-          <w:lang w:val="en-US"/>
-        </w:rPr>
-        <w:t>. It provides various propagation models from statistical models to ray-tracing based models</w:t>
+        <w:t>The simulator used is Ericsson’s internal network simulator. The simulator is time static system level simulator implemented in Matlab. It provides various propagation models from statistical models to ray-tracing based models</w:t>
       </w:r>
       <w:sdt>
         <w:sdtPr>
@@ -22112,21 +21158,7 @@
         <w:rPr>
           <w:lang w:val="en-US"/>
         </w:rPr>
-        <w:t xml:space="preserve">. The model used in our thesis makes use of statistical model that determines the utilization of the base stations running on a </w:t>
-      </w:r>
-      <w:proofErr w:type="gramStart"/>
-      <w:r>
-        <w:rPr>
-          <w:lang w:val="en-US"/>
-        </w:rPr>
-        <w:t>particular load</w:t>
-      </w:r>
-      <w:proofErr w:type="gramEnd"/>
-      <w:r>
-        <w:rPr>
-          <w:lang w:val="en-US"/>
-        </w:rPr>
-        <w:t xml:space="preserve"> and using this we get estimate of the power being consumed by the whole network. </w:t>
+        <w:t xml:space="preserve">. The model used in our thesis makes use of statistical model that determines the utilization of the base stations running on a particular load and using this we get estimate of the power being consumed by the whole network. </w:t>
       </w:r>
     </w:p>
     <w:p>
@@ -22304,7 +21336,6 @@
         </w:rPr>
       </w:pPr>
       <w:bookmarkStart w:id="107" w:name="_Toc498623852"/>
-      <w:proofErr w:type="spellStart"/>
       <w:r>
         <w:rPr>
           <w:rFonts w:ascii="Times New Roman" w:hAnsi="Times New Roman"/>
@@ -22312,7 +21343,6 @@
         <w:t>Deployment</w:t>
       </w:r>
       <w:bookmarkEnd w:id="107"/>
-      <w:proofErr w:type="spellEnd"/>
     </w:p>
     <w:p>
       <w:pPr>
@@ -22412,21 +21442,7 @@
           <w:lang w:val="en-US"/>
         </w:rPr>
         <w:lastRenderedPageBreak/>
-        <w:t xml:space="preserve">= 56W </w:t>
-      </w:r>
-      <w:proofErr w:type="gramStart"/>
-      <w:r>
-        <w:rPr>
-          <w:lang w:val="en-US"/>
-        </w:rPr>
-        <w:t>taking into account</w:t>
-      </w:r>
-      <w:proofErr w:type="gramEnd"/>
-      <w:r>
-        <w:rPr>
-          <w:lang w:val="en-US"/>
-        </w:rPr>
-        <w:t xml:space="preserve"> the EARTH power model.  </w:t>
+        <w:t xml:space="preserve">= 56W taking into account the EARTH power model.  </w:t>
       </w:r>
       <w:r>
         <w:rPr>
@@ -22434,14 +21450,12 @@
         </w:rPr>
         <w:t xml:space="preserve">The central grid area is 1000x1000m. The max Output Power out per antenna in DL is 40 W. </w:t>
       </w:r>
-      <w:proofErr w:type="spellStart"/>
       <w:r>
         <w:rPr>
           <w:i/>
         </w:rPr>
         <w:t>Δ</w:t>
       </w:r>
-      <w:proofErr w:type="spellEnd"/>
       <w:r>
         <w:rPr>
           <w:i/>
@@ -22510,16 +21524,8 @@
         <w:rPr>
           <w:lang w:val="en-US"/>
         </w:rPr>
-        <w:t xml:space="preserve"> = 2.6 </w:t>
-      </w:r>
-      <w:proofErr w:type="gramStart"/>
-      <w:r>
-        <w:rPr>
-          <w:lang w:val="en-US"/>
-        </w:rPr>
-        <w:t xml:space="preserve">and  </w:t>
-      </w:r>
-      <w:proofErr w:type="spellStart"/>
+        <w:t xml:space="preserve"> = 2.6 and  </w:t>
+      </w:r>
       <w:r>
         <w:rPr>
           <w:i/>
@@ -22535,8 +21541,6 @@
         </w:rPr>
         <w:t>sleep</w:t>
       </w:r>
-      <w:proofErr w:type="spellEnd"/>
-      <w:proofErr w:type="gramEnd"/>
       <w:r>
         <w:rPr>
           <w:lang w:val="en-US"/>
@@ -22664,7 +21668,6 @@
         </w:rPr>
       </w:pPr>
       <w:bookmarkStart w:id="109" w:name="_Toc498623853"/>
-      <w:proofErr w:type="spellStart"/>
       <w:r>
         <w:rPr>
           <w:rFonts w:ascii="Times New Roman" w:hAnsi="Times New Roman"/>
@@ -22672,7 +21675,6 @@
         <w:t>Traffic</w:t>
       </w:r>
       <w:bookmarkEnd w:id="109"/>
-      <w:proofErr w:type="spellEnd"/>
     </w:p>
     <w:p>
       <w:pPr>
@@ -22686,21 +21688,7 @@
         <w:rPr>
           <w:lang w:val="en-US"/>
         </w:rPr>
-        <w:t xml:space="preserve">When we deploy a </w:t>
-      </w:r>
-      <w:proofErr w:type="gramStart"/>
-      <w:r>
-        <w:rPr>
-          <w:lang w:val="en-US"/>
-        </w:rPr>
-        <w:t>particular scenario</w:t>
-      </w:r>
-      <w:proofErr w:type="gramEnd"/>
-      <w:r>
-        <w:rPr>
-          <w:lang w:val="en-US"/>
-        </w:rPr>
-        <w:t xml:space="preserve"> in the simulator with buildings, streets, base stations and users. The simulator calculates the SINR between each user and node deployed on macro or micro layer, as the propagation model and the interference is known thus the gain or the propagation loss is calculated for each link. To simulate the dynamic network where the download by users happens at random; equal buffer traffic model is utilized. Each session is of fixed file size where the request comes as per the Poisson distribution. The users fully utilize the link bit rate during the file download. The total air traffic could be given by offered traffic per m</w:t>
+        <w:t>When we deploy a particular scenario in the simulator with buildings, streets, base stations and users. The simulator calculates the SINR between each user and node deployed on macro or micro layer, as the propagation model and the interference is known thus the gain or the propagation loss is calculated for each link. To simulate the dynamic network where the download by users happens at random; equal buffer traffic model is utilized. Each session is of fixed file size where the request comes as per the Poisson distribution. The users fully utilize the link bit rate during the file download. The total air traffic could be given by offered traffic per m</w:t>
       </w:r>
       <w:r>
         <w:rPr>
@@ -22782,7 +21770,6 @@
               <w:pStyle w:val="NewNormal"/>
               <w:ind w:firstLine="0"/>
             </w:pPr>
-            <w:proofErr w:type="spellStart"/>
             <w:r>
               <w:rPr>
                 <w:b/>
@@ -22790,7 +21777,6 @@
               </w:rPr>
               <w:t>Value</w:t>
             </w:r>
-            <w:proofErr w:type="spellEnd"/>
           </w:p>
         </w:tc>
       </w:tr>
@@ -22807,13 +21793,8 @@
               <w:ind w:firstLine="0"/>
             </w:pPr>
             <w:r>
-              <w:t xml:space="preserve">Carrier </w:t>
+              <w:t>Carrier frequency</w:t>
             </w:r>
-            <w:proofErr w:type="spellStart"/>
-            <w:r>
-              <w:t>frequency</w:t>
-            </w:r>
-            <w:proofErr w:type="spellEnd"/>
           </w:p>
         </w:tc>
         <w:tc>
@@ -22845,11 +21826,9 @@
               <w:pStyle w:val="NewNormal"/>
               <w:ind w:firstLine="0"/>
             </w:pPr>
-            <w:proofErr w:type="spellStart"/>
             <w:r>
               <w:t>Bandwidth</w:t>
             </w:r>
-            <w:proofErr w:type="spellEnd"/>
           </w:p>
         </w:tc>
         <w:tc>
@@ -22882,13 +21861,8 @@
               <w:ind w:firstLine="0"/>
             </w:pPr>
             <w:r>
-              <w:t xml:space="preserve">Modulation </w:t>
+              <w:t>Modulation scheme</w:t>
             </w:r>
-            <w:proofErr w:type="spellStart"/>
-            <w:r>
-              <w:t>scheme</w:t>
-            </w:r>
-            <w:proofErr w:type="spellEnd"/>
           </w:p>
         </w:tc>
         <w:tc>
@@ -22921,21 +21895,8 @@
               <w:ind w:firstLine="0"/>
             </w:pPr>
             <w:r>
-              <w:t xml:space="preserve">Packet </w:t>
+              <w:t>Packet traffic model</w:t>
             </w:r>
-            <w:proofErr w:type="spellStart"/>
-            <w:r>
-              <w:t>traffic</w:t>
-            </w:r>
-            <w:proofErr w:type="spellEnd"/>
-            <w:r>
-              <w:t xml:space="preserve"> </w:t>
-            </w:r>
-            <w:proofErr w:type="spellStart"/>
-            <w:r>
-              <w:t>model</w:t>
-            </w:r>
-            <w:proofErr w:type="spellEnd"/>
           </w:p>
         </w:tc>
         <w:tc>
@@ -22949,27 +21910,9 @@
               <w:pStyle w:val="NewNormal"/>
               <w:ind w:firstLine="0"/>
             </w:pPr>
-            <w:proofErr w:type="spellStart"/>
             <w:r>
-              <w:t>Equal</w:t>
+              <w:t>Equal buffer model</w:t>
             </w:r>
-            <w:proofErr w:type="spellEnd"/>
-            <w:r>
-              <w:t xml:space="preserve"> </w:t>
-            </w:r>
-            <w:proofErr w:type="spellStart"/>
-            <w:r>
-              <w:t>buffer</w:t>
-            </w:r>
-            <w:proofErr w:type="spellEnd"/>
-            <w:r>
-              <w:t xml:space="preserve"> </w:t>
-            </w:r>
-            <w:proofErr w:type="spellStart"/>
-            <w:r>
-              <w:t>model</w:t>
-            </w:r>
-            <w:proofErr w:type="spellEnd"/>
           </w:p>
         </w:tc>
       </w:tr>
@@ -22985,13 +21928,8 @@
               <w:pStyle w:val="NewNormal"/>
               <w:ind w:firstLine="0"/>
             </w:pPr>
-            <w:proofErr w:type="spellStart"/>
             <w:r>
-              <w:t>Macro</w:t>
-            </w:r>
-            <w:proofErr w:type="spellEnd"/>
-            <w:r>
-              <w:t xml:space="preserve"> TX Power</w:t>
+              <w:t>Macro TX Power</w:t>
             </w:r>
           </w:p>
         </w:tc>
@@ -23007,13 +21945,8 @@
               <w:ind w:firstLine="0"/>
             </w:pPr>
             <w:r>
-              <w:t xml:space="preserve">40 W per </w:t>
+              <w:t>40 W per sector</w:t>
             </w:r>
-            <w:proofErr w:type="spellStart"/>
-            <w:r>
-              <w:t>sector</w:t>
-            </w:r>
-            <w:proofErr w:type="spellEnd"/>
           </w:p>
         </w:tc>
       </w:tr>
@@ -23143,13 +22076,8 @@
               <w:pStyle w:val="NewNormal"/>
               <w:ind w:firstLine="0"/>
             </w:pPr>
-            <w:proofErr w:type="spellStart"/>
             <w:r>
-              <w:t>Feeder</w:t>
-            </w:r>
-            <w:proofErr w:type="spellEnd"/>
-            <w:r>
-              <w:t xml:space="preserve"> loss</w:t>
+              <w:t>Feeder loss</w:t>
             </w:r>
           </w:p>
         </w:tc>
@@ -23271,29 +22199,13 @@
         </w:rPr>
         <w:t xml:space="preserve">5 </w:t>
       </w:r>
-      <w:proofErr w:type="spellStart"/>
       <w:r>
         <w:rPr>
           <w:rFonts w:ascii="Times New Roman" w:hAnsi="Times New Roman"/>
         </w:rPr>
-        <w:t>Results</w:t>
-      </w:r>
-      <w:proofErr w:type="spellEnd"/>
-      <w:r>
-        <w:rPr>
-          <w:rFonts w:ascii="Times New Roman" w:hAnsi="Times New Roman"/>
-        </w:rPr>
-        <w:t xml:space="preserve"> and </w:t>
-      </w:r>
-      <w:proofErr w:type="spellStart"/>
-      <w:r>
-        <w:rPr>
-          <w:rFonts w:ascii="Times New Roman" w:hAnsi="Times New Roman"/>
-        </w:rPr>
-        <w:t>Discussions</w:t>
+        <w:t>Results and Discussions</w:t>
       </w:r>
       <w:bookmarkEnd w:id="111"/>
-      <w:proofErr w:type="spellEnd"/>
       <w:r>
         <w:rPr>
           <w:rFonts w:ascii="Times New Roman" w:hAnsi="Times New Roman"/>
@@ -23879,21 +22791,7 @@
         <w:rPr>
           <w:lang w:val="en-US"/>
         </w:rPr>
-        <w:t xml:space="preserve">, we do a critical analysis of quality of service down to the 10 percentiles of users, these users have the worst downlink throughput, they could be considered as edge cell users. So, to deliver a good throughput to these edge cell users say, 11 </w:t>
-      </w:r>
-      <w:proofErr w:type="spellStart"/>
-      <w:r>
-        <w:rPr>
-          <w:lang w:val="en-US"/>
-        </w:rPr>
-        <w:t>Mbps</w:t>
-      </w:r>
-      <w:proofErr w:type="spellEnd"/>
-      <w:r>
-        <w:rPr>
-          <w:lang w:val="en-US"/>
-        </w:rPr>
-        <w:t xml:space="preserve"> we can see the macro cells need something around 1.8 kJ/Mbit while micro cells need 0.3 kJ/Mbit. Here the macro cells come out to as winner because of they can handle a higher load than micro cells as well as the increased load compensates for the increased power consumption in macro cells.</w:t>
+        <w:t>, we do a critical analysis of quality of service down to the 10 percentiles of users, these users have the worst downlink throughput, they could be considered as edge cell users. So, to deliver a good throughput to these edge cell users say, 11 Mbps we can see the macro cells need something around 1.8 kJ/Mbit while micro cells need 0.3 kJ/Mbit. Here the macro cells come out to as winner because of they can handle a higher load than micro cells as well as the increased load compensates for the increased power consumption in macro cells.</w:t>
       </w:r>
     </w:p>
     <w:p>
@@ -25134,21 +24032,7 @@
         <w:rPr>
           <w:lang w:val="en-US"/>
         </w:rPr>
-        <w:t xml:space="preserve">As we can see in figure 21, the Power per area unit variation for micro cells also follows the similar pattern as in the power per unit area for macro cells. The energy saving schemes can save </w:t>
-      </w:r>
-      <w:proofErr w:type="spellStart"/>
-      <w:r>
-        <w:rPr>
-          <w:lang w:val="en-US"/>
-        </w:rPr>
-        <w:t>upto</w:t>
-      </w:r>
-      <w:proofErr w:type="spellEnd"/>
-      <w:r>
-        <w:rPr>
-          <w:lang w:val="en-US"/>
-        </w:rPr>
-        <w:t xml:space="preserve"> 2 kW/km</w:t>
+        <w:t>As we can see in figure 21, the Power per area unit variation for micro cells also follows the similar pattern as in the power per unit area for macro cells. The energy saving schemes can save upto 2 kW/km</w:t>
       </w:r>
       <w:r>
         <w:rPr>
@@ -26078,22 +24962,9 @@
       </w:pPr>
       <w:bookmarkStart w:id="128" w:name="_Toc498623859"/>
       <w:r>
-        <w:t xml:space="preserve">Daily </w:t>
-      </w:r>
-      <w:proofErr w:type="spellStart"/>
-      <w:r>
-        <w:t>power</w:t>
-      </w:r>
-      <w:proofErr w:type="spellEnd"/>
-      <w:r>
-        <w:t xml:space="preserve"> </w:t>
-      </w:r>
-      <w:proofErr w:type="spellStart"/>
-      <w:r>
-        <w:t>consumption</w:t>
+        <w:t>Daily power consumption</w:t>
       </w:r>
       <w:bookmarkEnd w:id="128"/>
-      <w:proofErr w:type="spellEnd"/>
     </w:p>
     <w:p>
       <w:pPr>
@@ -26421,21 +25292,7 @@
         <w:rPr>
           <w:lang w:val="en-US"/>
         </w:rPr>
-        <w:t xml:space="preserve">For Macro deployment, the power consumption for a day without using any energy saving scheme is 283.44 </w:t>
-      </w:r>
-      <w:proofErr w:type="spellStart"/>
-      <w:r>
-        <w:rPr>
-          <w:lang w:val="en-US"/>
-        </w:rPr>
-        <w:t>kWhr</w:t>
-      </w:r>
-      <w:proofErr w:type="spellEnd"/>
-      <w:r>
-        <w:rPr>
-          <w:lang w:val="en-US"/>
-        </w:rPr>
-        <w:t>/km</w:t>
+        <w:t>For Macro deployment, the power consumption for a day without using any energy saving scheme is 283.44 kWhr/km</w:t>
       </w:r>
       <w:r>
         <w:rPr>
@@ -26448,21 +25305,7 @@
         <w:rPr>
           <w:lang w:val="en-US"/>
         </w:rPr>
-        <w:t xml:space="preserve"> which is 103455.6 </w:t>
-      </w:r>
-      <w:proofErr w:type="spellStart"/>
-      <w:r>
-        <w:rPr>
-          <w:lang w:val="en-US"/>
-        </w:rPr>
-        <w:t>kWhr</w:t>
-      </w:r>
-      <w:proofErr w:type="spellEnd"/>
-      <w:r>
-        <w:rPr>
-          <w:lang w:val="en-US"/>
-        </w:rPr>
-        <w:t>/km</w:t>
+        <w:t xml:space="preserve"> which is 103455.6 kWhr/km</w:t>
       </w:r>
       <w:r>
         <w:rPr>
@@ -26475,21 +25318,7 @@
         <w:rPr>
           <w:lang w:val="en-US"/>
         </w:rPr>
-        <w:t xml:space="preserve"> for a year. Using micro TX energy saving scheme it is 263.52 </w:t>
-      </w:r>
-      <w:proofErr w:type="spellStart"/>
-      <w:r>
-        <w:rPr>
-          <w:lang w:val="en-US"/>
-        </w:rPr>
-        <w:t>kWhr</w:t>
-      </w:r>
-      <w:proofErr w:type="spellEnd"/>
-      <w:r>
-        <w:rPr>
-          <w:lang w:val="en-US"/>
-        </w:rPr>
-        <w:t>/km</w:t>
+        <w:t xml:space="preserve"> for a year. Using micro TX energy saving scheme it is 263.52 kWhr/km</w:t>
       </w:r>
       <w:r>
         <w:rPr>
@@ -26502,21 +25331,7 @@
         <w:rPr>
           <w:lang w:val="en-US"/>
         </w:rPr>
-        <w:t xml:space="preserve"> which is 96184.8 </w:t>
-      </w:r>
-      <w:proofErr w:type="spellStart"/>
-      <w:r>
-        <w:rPr>
-          <w:lang w:val="en-US"/>
-        </w:rPr>
-        <w:t>kWhr</w:t>
-      </w:r>
-      <w:proofErr w:type="spellEnd"/>
-      <w:r>
-        <w:rPr>
-          <w:lang w:val="en-US"/>
-        </w:rPr>
-        <w:t>/km</w:t>
+        <w:t xml:space="preserve"> which is 96184.8 kWhr/km</w:t>
       </w:r>
       <w:r>
         <w:rPr>
@@ -26529,21 +25344,7 @@
         <w:rPr>
           <w:lang w:val="en-US"/>
         </w:rPr>
-        <w:t xml:space="preserve"> for a year. Using MBSFN energy saving scheme it is 254.64 </w:t>
-      </w:r>
-      <w:proofErr w:type="spellStart"/>
-      <w:r>
-        <w:rPr>
-          <w:lang w:val="en-US"/>
-        </w:rPr>
-        <w:t>kWhr</w:t>
-      </w:r>
-      <w:proofErr w:type="spellEnd"/>
-      <w:r>
-        <w:rPr>
-          <w:lang w:val="en-US"/>
-        </w:rPr>
-        <w:t>/km</w:t>
+        <w:t xml:space="preserve"> for a year. Using MBSFN energy saving scheme it is 254.64 kWhr/km</w:t>
       </w:r>
       <w:r>
         <w:rPr>
@@ -26556,21 +25357,7 @@
         <w:rPr>
           <w:lang w:val="en-US"/>
         </w:rPr>
-        <w:t xml:space="preserve"> which is 92943.6 </w:t>
-      </w:r>
-      <w:proofErr w:type="spellStart"/>
-      <w:r>
-        <w:rPr>
-          <w:lang w:val="en-US"/>
-        </w:rPr>
-        <w:t>kWhr</w:t>
-      </w:r>
-      <w:proofErr w:type="spellEnd"/>
-      <w:r>
-        <w:rPr>
-          <w:lang w:val="en-US"/>
-        </w:rPr>
-        <w:t>/km</w:t>
+        <w:t xml:space="preserve"> which is 92943.6 kWhr/km</w:t>
       </w:r>
       <w:r>
         <w:rPr>
@@ -26583,21 +25370,7 @@
         <w:rPr>
           <w:lang w:val="en-US"/>
         </w:rPr>
-        <w:t xml:space="preserve"> for a year. Using lean carrier energy saving scheme it is 234.62 </w:t>
-      </w:r>
-      <w:proofErr w:type="spellStart"/>
-      <w:r>
-        <w:rPr>
-          <w:lang w:val="en-US"/>
-        </w:rPr>
-        <w:t>kWhr</w:t>
-      </w:r>
-      <w:proofErr w:type="spellEnd"/>
-      <w:r>
-        <w:rPr>
-          <w:lang w:val="en-US"/>
-        </w:rPr>
-        <w:t>/km</w:t>
+        <w:t xml:space="preserve"> for a year. Using lean carrier energy saving scheme it is 234.62 kWhr/km</w:t>
       </w:r>
       <w:r>
         <w:rPr>
@@ -26610,21 +25383,7 @@
         <w:rPr>
           <w:lang w:val="en-US"/>
         </w:rPr>
-        <w:t xml:space="preserve"> which is 85637.76 </w:t>
-      </w:r>
-      <w:proofErr w:type="spellStart"/>
-      <w:r>
-        <w:rPr>
-          <w:lang w:val="en-US"/>
-        </w:rPr>
-        <w:t>kWhr</w:t>
-      </w:r>
-      <w:proofErr w:type="spellEnd"/>
-      <w:r>
-        <w:rPr>
-          <w:lang w:val="en-US"/>
-        </w:rPr>
-        <w:t>/km</w:t>
+        <w:t xml:space="preserve"> which is 85637.76 kWhr/km</w:t>
       </w:r>
       <w:r>
         <w:rPr>
@@ -26655,21 +25414,7 @@
         <w:rPr>
           <w:lang w:val="en-US"/>
         </w:rPr>
-        <w:t xml:space="preserve">For Micro deployment, the power consumption for a day without using any energy saving scheme is 185.80 </w:t>
-      </w:r>
-      <w:proofErr w:type="spellStart"/>
-      <w:r>
-        <w:rPr>
-          <w:lang w:val="en-US"/>
-        </w:rPr>
-        <w:t>kWhr</w:t>
-      </w:r>
-      <w:proofErr w:type="spellEnd"/>
-      <w:r>
-        <w:rPr>
-          <w:lang w:val="en-US"/>
-        </w:rPr>
-        <w:t>/km</w:t>
+        <w:t>For Micro deployment, the power consumption for a day without using any energy saving scheme is 185.80 kWhr/km</w:t>
       </w:r>
       <w:r>
         <w:rPr>
@@ -26682,21 +25427,7 @@
         <w:rPr>
           <w:lang w:val="en-US"/>
         </w:rPr>
-        <w:t xml:space="preserve"> which is 67819.92 </w:t>
-      </w:r>
-      <w:proofErr w:type="spellStart"/>
-      <w:r>
-        <w:rPr>
-          <w:lang w:val="en-US"/>
-        </w:rPr>
-        <w:t>kWhr</w:t>
-      </w:r>
-      <w:proofErr w:type="spellEnd"/>
-      <w:r>
-        <w:rPr>
-          <w:lang w:val="en-US"/>
-        </w:rPr>
-        <w:t>/km</w:t>
+        <w:t xml:space="preserve"> which is 67819.92 kWhr/km</w:t>
       </w:r>
       <w:r>
         <w:rPr>
@@ -26709,21 +25440,7 @@
         <w:rPr>
           <w:lang w:val="en-US"/>
         </w:rPr>
-        <w:t xml:space="preserve"> for a year. Using micro TX energy saving scheme it is 161.23 </w:t>
-      </w:r>
-      <w:proofErr w:type="spellStart"/>
-      <w:r>
-        <w:rPr>
-          <w:lang w:val="en-US"/>
-        </w:rPr>
-        <w:t>kWhr</w:t>
-      </w:r>
-      <w:proofErr w:type="spellEnd"/>
-      <w:r>
-        <w:rPr>
-          <w:lang w:val="en-US"/>
-        </w:rPr>
-        <w:t>/km</w:t>
+        <w:t xml:space="preserve"> for a year. Using micro TX energy saving scheme it is 161.23 kWhr/km</w:t>
       </w:r>
       <w:r>
         <w:rPr>
@@ -26736,21 +25453,7 @@
         <w:rPr>
           <w:lang w:val="en-US"/>
         </w:rPr>
-        <w:t xml:space="preserve"> which is 58849.68 </w:t>
-      </w:r>
-      <w:proofErr w:type="spellStart"/>
-      <w:r>
-        <w:rPr>
-          <w:lang w:val="en-US"/>
-        </w:rPr>
-        <w:t>kWhr</w:t>
-      </w:r>
-      <w:proofErr w:type="spellEnd"/>
-      <w:r>
-        <w:rPr>
-          <w:lang w:val="en-US"/>
-        </w:rPr>
-        <w:t>/km</w:t>
+        <w:t xml:space="preserve"> which is 58849.68 kWhr/km</w:t>
       </w:r>
       <w:r>
         <w:rPr>
@@ -26763,21 +25466,7 @@
         <w:rPr>
           <w:lang w:val="en-US"/>
         </w:rPr>
-        <w:t xml:space="preserve"> for a year. Using MBSFN energy saving scheme it is 150.24 </w:t>
-      </w:r>
-      <w:proofErr w:type="spellStart"/>
-      <w:r>
-        <w:rPr>
-          <w:lang w:val="en-US"/>
-        </w:rPr>
-        <w:t>kWhr</w:t>
-      </w:r>
-      <w:proofErr w:type="spellEnd"/>
-      <w:r>
-        <w:rPr>
-          <w:lang w:val="en-US"/>
-        </w:rPr>
-        <w:t>/km</w:t>
+        <w:t xml:space="preserve"> for a year. Using MBSFN energy saving scheme it is 150.24 kWhr/km</w:t>
       </w:r>
       <w:r>
         <w:rPr>
@@ -26790,21 +25479,7 @@
         <w:rPr>
           <w:lang w:val="en-US"/>
         </w:rPr>
-        <w:t xml:space="preserve"> which is 54837.6 </w:t>
-      </w:r>
-      <w:proofErr w:type="spellStart"/>
-      <w:r>
-        <w:rPr>
-          <w:lang w:val="en-US"/>
-        </w:rPr>
-        <w:t>kWhr</w:t>
-      </w:r>
-      <w:proofErr w:type="spellEnd"/>
-      <w:r>
-        <w:rPr>
-          <w:lang w:val="en-US"/>
-        </w:rPr>
-        <w:t>/km</w:t>
+        <w:t xml:space="preserve"> which is 54837.6 kWhr/km</w:t>
       </w:r>
       <w:r>
         <w:rPr>
@@ -26817,21 +25492,7 @@
         <w:rPr>
           <w:lang w:val="en-US"/>
         </w:rPr>
-        <w:t xml:space="preserve"> for a year. Using lean carrier energy saving scheme it is 125.85 </w:t>
-      </w:r>
-      <w:proofErr w:type="spellStart"/>
-      <w:r>
-        <w:rPr>
-          <w:lang w:val="en-US"/>
-        </w:rPr>
-        <w:t>kWhr</w:t>
-      </w:r>
-      <w:proofErr w:type="spellEnd"/>
-      <w:r>
-        <w:rPr>
-          <w:lang w:val="en-US"/>
-        </w:rPr>
-        <w:t>/km</w:t>
+        <w:t xml:space="preserve"> for a year. Using lean carrier energy saving scheme it is 125.85 kWhr/km</w:t>
       </w:r>
       <w:r>
         <w:rPr>
@@ -26844,21 +25505,7 @@
         <w:rPr>
           <w:lang w:val="en-US"/>
         </w:rPr>
-        <w:t xml:space="preserve"> which is 45937.44 </w:t>
-      </w:r>
-      <w:proofErr w:type="spellStart"/>
-      <w:r>
-        <w:rPr>
-          <w:lang w:val="en-US"/>
-        </w:rPr>
-        <w:t>kWhr</w:t>
-      </w:r>
-      <w:proofErr w:type="spellEnd"/>
-      <w:r>
-        <w:rPr>
-          <w:lang w:val="en-US"/>
-        </w:rPr>
-        <w:t>/km</w:t>
+        <w:t xml:space="preserve"> which is 45937.44 kWhr/km</w:t>
       </w:r>
       <w:r>
         <w:rPr>
@@ -26983,21 +25630,7 @@
         <w:rPr>
           <w:lang w:val="en-US"/>
         </w:rPr>
-        <w:t xml:space="preserve">Applying </w:t>
-      </w:r>
-      <w:proofErr w:type="gramStart"/>
-      <w:r>
-        <w:rPr>
-          <w:lang w:val="en-US"/>
-        </w:rPr>
-        <w:t>these energy</w:t>
-      </w:r>
-      <w:proofErr w:type="gramEnd"/>
-      <w:r>
-        <w:rPr>
-          <w:lang w:val="en-US"/>
-        </w:rPr>
-        <w:t xml:space="preserve"> saving schemes in across thousands of sites in a mobile network will accumulate to tens of millions of kilowatt hours (kWh) in power savings annually. However, it would be the responsibility of the network planners to ensure that these cells are placed in the areas where they are needed the most otherwise adding small cells on top of the macro cells will only result in higher energy consumption. </w:t>
+        <w:t xml:space="preserve">Applying these energy saving schemes in across thousands of sites in a mobile network will accumulate to tens of millions of kilowatt hours (kWh) in power savings annually. However, it would be the responsibility of the network planners to ensure that these cells are placed in the areas where they are needed the most otherwise adding small cells on top of the macro cells will only result in higher energy consumption. </w:t>
       </w:r>
     </w:p>
     <w:p>
@@ -27196,12 +25829,10 @@
           <w:pPr>
             <w:pStyle w:val="Heading1"/>
           </w:pPr>
-          <w:proofErr w:type="spellStart"/>
           <w:r>
             <w:t>References</w:t>
           </w:r>
           <w:bookmarkEnd w:id="132"/>
-          <w:proofErr w:type="spellEnd"/>
         </w:p>
         <w:sdt>
           <w:sdtPr>
@@ -33101,7 +31732,7 @@
       </w:r>
     </w:p>
   </w:comment>
-  <w:comment w:id="51" w:author="Sulabh Sharma" w:date="2017-11-12T22:35:00Z" w:initials="SS">
+  <w:comment w:id="52" w:author="Sulabh Sharma" w:date="2017-11-12T22:35:00Z" w:initials="SS">
     <w:p>
       <w:pPr>
         <w:pStyle w:val="CommentText"/>
@@ -33123,7 +31754,7 @@
       </w:r>
     </w:p>
   </w:comment>
-  <w:comment w:id="55" w:author="Sulabh Sharma" w:date="2017-11-12T22:37:00Z" w:initials="SS">
+  <w:comment w:id="56" w:author="Sulabh Sharma" w:date="2017-11-12T22:37:00Z" w:initials="SS">
     <w:p>
       <w:pPr>
         <w:pStyle w:val="CommentText"/>
@@ -33145,7 +31776,7 @@
       </w:r>
     </w:p>
   </w:comment>
-  <w:comment w:id="56" w:author="Sulabh Sharma" w:date="2017-11-12T22:38:00Z" w:initials="SS">
+  <w:comment w:id="57" w:author="Sulabh Sharma" w:date="2017-11-12T22:38:00Z" w:initials="SS">
     <w:p>
       <w:pPr>
         <w:pStyle w:val="CommentText"/>
@@ -33167,7 +31798,7 @@
       </w:r>
     </w:p>
   </w:comment>
-  <w:comment w:id="58" w:author="Sulabh Sharma" w:date="2017-11-12T22:40:00Z" w:initials="SS">
+  <w:comment w:id="59" w:author="Sulabh Sharma" w:date="2017-11-12T22:40:00Z" w:initials="SS">
     <w:p>
       <w:pPr>
         <w:pStyle w:val="CommentText"/>
@@ -33189,7 +31820,7 @@
       </w:r>
     </w:p>
   </w:comment>
-  <w:comment w:id="60" w:author="Sulabh Sharma" w:date="2017-11-12T22:41:00Z" w:initials="SS">
+  <w:comment w:id="61" w:author="Sulabh Sharma" w:date="2017-11-12T22:41:00Z" w:initials="SS">
     <w:p>
       <w:pPr>
         <w:pStyle w:val="CommentText"/>
@@ -33211,7 +31842,7 @@
       </w:r>
     </w:p>
   </w:comment>
-  <w:comment w:id="61" w:author="Sulabh Sharma" w:date="2017-11-12T22:46:00Z" w:initials="SS">
+  <w:comment w:id="62" w:author="Sulabh Sharma" w:date="2017-11-12T22:46:00Z" w:initials="SS">
     <w:p>
       <w:pPr>
         <w:pStyle w:val="CommentText"/>
@@ -33233,7 +31864,7 @@
       </w:r>
     </w:p>
   </w:comment>
-  <w:comment w:id="63" w:author="Sulabh Sharma" w:date="2017-11-12T22:47:00Z" w:initials="SS">
+  <w:comment w:id="64" w:author="Sulabh Sharma" w:date="2017-11-12T22:47:00Z" w:initials="SS">
     <w:p>
       <w:pPr>
         <w:pStyle w:val="CommentText"/>
@@ -33255,7 +31886,7 @@
       </w:r>
     </w:p>
   </w:comment>
-  <w:comment w:id="74" w:author="Sulabh Sharma" w:date="2017-11-12T22:55:00Z" w:initials="SS">
+  <w:comment w:id="75" w:author="Sulabh Sharma" w:date="2017-11-12T22:55:00Z" w:initials="SS">
     <w:p>
       <w:pPr>
         <w:pStyle w:val="CommentText"/>
@@ -33277,7 +31908,7 @@
       </w:r>
     </w:p>
   </w:comment>
-  <w:comment w:id="75" w:author="Sulabh Sharma" w:date="2017-11-12T23:03:00Z" w:initials="SS">
+  <w:comment w:id="76" w:author="Sulabh Sharma" w:date="2017-11-12T23:03:00Z" w:initials="SS">
     <w:p>
       <w:pPr>
         <w:pStyle w:val="CommentText"/>
@@ -33299,7 +31930,7 @@
       </w:r>
     </w:p>
   </w:comment>
-  <w:comment w:id="85" w:author="Sulabh Sharma" w:date="2017-11-12T23:14:00Z" w:initials="SS">
+  <w:comment w:id="86" w:author="Sulabh Sharma" w:date="2017-11-12T23:14:00Z" w:initials="SS">
     <w:p>
       <w:pPr>
         <w:pStyle w:val="CommentText"/>
@@ -33321,7 +31952,7 @@
       </w:r>
     </w:p>
   </w:comment>
-  <w:comment w:id="87" w:author="Sulabh Sharma" w:date="2017-11-12T23:17:00Z" w:initials="SS">
+  <w:comment w:id="88" w:author="Sulabh Sharma" w:date="2017-11-12T23:17:00Z" w:initials="SS">
     <w:p>
       <w:pPr>
         <w:pStyle w:val="CommentText"/>
@@ -33343,7 +31974,7 @@
       </w:r>
     </w:p>
   </w:comment>
-  <w:comment w:id="91" w:author="Sulabh Sharma" w:date="2017-11-12T23:21:00Z" w:initials="SS">
+  <w:comment w:id="92" w:author="Sulabh Sharma" w:date="2017-11-12T23:21:00Z" w:initials="SS">
     <w:p>
       <w:pPr>
         <w:pStyle w:val="CommentText"/>
@@ -33365,7 +31996,7 @@
       </w:r>
     </w:p>
   </w:comment>
-  <w:comment w:id="94" w:author="Sulabh Sharma" w:date="2017-11-12T23:24:00Z" w:initials="SS">
+  <w:comment w:id="95" w:author="Sulabh Sharma" w:date="2017-11-12T23:24:00Z" w:initials="SS">
     <w:p>
       <w:pPr>
         <w:pStyle w:val="CommentText"/>
@@ -33387,7 +32018,7 @@
       </w:r>
     </w:p>
   </w:comment>
-  <w:comment w:id="96" w:author="Sulabh Sharma" w:date="2017-11-12T23:31:00Z" w:initials="SS">
+  <w:comment w:id="97" w:author="Sulabh Sharma" w:date="2017-11-12T23:31:00Z" w:initials="SS">
     <w:p>
       <w:pPr>
         <w:pStyle w:val="CommentText"/>
@@ -33427,7 +32058,7 @@
 
 <file path=word/commentsExtended.xml><?xml version="1.0" encoding="utf-8"?>
 <w15:commentsEx xmlns:wpc="http://schemas.microsoft.com/office/word/2010/wordprocessingCanvas" xmlns:cx="http://schemas.microsoft.com/office/drawing/2014/chartex" xmlns:cx1="http://schemas.microsoft.com/office/drawing/2015/9/8/chartex" xmlns:cx2="http://schemas.microsoft.com/office/drawing/2015/10/21/chartex" xmlns:cx3="http://schemas.microsoft.com/office/drawing/2016/5/9/chartex" xmlns:cx4="http://schemas.microsoft.com/office/drawing/2016/5/10/chartex" xmlns:cx5="http://schemas.microsoft.com/office/drawing/2016/5/11/chartex" xmlns:cx6="http://schemas.microsoft.com/office/drawing/2016/5/12/chartex" xmlns:cx7="http://schemas.microsoft.com/office/drawing/2016/5/13/chartex" xmlns:cx8="http://schemas.microsoft.com/office/drawing/2016/5/14/chartex" xmlns:mc="http://schemas.openxmlformats.org/markup-compatibility/2006" xmlns:aink="http://schemas.microsoft.com/office/drawing/2016/ink" xmlns:am3d="http://schemas.microsoft.com/office/drawing/2017/model3d" xmlns:o="urn:schemas-microsoft-com:office:office" xmlns:r="http://schemas.openxmlformats.org/officeDocument/2006/relationships" xmlns:m="http://schemas.openxmlformats.org/officeDocument/2006/math" xmlns:v="urn:schemas-microsoft-com:vml" xmlns:wp14="http://schemas.microsoft.com/office/word/2010/wordprocessingDrawing" xmlns:wp="http://schemas.openxmlformats.org/drawingml/2006/wordprocessingDrawing" xmlns:w10="urn:schemas-microsoft-com:office:word" xmlns:w="http://schemas.openxmlformats.org/wordprocessingml/2006/main" xmlns:w14="http://schemas.microsoft.com/office/word/2010/wordml" xmlns:w15="http://schemas.microsoft.com/office/word/2012/wordml" xmlns:w16cid="http://schemas.microsoft.com/office/word/2016/wordml/cid" xmlns:w16se="http://schemas.microsoft.com/office/word/2015/wordml/symex" xmlns:wpg="http://schemas.microsoft.com/office/word/2010/wordprocessingGroup" xmlns:wpi="http://schemas.microsoft.com/office/word/2010/wordprocessingInk" xmlns:wne="http://schemas.microsoft.com/office/word/2006/wordml" xmlns:wps="http://schemas.microsoft.com/office/word/2010/wordprocessingShape" mc:Ignorable="w14 w15 w16se w16cid wp14">
-  <w15:commentEx w15:paraId="19F3B289" w15:done="0"/>
+  <w15:commentEx w15:paraId="19F3B289" w15:done="1"/>
   <w15:commentEx w15:paraId="3514F50E" w15:done="0"/>
   <w15:commentEx w15:paraId="499713D0" w15:done="0"/>
   <w15:commentEx w15:paraId="0FC1C5FA" w15:done="0"/>
@@ -33592,7 +32223,7 @@
       <w:rPr>
         <w:noProof/>
       </w:rPr>
-      <w:t>35</w:t>
+      <w:t>20</w:t>
     </w:r>
     <w:r>
       <w:fldChar w:fldCharType="end"/>
@@ -45323,7 +43954,7 @@
 </file>
 
 <file path=customXml/itemProps1.xml><?xml version="1.0" encoding="utf-8"?>
-<ds:datastoreItem xmlns:ds="http://schemas.openxmlformats.org/officeDocument/2006/customXml" ds:itemID="{CC5B61EC-290A-4BA6-9413-E9B17EA85E89}">
+<ds:datastoreItem xmlns:ds="http://schemas.openxmlformats.org/officeDocument/2006/customXml" ds:itemID="{70870122-680C-4854-A317-84A9009213CA}">
   <ds:schemaRefs>
     <ds:schemaRef ds:uri="http://schemas.openxmlformats.org/officeDocument/2006/bibliography"/>
   </ds:schemaRefs>

</xml_diff>

<commit_message>
updated the formatting and the Chapter numbers in
updated the formatting and the Chapter numbers
</commit_message>
<xml_diff>
--- a/ThesisFOrGrammarCheck_12_Nov.docx
+++ b/ThesisFOrGrammarCheck_12_Nov.docx
@@ -8129,6 +8129,61 @@
     </w:p>
     <w:p>
       <w:pPr>
+        <w:pStyle w:val="NewNormal"/>
+        <w:ind w:firstLine="0"/>
+        <w:rPr>
+          <w:sz w:val="32"/>
+          <w:szCs w:val="32"/>
+          <w:lang w:val="en-US"/>
+        </w:rPr>
+      </w:pPr>
+    </w:p>
+    <w:p>
+      <w:pPr>
+        <w:pStyle w:val="NewNormal"/>
+        <w:ind w:firstLine="0"/>
+        <w:rPr>
+          <w:sz w:val="32"/>
+          <w:szCs w:val="32"/>
+          <w:lang w:val="en-US"/>
+        </w:rPr>
+      </w:pPr>
+    </w:p>
+    <w:p>
+      <w:pPr>
+        <w:pStyle w:val="NewNormal"/>
+        <w:ind w:firstLine="0"/>
+        <w:rPr>
+          <w:sz w:val="32"/>
+          <w:szCs w:val="32"/>
+          <w:lang w:val="en-US"/>
+        </w:rPr>
+      </w:pPr>
+    </w:p>
+    <w:p>
+      <w:pPr>
+        <w:pStyle w:val="NewNormal"/>
+        <w:ind w:firstLine="0"/>
+        <w:rPr>
+          <w:sz w:val="32"/>
+          <w:szCs w:val="32"/>
+          <w:lang w:val="en-US"/>
+        </w:rPr>
+      </w:pPr>
+    </w:p>
+    <w:p>
+      <w:pPr>
+        <w:pStyle w:val="NewNormal"/>
+        <w:ind w:firstLine="0"/>
+        <w:rPr>
+          <w:sz w:val="32"/>
+          <w:szCs w:val="32"/>
+          <w:lang w:val="en-US"/>
+        </w:rPr>
+      </w:pPr>
+    </w:p>
+    <w:p>
+      <w:pPr>
         <w:pStyle w:val="Chapter"/>
         <w:rPr>
           <w:lang w:val="en-US"/>
@@ -8141,7 +8196,6 @@
       </w:pPr>
       <w:bookmarkStart w:id="46" w:name="_Toc498623827"/>
       <w:r>
-        <w:lastRenderedPageBreak/>
         <w:t xml:space="preserve">2 </w:t>
       </w:r>
       <w:proofErr w:type="spellStart"/>
@@ -8160,6 +8214,13 @@
     <w:p>
       <w:pPr>
         <w:pStyle w:val="Heading2"/>
+        <w:numPr>
+          <w:ilvl w:val="1"/>
+          <w:numId w:val="39"/>
+        </w:numPr>
+        <w:rPr>
+          <w:lang w:val="en-US"/>
+        </w:rPr>
       </w:pPr>
       <w:bookmarkStart w:id="47" w:name="_Toc498623828"/>
       <w:proofErr w:type="spellStart"/>
@@ -8182,8 +8243,7 @@
         <w:pStyle w:val="NewNormal"/>
         <w:ind w:firstLine="0"/>
         <w:rPr>
-          <w:szCs w:val="24"/>
-          <w:lang w:val="en-US" w:eastAsia="sv-SE"/>
+          <w:lang w:val="en-US"/>
         </w:rPr>
       </w:pPr>
       <w:r>
@@ -8383,22 +8443,7 @@
         <w:rPr>
           <w:lang w:val="en-US"/>
         </w:rPr>
-        <w:t>.</w:t>
-      </w:r>
-    </w:p>
-    <w:p>
-      <w:pPr>
-        <w:pStyle w:val="NewNormal"/>
-        <w:ind w:firstLine="0"/>
-        <w:rPr>
-          <w:lang w:val="en-US"/>
-        </w:rPr>
-      </w:pPr>
-      <w:r>
-        <w:rPr>
-          <w:lang w:val="en-US"/>
-        </w:rPr>
-        <w:t xml:space="preserve">With the </w:t>
+        <w:t xml:space="preserve">.With the </w:t>
       </w:r>
       <w:r>
         <w:rPr>
@@ -8493,15 +8538,12 @@
         </w:rPr>
         <w:t>.</w:t>
       </w:r>
-    </w:p>
-    <w:p>
-      <w:pPr>
-        <w:pStyle w:val="NewNormal"/>
-        <w:ind w:firstLine="0"/>
-        <w:rPr>
-          <w:lang w:val="en-US"/>
-        </w:rPr>
-      </w:pPr>
+      <w:r>
+        <w:rPr>
+          <w:lang w:val="en-US"/>
+        </w:rPr>
+        <w:t xml:space="preserve"> </w:t>
+      </w:r>
       <w:r>
         <w:rPr>
           <w:lang w:val="en-US"/>
@@ -8911,7 +8953,7 @@
       </w:tr>
       <w:tr>
         <w:trPr>
-          <w:trHeight w:val="263"/>
+          <w:trHeight w:val="601"/>
           <w:jc w:val="center"/>
         </w:trPr>
         <w:tc>
@@ -10045,7 +10087,6 @@
           <w:noProof/>
           <w:lang w:eastAsia="sv-SE"/>
         </w:rPr>
-        <w:lastRenderedPageBreak/>
         <mc:AlternateContent>
           <mc:Choice Requires="wpg">
             <w:drawing>
@@ -18657,7 +18698,7 @@
           <v:shape id="_x0000_i1095" type="#_x0000_t75" style="width:184.8pt;height:52.7pt" o:ole="">
             <v:imagedata r:id="rId18" o:title=""/>
           </v:shape>
-          <o:OLEObject Type="Embed" ProgID="Equation.DSMT4" ShapeID="_x0000_i1095" DrawAspect="Content" ObjectID="_1572800105" r:id="rId19"/>
+          <o:OLEObject Type="Embed" ProgID="Equation.DSMT4" ShapeID="_x0000_i1095" DrawAspect="Content" ObjectID="_1572801808" r:id="rId19"/>
         </w:object>
       </w:r>
       <w:r>
@@ -18882,42 +18923,6 @@
         </w:rPr>
         <w:t>.</w:t>
       </w:r>
-    </w:p>
-    <w:p>
-      <w:pPr>
-        <w:pStyle w:val="NewNormal"/>
-        <w:ind w:firstLine="0"/>
-        <w:rPr>
-          <w:lang w:val="en-US"/>
-        </w:rPr>
-      </w:pPr>
-    </w:p>
-    <w:p>
-      <w:pPr>
-        <w:pStyle w:val="NewNormal"/>
-        <w:ind w:firstLine="0"/>
-        <w:rPr>
-          <w:lang w:val="en-US"/>
-        </w:rPr>
-      </w:pPr>
-    </w:p>
-    <w:p>
-      <w:pPr>
-        <w:pStyle w:val="NewNormal"/>
-        <w:ind w:firstLine="0"/>
-        <w:rPr>
-          <w:lang w:val="en-US"/>
-        </w:rPr>
-      </w:pPr>
-    </w:p>
-    <w:p>
-      <w:pPr>
-        <w:pStyle w:val="NewNormal"/>
-        <w:ind w:firstLine="0"/>
-        <w:rPr>
-          <w:lang w:val="en-US"/>
-        </w:rPr>
-      </w:pPr>
     </w:p>
     <w:p>
       <w:pPr>
@@ -19494,7 +19499,7 @@
                     <v:shape id="_x0000_i1102" type="#_x0000_t75" style="width:88.45pt;height:19.3pt" o:ole="">
                       <v:imagedata r:id="rId25" o:title=""/>
                     </v:shape>
-                    <o:OLEObject Type="Embed" ProgID="Equation.DSMT4" ShapeID="_x0000_i1102" DrawAspect="Content" ObjectID="_1572800106" r:id="rId26"/>
+                    <o:OLEObject Type="Embed" ProgID="Equation.DSMT4" ShapeID="_x0000_i1102" DrawAspect="Content" ObjectID="_1572801809" r:id="rId26"/>
                   </w:object>
                 </m:r>
                 <m:r>
@@ -19516,7 +19521,7 @@
                     <v:shape id="_x0000_i1103" type="#_x0000_t75" style="width:68.05pt;height:18.15pt" o:ole="">
                       <v:imagedata r:id="rId27" o:title=""/>
                     </v:shape>
-                    <o:OLEObject Type="Embed" ProgID="Equation.DSMT4" ShapeID="_x0000_i1103" DrawAspect="Content" ObjectID="_1572800107" r:id="rId28"/>
+                    <o:OLEObject Type="Embed" ProgID="Equation.DSMT4" ShapeID="_x0000_i1103" DrawAspect="Content" ObjectID="_1572801810" r:id="rId28"/>
                   </w:object>
                 </m:r>
               </m:e>
@@ -19533,7 +19538,7 @@
                     <v:shape id="_x0000_i1104" type="#_x0000_t75" style="width:25.5pt;height:18.15pt" o:ole="">
                       <v:imagedata r:id="rId29" o:title=""/>
                     </v:shape>
-                    <o:OLEObject Type="Embed" ProgID="Equation.DSMT4" ShapeID="_x0000_i1104" DrawAspect="Content" ObjectID="_1572800108" r:id="rId30"/>
+                    <o:OLEObject Type="Embed" ProgID="Equation.DSMT4" ShapeID="_x0000_i1104" DrawAspect="Content" ObjectID="_1572801811" r:id="rId30"/>
                   </w:object>
                 </m:r>
                 <m:r>
@@ -19558,7 +19563,7 @@
                     <v:shape id="_x0000_i1105" type="#_x0000_t75" style="width:23.8pt;height:19.3pt" o:ole="">
                       <v:imagedata r:id="rId31" o:title=""/>
                     </v:shape>
-                    <o:OLEObject Type="Embed" ProgID="Equation.DSMT4" ShapeID="_x0000_i1105" DrawAspect="Content" ObjectID="_1572800109" r:id="rId32"/>
+                    <o:OLEObject Type="Embed" ProgID="Equation.DSMT4" ShapeID="_x0000_i1105" DrawAspect="Content" ObjectID="_1572801812" r:id="rId32"/>
                   </w:object>
                 </m:r>
                 <m:r>
@@ -19580,7 +19585,7 @@
                     <v:shape id="_x0000_i1106" type="#_x0000_t75" style="width:38pt;height:18.15pt" o:ole="">
                       <v:imagedata r:id="rId33" o:title=""/>
                     </v:shape>
-                    <o:OLEObject Type="Embed" ProgID="Equation.DSMT4" ShapeID="_x0000_i1106" DrawAspect="Content" ObjectID="_1572800110" r:id="rId34"/>
+                    <o:OLEObject Type="Embed" ProgID="Equation.DSMT4" ShapeID="_x0000_i1106" DrawAspect="Content" ObjectID="_1572801813" r:id="rId34"/>
                   </w:object>
                 </m:r>
               </m:e>
@@ -20801,7 +20806,7 @@
           <v:shape id="_x0000_i1096" type="#_x0000_t75" style="width:82.75pt;height:31.75pt" o:ole="">
             <v:imagedata r:id="rId35" o:title=""/>
           </v:shape>
-          <o:OLEObject Type="Embed" ProgID="Equation.DSMT4" ShapeID="_x0000_i1096" DrawAspect="Content" ObjectID="_1572800111" r:id="rId36"/>
+          <o:OLEObject Type="Embed" ProgID="Equation.DSMT4" ShapeID="_x0000_i1096" DrawAspect="Content" ObjectID="_1572801814" r:id="rId36"/>
         </w:object>
       </w:r>
       <w:r>
@@ -20920,7 +20925,7 @@
           <v:shape id="_x0000_i1097" type="#_x0000_t75" style="width:104.3pt;height:31.75pt" o:ole="">
             <v:imagedata r:id="rId37" o:title=""/>
           </v:shape>
-          <o:OLEObject Type="Embed" ProgID="Equation.DSMT4" ShapeID="_x0000_i1097" DrawAspect="Content" ObjectID="_1572800112" r:id="rId38"/>
+          <o:OLEObject Type="Embed" ProgID="Equation.DSMT4" ShapeID="_x0000_i1097" DrawAspect="Content" ObjectID="_1572801815" r:id="rId38"/>
         </w:object>
       </w:r>
       <w:r>
@@ -21089,7 +21094,7 @@
           <v:shape id="_x0000_i1098" type="#_x0000_t75" style="width:80.5pt;height:36.85pt" o:ole="">
             <v:imagedata r:id="rId39" o:title=""/>
           </v:shape>
-          <o:OLEObject Type="Embed" ProgID="Equation.DSMT4" ShapeID="_x0000_i1098" DrawAspect="Content" ObjectID="_1572800113" r:id="rId40"/>
+          <o:OLEObject Type="Embed" ProgID="Equation.DSMT4" ShapeID="_x0000_i1098" DrawAspect="Content" ObjectID="_1572801816" r:id="rId40"/>
         </w:object>
       </w:r>
       <w:r>
@@ -21147,7 +21152,7 @@
           <v:shape id="_x0000_i1099" type="#_x0000_t75" style="width:159.85pt;height:36.85pt" o:ole="">
             <v:imagedata r:id="rId41" o:title=""/>
           </v:shape>
-          <o:OLEObject Type="Embed" ProgID="Equation.DSMT4" ShapeID="_x0000_i1099" DrawAspect="Content" ObjectID="_1572800114" r:id="rId42"/>
+          <o:OLEObject Type="Embed" ProgID="Equation.DSMT4" ShapeID="_x0000_i1099" DrawAspect="Content" ObjectID="_1572801817" r:id="rId42"/>
         </w:object>
       </w:r>
       <w:r>
@@ -21172,7 +21177,7 @@
           <v:shape id="_x0000_i1100" type="#_x0000_t75" style="width:165.55pt;height:38pt" o:ole="">
             <v:imagedata r:id="rId43" o:title=""/>
           </v:shape>
-          <o:OLEObject Type="Embed" ProgID="Equation.DSMT4" ShapeID="_x0000_i1100" DrawAspect="Content" ObjectID="_1572800115" r:id="rId44"/>
+          <o:OLEObject Type="Embed" ProgID="Equation.DSMT4" ShapeID="_x0000_i1100" DrawAspect="Content" ObjectID="_1572801818" r:id="rId44"/>
         </w:object>
       </w:r>
       <w:r>
@@ -21197,7 +21202,7 @@
           <v:shape id="_x0000_i1101" type="#_x0000_t75" style="width:127pt;height:21.55pt" o:ole="">
             <v:imagedata r:id="rId45" o:title=""/>
           </v:shape>
-          <o:OLEObject Type="Embed" ProgID="Equation.DSMT4" ShapeID="_x0000_i1101" DrawAspect="Content" ObjectID="_1572800116" r:id="rId46"/>
+          <o:OLEObject Type="Embed" ProgID="Equation.DSMT4" ShapeID="_x0000_i1101" DrawAspect="Content" ObjectID="_1572801819" r:id="rId46"/>
         </w:object>
       </w:r>
       <w:r>
@@ -22365,17 +22370,34 @@
     </w:p>
     <w:p>
       <w:pPr>
+        <w:spacing w:after="200" w:line="276" w:lineRule="auto"/>
+        <w:jc w:val="both"/>
+        <w:rPr>
+          <w:b/>
+          <w:bCs/>
+          <w:sz w:val="20"/>
+          <w:lang w:val="en-US"/>
+        </w:rPr>
+      </w:pPr>
+      <w:r>
+        <w:rPr>
+          <w:lang w:val="en-US"/>
+        </w:rPr>
+        <w:br w:type="page"/>
+      </w:r>
+    </w:p>
+    <w:p>
+      <w:pPr>
         <w:pStyle w:val="Chapter"/>
-        <w:rPr>
-          <w:lang w:val="en-US"/>
-        </w:rPr>
-      </w:pPr>
-      <w:r>
-        <w:rPr>
-          <w:lang w:val="en-US"/>
-        </w:rPr>
-        <w:br w:type="page"/>
-      </w:r>
+        <w:numPr>
+          <w:ilvl w:val="0"/>
+          <w:numId w:val="40"/>
+        </w:numPr>
+        <w:rPr>
+          <w:lang w:val="en-US"/>
+        </w:rPr>
+      </w:pPr>
+      <w:bookmarkStart w:id="98" w:name="_Toc498623849"/>
     </w:p>
     <w:p>
       <w:pPr>
@@ -22384,12 +22406,10 @@
           <w:lang w:val="en-US"/>
         </w:rPr>
       </w:pPr>
-      <w:bookmarkStart w:id="98" w:name="_Toc498623849"/>
-      <w:r>
-        <w:rPr>
-          <w:lang w:val="en-US"/>
-        </w:rPr>
-        <w:lastRenderedPageBreak/>
+      <w:r>
+        <w:rPr>
+          <w:lang w:val="en-US"/>
+        </w:rPr>
         <w:t xml:space="preserve">4 </w:t>
       </w:r>
       <w:r>
@@ -24079,6 +24099,21 @@
     </w:p>
     <w:p>
       <w:pPr>
+        <w:pStyle w:val="NewNormal"/>
+        <w:ind w:left="450" w:firstLine="0"/>
+        <w:rPr>
+          <w:sz w:val="28"/>
+          <w:szCs w:val="28"/>
+        </w:rPr>
+      </w:pPr>
+    </w:p>
+    <w:p>
+      <w:pPr>
+        <w:pStyle w:val="Chapter"/>
+      </w:pPr>
+    </w:p>
+    <w:p>
+      <w:pPr>
         <w:pStyle w:val="Heading1"/>
         <w:rPr>
           <w:rFonts w:ascii="Times New Roman" w:hAnsi="Times New Roman"/>
@@ -24091,7 +24126,6 @@
           <w:rFonts w:ascii="Times New Roman" w:hAnsi="Times New Roman"/>
           <w:lang w:val="en-US"/>
         </w:rPr>
-        <w:lastRenderedPageBreak/>
         <w:t xml:space="preserve">5 </w:t>
       </w:r>
       <w:r>
@@ -24227,24 +24261,6 @@
         </w:rPr>
         <w:t xml:space="preserve">. </w:t>
       </w:r>
-    </w:p>
-    <w:p>
-      <w:pPr>
-        <w:pStyle w:val="NewNormal"/>
-        <w:ind w:left="450" w:firstLine="0"/>
-        <w:rPr>
-          <w:lang w:val="en-US"/>
-        </w:rPr>
-      </w:pPr>
-    </w:p>
-    <w:p>
-      <w:pPr>
-        <w:pStyle w:val="NewNormal"/>
-        <w:ind w:left="450" w:firstLine="0"/>
-        <w:rPr>
-          <w:lang w:val="en-US"/>
-        </w:rPr>
-      </w:pPr>
     </w:p>
     <w:p>
       <w:pPr>
@@ -24367,6 +24383,15 @@
           <w:lang w:val="en-US"/>
         </w:rPr>
       </w:pPr>
+    </w:p>
+    <w:p>
+      <w:pPr>
+        <w:pStyle w:val="NewNormal"/>
+        <w:ind w:firstLine="0"/>
+        <w:rPr>
+          <w:lang w:val="en-US"/>
+        </w:rPr>
+      </w:pPr>
       <w:r>
         <w:rPr>
           <w:lang w:val="en-US"/>
@@ -24384,7 +24409,14 @@
         <w:rPr>
           <w:lang w:val="en-US"/>
         </w:rPr>
-        <w:t xml:space="preserve">around the central area of the map. We calculate the utilization of each node which taken as a factor for calculating the total power consumed by that node </w:t>
+        <w:t xml:space="preserve">around the central area of the map. We calculate the utilization of each node which taken as a </w:t>
+      </w:r>
+      <w:r>
+        <w:rPr>
+          <w:lang w:val="en-US"/>
+        </w:rPr>
+        <w:lastRenderedPageBreak/>
+        <w:t xml:space="preserve">factor for calculating the total power consumed by that node </w:t>
       </w:r>
       <w:r>
         <w:rPr>
@@ -24442,14 +24474,7 @@
         <w:rPr>
           <w:lang w:val="en-US"/>
         </w:rPr>
-        <w:t xml:space="preserve">, the power per unit area for micro cells is lesser than the macro cells. Here we are sweeping the simulation for various loads </w:t>
-      </w:r>
-      <w:r>
-        <w:rPr>
-          <w:lang w:val="en-US"/>
-        </w:rPr>
-        <w:lastRenderedPageBreak/>
-        <w:t>to test the system for varying units of system throughput. We can see that the Power per area unit increases as the throughput increases as we predicted by the earth power model.</w:t>
+        <w:t>, the power per unit area for micro cells is lesser than the macro cells. Here we are sweeping the simulation for various loads to test the system for varying units of system throughput. We can see that the Power per area unit increases as the throughput increases as we predicted by the earth power model.</w:t>
       </w:r>
     </w:p>
     <w:p>
@@ -24647,7 +24672,6 @@
         <w:rPr>
           <w:noProof/>
         </w:rPr>
-        <w:lastRenderedPageBreak/>
         <w:drawing>
           <wp:inline distT="0" distB="0" distL="0" distR="0" wp14:anchorId="38239E7B" wp14:editId="4983B318">
             <wp:extent cx="4283710" cy="3279775"/>
@@ -24733,16 +24757,6 @@
         <w:t>. Comparison of Energy per bit versus 10th percentile DL user throughput for central deployment of macro cells and micro cells.</w:t>
       </w:r>
       <w:bookmarkEnd w:id="113"/>
-    </w:p>
-    <w:p>
-      <w:pPr>
-        <w:pStyle w:val="NewNormal"/>
-        <w:ind w:firstLine="0"/>
-        <w:rPr>
-          <w:color w:val="4F81BD"/>
-          <w:lang w:val="en-US"/>
-        </w:rPr>
-      </w:pPr>
     </w:p>
     <w:p>
       <w:pPr>
@@ -25147,19 +25161,6 @@
         <w:pStyle w:val="NewNormal"/>
         <w:ind w:firstLine="0"/>
         <w:rPr>
-          <w:rFonts w:ascii="Calibri" w:hAnsi="Calibri"/>
-          <w:b/>
-          <w:bCs/>
-          <w:sz w:val="20"/>
-          <w:lang w:val="en-US"/>
-        </w:rPr>
-      </w:pPr>
-    </w:p>
-    <w:p>
-      <w:pPr>
-        <w:pStyle w:val="NewNormal"/>
-        <w:ind w:firstLine="0"/>
-        <w:rPr>
           <w:lang w:val="en-US"/>
         </w:rPr>
       </w:pPr>
@@ -28032,6 +28033,7 @@
     </w:p>
     <w:p>
       <w:pPr>
+        <w:pStyle w:val="Chapter"/>
         <w:rPr>
           <w:lang w:val="en-US"/>
         </w:rPr>
@@ -28045,17 +28047,28 @@
     </w:p>
     <w:p>
       <w:pPr>
+        <w:pStyle w:val="Chapter"/>
+        <w:numPr>
+          <w:ilvl w:val="0"/>
+          <w:numId w:val="41"/>
+        </w:numPr>
+        <w:rPr>
+          <w:lang w:val="en-US"/>
+        </w:rPr>
+      </w:pPr>
+      <w:bookmarkStart w:id="124" w:name="_Toc498623860"/>
+    </w:p>
+    <w:p>
+      <w:pPr>
         <w:pStyle w:val="Heading1"/>
         <w:rPr>
           <w:lang w:val="en-US"/>
         </w:rPr>
       </w:pPr>
-      <w:bookmarkStart w:id="124" w:name="_Toc498623860"/>
-      <w:r>
-        <w:rPr>
-          <w:lang w:val="en-US"/>
-        </w:rPr>
-        <w:lastRenderedPageBreak/>
+      <w:r>
+        <w:rPr>
+          <w:lang w:val="en-US"/>
+        </w:rPr>
         <w:t xml:space="preserve">6 </w:t>
       </w:r>
       <w:r>
@@ -28256,21 +28269,19 @@
         <w:rPr>
           <w:lang w:val="en-US"/>
         </w:rPr>
-        <w:t xml:space="preserve"> 283.44 </w:t>
-      </w:r>
-      <w:proofErr w:type="spellStart"/>
-      <w:r>
-        <w:rPr>
-          <w:lang w:val="en-US"/>
-        </w:rPr>
-        <w:t>kWhr</w:t>
-      </w:r>
-      <w:proofErr w:type="spellEnd"/>
-      <w:r>
-        <w:rPr>
-          <w:lang w:val="en-US"/>
-        </w:rPr>
-        <w:t>/km</w:t>
+        <w:t xml:space="preserve"> 283.44</w:t>
+      </w:r>
+      <w:r>
+        <w:rPr>
+          <w:lang w:val="en-US"/>
+        </w:rPr>
+        <w:t>kWh</w:t>
+      </w:r>
+      <w:r>
+        <w:rPr>
+          <w:lang w:val="en-US"/>
+        </w:rPr>
+        <w:t>r/km</w:t>
       </w:r>
       <w:r>
         <w:rPr>
@@ -28283,21 +28294,19 @@
         <w:rPr>
           <w:lang w:val="en-US"/>
         </w:rPr>
-        <w:t xml:space="preserve"> which is 103455.6 </w:t>
-      </w:r>
-      <w:proofErr w:type="spellStart"/>
-      <w:r>
-        <w:rPr>
-          <w:lang w:val="en-US"/>
-        </w:rPr>
-        <w:t>kWhr</w:t>
-      </w:r>
-      <w:proofErr w:type="spellEnd"/>
-      <w:r>
-        <w:rPr>
-          <w:lang w:val="en-US"/>
-        </w:rPr>
-        <w:t>/km</w:t>
+        <w:t xml:space="preserve"> which is 103455.6</w:t>
+      </w:r>
+      <w:r>
+        <w:rPr>
+          <w:lang w:val="en-US"/>
+        </w:rPr>
+        <w:t>kWh</w:t>
+      </w:r>
+      <w:r>
+        <w:rPr>
+          <w:lang w:val="en-US"/>
+        </w:rPr>
+        <w:t>r/km</w:t>
       </w:r>
       <w:r>
         <w:rPr>
@@ -28334,21 +28343,19 @@
         <w:rPr>
           <w:lang w:val="en-US"/>
         </w:rPr>
-        <w:t xml:space="preserve"> 263.52 </w:t>
-      </w:r>
-      <w:proofErr w:type="spellStart"/>
-      <w:r>
-        <w:rPr>
-          <w:lang w:val="en-US"/>
-        </w:rPr>
-        <w:t>kWhr</w:t>
-      </w:r>
-      <w:proofErr w:type="spellEnd"/>
-      <w:r>
-        <w:rPr>
-          <w:lang w:val="en-US"/>
-        </w:rPr>
-        <w:t>/km</w:t>
+        <w:t xml:space="preserve"> 263.52</w:t>
+      </w:r>
+      <w:r>
+        <w:rPr>
+          <w:lang w:val="en-US"/>
+        </w:rPr>
+        <w:t>kWh</w:t>
+      </w:r>
+      <w:r>
+        <w:rPr>
+          <w:lang w:val="en-US"/>
+        </w:rPr>
+        <w:t>r/km</w:t>
       </w:r>
       <w:r>
         <w:rPr>
@@ -28361,21 +28368,19 @@
         <w:rPr>
           <w:lang w:val="en-US"/>
         </w:rPr>
-        <w:t xml:space="preserve"> which is 96184.8 </w:t>
-      </w:r>
-      <w:proofErr w:type="spellStart"/>
-      <w:r>
-        <w:rPr>
-          <w:lang w:val="en-US"/>
-        </w:rPr>
-        <w:t>kWhr</w:t>
-      </w:r>
-      <w:proofErr w:type="spellEnd"/>
-      <w:r>
-        <w:rPr>
-          <w:lang w:val="en-US"/>
-        </w:rPr>
-        <w:t>/km</w:t>
+        <w:t xml:space="preserve"> which is 96184.8</w:t>
+      </w:r>
+      <w:r>
+        <w:rPr>
+          <w:lang w:val="en-US"/>
+        </w:rPr>
+        <w:t>kWh</w:t>
+      </w:r>
+      <w:r>
+        <w:rPr>
+          <w:lang w:val="en-US"/>
+        </w:rPr>
+        <w:t>r/km</w:t>
       </w:r>
       <w:r>
         <w:rPr>
@@ -28400,21 +28405,19 @@
         <w:rPr>
           <w:lang w:val="en-US"/>
         </w:rPr>
-        <w:t xml:space="preserve"> 254.64 </w:t>
-      </w:r>
-      <w:proofErr w:type="spellStart"/>
-      <w:r>
-        <w:rPr>
-          <w:lang w:val="en-US"/>
-        </w:rPr>
-        <w:t>kWhr</w:t>
-      </w:r>
-      <w:proofErr w:type="spellEnd"/>
-      <w:r>
-        <w:rPr>
-          <w:lang w:val="en-US"/>
-        </w:rPr>
-        <w:t>/km</w:t>
+        <w:t xml:space="preserve"> 254.64</w:t>
+      </w:r>
+      <w:r>
+        <w:rPr>
+          <w:lang w:val="en-US"/>
+        </w:rPr>
+        <w:t>kWh</w:t>
+      </w:r>
+      <w:r>
+        <w:rPr>
+          <w:lang w:val="en-US"/>
+        </w:rPr>
+        <w:t>r/km</w:t>
       </w:r>
       <w:r>
         <w:rPr>
@@ -28427,21 +28430,19 @@
         <w:rPr>
           <w:lang w:val="en-US"/>
         </w:rPr>
-        <w:t xml:space="preserve"> which is 92943.6 </w:t>
-      </w:r>
-      <w:proofErr w:type="spellStart"/>
-      <w:r>
-        <w:rPr>
-          <w:lang w:val="en-US"/>
-        </w:rPr>
-        <w:t>kWhr</w:t>
-      </w:r>
-      <w:proofErr w:type="spellEnd"/>
-      <w:r>
-        <w:rPr>
-          <w:lang w:val="en-US"/>
-        </w:rPr>
-        <w:t>/km</w:t>
+        <w:t xml:space="preserve"> which is 92943.6</w:t>
+      </w:r>
+      <w:r>
+        <w:rPr>
+          <w:lang w:val="en-US"/>
+        </w:rPr>
+        <w:t>kWh</w:t>
+      </w:r>
+      <w:r>
+        <w:rPr>
+          <w:lang w:val="en-US"/>
+        </w:rPr>
+        <w:t>r/km</w:t>
       </w:r>
       <w:r>
         <w:rPr>
@@ -28466,21 +28467,19 @@
         <w:rPr>
           <w:lang w:val="en-US"/>
         </w:rPr>
-        <w:t xml:space="preserve"> 234.62 </w:t>
-      </w:r>
-      <w:proofErr w:type="spellStart"/>
-      <w:r>
-        <w:rPr>
-          <w:lang w:val="en-US"/>
-        </w:rPr>
-        <w:t>kWhr</w:t>
-      </w:r>
-      <w:proofErr w:type="spellEnd"/>
-      <w:r>
-        <w:rPr>
-          <w:lang w:val="en-US"/>
-        </w:rPr>
-        <w:t>/km</w:t>
+        <w:t xml:space="preserve"> 234.62</w:t>
+      </w:r>
+      <w:r>
+        <w:rPr>
+          <w:lang w:val="en-US"/>
+        </w:rPr>
+        <w:t>kWh</w:t>
+      </w:r>
+      <w:r>
+        <w:rPr>
+          <w:lang w:val="en-US"/>
+        </w:rPr>
+        <w:t>r/km</w:t>
       </w:r>
       <w:r>
         <w:rPr>
@@ -28493,21 +28492,19 @@
         <w:rPr>
           <w:lang w:val="en-US"/>
         </w:rPr>
-        <w:t xml:space="preserve"> which is 85637.76 </w:t>
-      </w:r>
-      <w:proofErr w:type="spellStart"/>
-      <w:r>
-        <w:rPr>
-          <w:lang w:val="en-US"/>
-        </w:rPr>
-        <w:t>kWhr</w:t>
-      </w:r>
-      <w:proofErr w:type="spellEnd"/>
-      <w:r>
-        <w:rPr>
-          <w:lang w:val="en-US"/>
-        </w:rPr>
-        <w:t>/km</w:t>
+        <w:t xml:space="preserve"> which is 85637.76</w:t>
+      </w:r>
+      <w:r>
+        <w:rPr>
+          <w:lang w:val="en-US"/>
+        </w:rPr>
+        <w:t>kWh</w:t>
+      </w:r>
+      <w:r>
+        <w:rPr>
+          <w:lang w:val="en-US"/>
+        </w:rPr>
+        <w:t>r/km</w:t>
       </w:r>
       <w:r>
         <w:rPr>
@@ -28560,21 +28557,101 @@
         <w:rPr>
           <w:lang w:val="en-US"/>
         </w:rPr>
-        <w:t xml:space="preserve"> 185.80 </w:t>
+        <w:t xml:space="preserve"> 185.80</w:t>
+      </w:r>
+      <w:r>
+        <w:rPr>
+          <w:lang w:val="en-US"/>
+        </w:rPr>
+        <w:t>kWh</w:t>
+      </w:r>
+      <w:r>
+        <w:rPr>
+          <w:lang w:val="en-US"/>
+        </w:rPr>
+        <w:t>r/km</w:t>
+      </w:r>
+      <w:r>
+        <w:rPr>
+          <w:vertAlign w:val="superscript"/>
+          <w:lang w:val="en-US"/>
+        </w:rPr>
+        <w:t>2</w:t>
+      </w:r>
+      <w:r>
+        <w:rPr>
+          <w:lang w:val="en-US"/>
+        </w:rPr>
+        <w:t xml:space="preserve"> which is 67819.92</w:t>
+      </w:r>
+      <w:r>
+        <w:rPr>
+          <w:lang w:val="en-US"/>
+        </w:rPr>
+        <w:t>kWh</w:t>
+      </w:r>
+      <w:r>
+        <w:rPr>
+          <w:lang w:val="en-US"/>
+        </w:rPr>
+        <w:t>r/km</w:t>
+      </w:r>
+      <w:r>
+        <w:rPr>
+          <w:vertAlign w:val="superscript"/>
+          <w:lang w:val="en-US"/>
+        </w:rPr>
+        <w:t>2</w:t>
+      </w:r>
+      <w:r>
+        <w:rPr>
+          <w:lang w:val="en-US"/>
+        </w:rPr>
+        <w:t xml:space="preserve"> for a year. Using mic</w:t>
+      </w:r>
+      <w:r>
+        <w:rPr>
+          <w:lang w:val="en-US"/>
+        </w:rPr>
+        <w:t xml:space="preserve">ro </w:t>
+      </w:r>
+      <w:r>
+        <w:rPr>
+          <w:lang w:val="en-US"/>
+        </w:rPr>
+        <w:t>D</w:t>
+      </w:r>
+      <w:r>
+        <w:rPr>
+          <w:lang w:val="en-US"/>
+        </w:rPr>
+        <w:t xml:space="preserve">TX energy saving scheme it </w:t>
       </w:r>
       <w:proofErr w:type="spellStart"/>
       <w:r>
         <w:rPr>
           <w:lang w:val="en-US"/>
         </w:rPr>
-        <w:t>kWhr</w:t>
+        <w:t>ws</w:t>
       </w:r>
       <w:proofErr w:type="spellEnd"/>
       <w:r>
         <w:rPr>
           <w:lang w:val="en-US"/>
         </w:rPr>
-        <w:t>/km</w:t>
+        <w:t xml:space="preserve"> 161.23</w:t>
+      </w:r>
+      <w:r>
+        <w:rPr>
+          <w:lang w:val="en-US"/>
+        </w:rPr>
+        <w:t>kWh</w:t>
+      </w:r>
+      <w:r>
+        <w:rPr>
+          <w:lang w:val="en-US"/>
+        </w:rPr>
+        <w:t>r/km</w:t>
       </w:r>
       <w:r>
         <w:rPr>
@@ -28587,21 +28664,19 @@
         <w:rPr>
           <w:lang w:val="en-US"/>
         </w:rPr>
-        <w:t xml:space="preserve"> which is 67819.92 </w:t>
-      </w:r>
-      <w:proofErr w:type="spellStart"/>
-      <w:r>
-        <w:rPr>
-          <w:lang w:val="en-US"/>
-        </w:rPr>
-        <w:t>kWhr</w:t>
-      </w:r>
-      <w:proofErr w:type="spellEnd"/>
-      <w:r>
-        <w:rPr>
-          <w:lang w:val="en-US"/>
-        </w:rPr>
-        <w:t>/km</w:t>
+        <w:t xml:space="preserve"> which is 58849.68</w:t>
+      </w:r>
+      <w:r>
+        <w:rPr>
+          <w:lang w:val="en-US"/>
+        </w:rPr>
+        <w:t>kWh</w:t>
+      </w:r>
+      <w:r>
+        <w:rPr>
+          <w:lang w:val="en-US"/>
+        </w:rPr>
+        <w:t>r/km</w:t>
       </w:r>
       <w:r>
         <w:rPr>
@@ -28614,53 +28689,38 @@
         <w:rPr>
           <w:lang w:val="en-US"/>
         </w:rPr>
-        <w:t xml:space="preserve"> for a year. Using mic</w:t>
-      </w:r>
-      <w:r>
-        <w:rPr>
-          <w:lang w:val="en-US"/>
-        </w:rPr>
-        <w:t xml:space="preserve">ro </w:t>
-      </w:r>
-      <w:r>
-        <w:rPr>
-          <w:lang w:val="en-US"/>
-        </w:rPr>
-        <w:t>D</w:t>
-      </w:r>
-      <w:r>
-        <w:rPr>
-          <w:lang w:val="en-US"/>
-        </w:rPr>
-        <w:t xml:space="preserve">TX energy saving scheme it </w:t>
-      </w:r>
-      <w:proofErr w:type="spellStart"/>
-      <w:r>
-        <w:rPr>
-          <w:lang w:val="en-US"/>
-        </w:rPr>
-        <w:t>ws</w:t>
-      </w:r>
-      <w:proofErr w:type="spellEnd"/>
-      <w:r>
-        <w:rPr>
-          <w:lang w:val="en-US"/>
-        </w:rPr>
-        <w:t xml:space="preserve"> 161.23 </w:t>
-      </w:r>
-      <w:proofErr w:type="spellStart"/>
-      <w:r>
-        <w:rPr>
-          <w:lang w:val="en-US"/>
-        </w:rPr>
-        <w:t>kWhr</w:t>
-      </w:r>
-      <w:proofErr w:type="spellEnd"/>
-      <w:r>
-        <w:rPr>
-          <w:lang w:val="en-US"/>
-        </w:rPr>
-        <w:t>/km</w:t>
+        <w:t xml:space="preserve"> for a </w:t>
+      </w:r>
+      <w:r>
+        <w:rPr>
+          <w:lang w:val="en-US"/>
+        </w:rPr>
+        <w:lastRenderedPageBreak/>
+        <w:t xml:space="preserve">year. Using </w:t>
+      </w:r>
+      <w:r>
+        <w:rPr>
+          <w:lang w:val="en-US"/>
+        </w:rPr>
+        <w:t>MBSFN energy saving scheme it was</w:t>
+      </w:r>
+      <w:r>
+        <w:rPr>
+          <w:lang w:val="en-US"/>
+        </w:rPr>
+        <w:t xml:space="preserve"> 150.24</w:t>
+      </w:r>
+      <w:r>
+        <w:rPr>
+          <w:lang w:val="en-US"/>
+        </w:rPr>
+        <w:t>kWh</w:t>
+      </w:r>
+      <w:r>
+        <w:rPr>
+          <w:lang w:val="en-US"/>
+        </w:rPr>
+        <w:t>r/km</w:t>
       </w:r>
       <w:r>
         <w:rPr>
@@ -28673,21 +28733,19 @@
         <w:rPr>
           <w:lang w:val="en-US"/>
         </w:rPr>
-        <w:t xml:space="preserve"> which is 58849.68 </w:t>
-      </w:r>
-      <w:proofErr w:type="spellStart"/>
-      <w:r>
-        <w:rPr>
-          <w:lang w:val="en-US"/>
-        </w:rPr>
-        <w:t>kWhr</w:t>
-      </w:r>
-      <w:proofErr w:type="spellEnd"/>
-      <w:r>
-        <w:rPr>
-          <w:lang w:val="en-US"/>
-        </w:rPr>
-        <w:t>/km</w:t>
+        <w:t xml:space="preserve"> which is 54837.6</w:t>
+      </w:r>
+      <w:r>
+        <w:rPr>
+          <w:lang w:val="en-US"/>
+        </w:rPr>
+        <w:t>kWh</w:t>
+      </w:r>
+      <w:r>
+        <w:rPr>
+          <w:lang w:val="en-US"/>
+        </w:rPr>
+        <w:t>r/km</w:t>
       </w:r>
       <w:r>
         <w:rPr>
@@ -28700,33 +28758,31 @@
         <w:rPr>
           <w:lang w:val="en-US"/>
         </w:rPr>
-        <w:t xml:space="preserve"> for a year. Using </w:t>
-      </w:r>
-      <w:r>
-        <w:rPr>
-          <w:lang w:val="en-US"/>
-        </w:rPr>
-        <w:t>MBSFN energy saving scheme it was</w:t>
-      </w:r>
-      <w:r>
-        <w:rPr>
-          <w:lang w:val="en-US"/>
-        </w:rPr>
-        <w:t xml:space="preserve"> 150.24 </w:t>
-      </w:r>
-      <w:proofErr w:type="spellStart"/>
-      <w:r>
-        <w:rPr>
-          <w:lang w:val="en-US"/>
-        </w:rPr>
-        <w:t>kWhr</w:t>
-      </w:r>
-      <w:proofErr w:type="spellEnd"/>
-      <w:r>
-        <w:rPr>
-          <w:lang w:val="en-US"/>
-        </w:rPr>
-        <w:t>/km</w:t>
+        <w:t xml:space="preserve"> for a year. Using lean ca</w:t>
+      </w:r>
+      <w:r>
+        <w:rPr>
+          <w:lang w:val="en-US"/>
+        </w:rPr>
+        <w:t>rrier energy saving scheme it was</w:t>
+      </w:r>
+      <w:r>
+        <w:rPr>
+          <w:lang w:val="en-US"/>
+        </w:rPr>
+        <w:t xml:space="preserve"> 125.85</w:t>
+      </w:r>
+      <w:r>
+        <w:rPr>
+          <w:lang w:val="en-US"/>
+        </w:rPr>
+        <w:t>kWh</w:t>
+      </w:r>
+      <w:r>
+        <w:rPr>
+          <w:lang w:val="en-US"/>
+        </w:rPr>
+        <w:t>r/km</w:t>
       </w:r>
       <w:r>
         <w:rPr>
@@ -28739,21 +28795,19 @@
         <w:rPr>
           <w:lang w:val="en-US"/>
         </w:rPr>
-        <w:t xml:space="preserve"> which is 54837.6 </w:t>
-      </w:r>
-      <w:proofErr w:type="spellStart"/>
-      <w:r>
-        <w:rPr>
-          <w:lang w:val="en-US"/>
-        </w:rPr>
-        <w:t>kWhr</w:t>
-      </w:r>
-      <w:proofErr w:type="spellEnd"/>
-      <w:r>
-        <w:rPr>
-          <w:lang w:val="en-US"/>
-        </w:rPr>
-        <w:t>/km</w:t>
+        <w:t xml:space="preserve"> which is 45937.44</w:t>
+      </w:r>
+      <w:r>
+        <w:rPr>
+          <w:lang w:val="en-US"/>
+        </w:rPr>
+        <w:t>kWh</w:t>
+      </w:r>
+      <w:r>
+        <w:rPr>
+          <w:lang w:val="en-US"/>
+        </w:rPr>
+        <w:t>r/km</w:t>
       </w:r>
       <w:r>
         <w:rPr>
@@ -28766,73 +28820,182 @@
         <w:rPr>
           <w:lang w:val="en-US"/>
         </w:rPr>
-        <w:t xml:space="preserve"> for a year. Using lean ca</w:t>
-      </w:r>
-      <w:r>
-        <w:rPr>
-          <w:lang w:val="en-US"/>
-        </w:rPr>
-        <w:t>rrier energy saving scheme it was</w:t>
-      </w:r>
-      <w:r>
-        <w:rPr>
-          <w:lang w:val="en-US"/>
-        </w:rPr>
-        <w:t xml:space="preserve"> 125.85 </w:t>
-      </w:r>
-      <w:proofErr w:type="spellStart"/>
-      <w:r>
-        <w:rPr>
-          <w:lang w:val="en-US"/>
-        </w:rPr>
-        <w:t>kWhr</w:t>
-      </w:r>
-      <w:proofErr w:type="spellEnd"/>
-      <w:r>
-        <w:rPr>
-          <w:lang w:val="en-US"/>
-        </w:rPr>
-        <w:t>/km</w:t>
+        <w:t xml:space="preserve"> for a year.</w:t>
+      </w:r>
+    </w:p>
+    <w:p>
+      <w:pPr>
+        <w:jc w:val="both"/>
+        <w:rPr>
+          <w:lang w:val="en-US"/>
+        </w:rPr>
+      </w:pPr>
+      <w:r>
+        <w:rPr>
+          <w:lang w:val="en-US"/>
+        </w:rPr>
+        <w:t>So, we can see that using energy saving schem</w:t>
+      </w:r>
+      <w:r>
+        <w:rPr>
+          <w:lang w:val="en-US"/>
+        </w:rPr>
+        <w:t xml:space="preserve">es in macro cell deployment can </w:t>
+      </w:r>
+      <w:r>
+        <w:rPr>
+          <w:lang w:val="en-US"/>
+        </w:rPr>
+        <w:t>give sa</w:t>
+      </w:r>
+      <w:r>
+        <w:rPr>
+          <w:lang w:val="en-US"/>
+        </w:rPr>
+        <w:t xml:space="preserve">vings as much as 17% and 33% </w:t>
+      </w:r>
+      <w:r>
+        <w:rPr>
+          <w:lang w:val="en-US"/>
+        </w:rPr>
+        <w:t>over a year.</w:t>
+      </w:r>
+    </w:p>
+    <w:p>
+      <w:pPr>
+        <w:jc w:val="both"/>
+        <w:rPr>
+          <w:lang w:val="en-US"/>
+        </w:rPr>
+      </w:pPr>
+      <w:r>
+        <w:rPr>
+          <w:lang w:val="en-US"/>
+        </w:rPr>
+        <w:br/>
+      </w:r>
+      <w:r>
+        <w:rPr>
+          <w:lang w:val="en-US"/>
+        </w:rPr>
+        <w:t xml:space="preserve">And comparing the macro without energy saving scheme to micro with lean carrier energy saving scheme results in 55% of energy saving. </w:t>
+      </w:r>
+      <w:r>
+        <w:rPr>
+          <w:lang w:val="en-US"/>
+        </w:rPr>
+        <w:t>Therefore</w:t>
+      </w:r>
+      <w:r>
+        <w:rPr>
+          <w:lang w:val="en-US"/>
+        </w:rPr>
+        <w:t>, from</w:t>
+      </w:r>
+      <w:r>
+        <w:rPr>
+          <w:lang w:val="en-US"/>
+        </w:rPr>
+        <w:t xml:space="preserve"> an energy saving point of view,</w:t>
+      </w:r>
+      <w:r>
+        <w:rPr>
+          <w:lang w:val="en-US"/>
+        </w:rPr>
+        <w:t xml:space="preserve"> it would be much better to implement a heterogeneous network with more micro cells and small cells with energy saving schemes than with more number of macro cells. </w:t>
+      </w:r>
+    </w:p>
+    <w:p>
+      <w:pPr>
+        <w:jc w:val="both"/>
+        <w:rPr>
+          <w:lang w:val="en-US"/>
+        </w:rPr>
+      </w:pPr>
+    </w:p>
+    <w:p>
+      <w:pPr>
+        <w:jc w:val="both"/>
+        <w:rPr>
+          <w:lang w:val="en-US"/>
+        </w:rPr>
+      </w:pPr>
+      <w:r>
+        <w:rPr>
+          <w:lang w:val="en-US"/>
+        </w:rPr>
+        <w:t>This sort of heterogeneous cell deployment would help the network engineers in analyzing which type of cells are better suited for energy efficient deployment.</w:t>
+      </w:r>
+    </w:p>
+    <w:p>
+      <w:pPr>
+        <w:jc w:val="both"/>
+        <w:rPr>
+          <w:lang w:val="en-US"/>
+        </w:rPr>
+      </w:pPr>
+    </w:p>
+    <w:p>
+      <w:pPr>
+        <w:jc w:val="both"/>
+        <w:rPr>
+          <w:lang w:val="en-US"/>
+        </w:rPr>
+      </w:pPr>
+      <w:r>
+        <w:rPr>
+          <w:lang w:val="en-US"/>
+        </w:rPr>
+        <w:t>Here we can also see that macro grid performs much better when it comes to coverage, as the performance of the big macro cells is better than micro cells for the 10</w:t>
       </w:r>
       <w:r>
         <w:rPr>
           <w:vertAlign w:val="superscript"/>
           <w:lang w:val="en-US"/>
         </w:rPr>
-        <w:t>2</w:t>
-      </w:r>
-      <w:r>
-        <w:rPr>
-          <w:lang w:val="en-US"/>
-        </w:rPr>
-        <w:t xml:space="preserve"> which is 45937.44 </w:t>
-      </w:r>
-      <w:proofErr w:type="spellStart"/>
-      <w:r>
-        <w:rPr>
-          <w:lang w:val="en-US"/>
-        </w:rPr>
-        <w:t>kWhr</w:t>
-      </w:r>
-      <w:proofErr w:type="spellEnd"/>
-      <w:r>
-        <w:rPr>
-          <w:lang w:val="en-US"/>
-        </w:rPr>
-        <w:t>/km</w:t>
-      </w:r>
-      <w:r>
-        <w:rPr>
-          <w:vertAlign w:val="superscript"/>
-          <w:lang w:val="en-US"/>
-        </w:rPr>
-        <w:t>2</w:t>
-      </w:r>
-      <w:r>
-        <w:rPr>
-          <w:lang w:val="en-US"/>
-        </w:rPr>
-        <w:t xml:space="preserve"> for a year.</w:t>
+        <w:t>th</w:t>
+      </w:r>
+      <w:r>
+        <w:rPr>
+          <w:lang w:val="en-US"/>
+        </w:rPr>
+        <w:t xml:space="preserve"> percentile users</w:t>
+      </w:r>
+      <w:r>
+        <w:rPr>
+          <w:lang w:val="en-US"/>
+        </w:rPr>
+        <w:t xml:space="preserve">, for </w:t>
+      </w:r>
+      <w:r>
+        <w:rPr>
+          <w:lang w:val="en-US"/>
+        </w:rPr>
+        <w:t>this</w:t>
+      </w:r>
+      <w:r>
+        <w:rPr>
+          <w:lang w:val="en-US"/>
+        </w:rPr>
+        <w:t xml:space="preserve"> </w:t>
+      </w:r>
+      <w:r>
+        <w:rPr>
+          <w:lang w:val="en-US"/>
+        </w:rPr>
+        <w:t>reason we need to deploy the small cell networks complemented by the mac</w:t>
+      </w:r>
+      <w:r>
+        <w:rPr>
+          <w:lang w:val="en-US"/>
+        </w:rPr>
+        <w:t>ro cells t</w:t>
+      </w:r>
+      <w:r>
+        <w:rPr>
+          <w:lang w:val="en-US"/>
+        </w:rPr>
+        <w:t xml:space="preserve">o provide sufficient coverage to the edge cell users. </w:t>
       </w:r>
     </w:p>
     <w:p>
@@ -28842,37 +29005,6 @@
           <w:lang w:val="en-US"/>
         </w:rPr>
       </w:pPr>
-      <w:r>
-        <w:rPr>
-          <w:lang w:val="en-US"/>
-        </w:rPr>
-        <w:lastRenderedPageBreak/>
-        <w:t>So, we can see that using energy saving schem</w:t>
-      </w:r>
-      <w:r>
-        <w:rPr>
-          <w:lang w:val="en-US"/>
-        </w:rPr>
-        <w:t xml:space="preserve">es in macro cell deployment can </w:t>
-      </w:r>
-      <w:r>
-        <w:rPr>
-          <w:lang w:val="en-US"/>
-        </w:rPr>
-        <w:t>give sa</w:t>
-      </w:r>
-      <w:r>
-        <w:rPr>
-          <w:lang w:val="en-US"/>
-        </w:rPr>
-        <w:t xml:space="preserve">vings as much as 17% and 33% </w:t>
-      </w:r>
-      <w:r>
-        <w:rPr>
-          <w:lang w:val="en-US"/>
-        </w:rPr>
-        <w:t>over a year.</w:t>
-      </w:r>
     </w:p>
     <w:p>
       <w:pPr>
@@ -28885,37 +29017,51 @@
         <w:rPr>
           <w:lang w:val="en-US"/>
         </w:rPr>
-        <w:br/>
-      </w:r>
-      <w:r>
-        <w:rPr>
-          <w:lang w:val="en-US"/>
-        </w:rPr>
-        <w:t xml:space="preserve">And comparing the macro without energy saving scheme to micro with lean carrier energy saving scheme results in 55% of energy saving. </w:t>
-      </w:r>
-      <w:r>
-        <w:rPr>
-          <w:lang w:val="en-US"/>
-        </w:rPr>
-        <w:t>Therefore</w:t>
-      </w:r>
-      <w:r>
-        <w:rPr>
-          <w:lang w:val="en-US"/>
-        </w:rPr>
-        <w:t>, from</w:t>
-      </w:r>
-      <w:r>
-        <w:rPr>
-          <w:lang w:val="en-US"/>
-        </w:rPr>
-        <w:t xml:space="preserve"> an energy saving point of view,</w:t>
-      </w:r>
-      <w:r>
-        <w:rPr>
-          <w:lang w:val="en-US"/>
-        </w:rPr>
-        <w:t xml:space="preserve"> it would be much better to implement a heterogeneous network with more micro cells and small cells with energy saving schemes than with more number of macro cells. </w:t>
+        <w:t>A</w:t>
+      </w:r>
+      <w:r>
+        <w:rPr>
+          <w:lang w:val="en-US"/>
+        </w:rPr>
+        <w:t>t last I would like to conclude that</w:t>
+      </w:r>
+      <w:r>
+        <w:rPr>
+          <w:lang w:val="en-US"/>
+        </w:rPr>
+        <w:t>,</w:t>
+      </w:r>
+      <w:r>
+        <w:rPr>
+          <w:lang w:val="en-US"/>
+        </w:rPr>
+        <w:t xml:space="preserve"> it would be more efficient to substitute macro cells with micro cells especially in the parts of the city which require higher data rates and this will b</w:t>
+      </w:r>
+      <w:r>
+        <w:rPr>
+          <w:lang w:val="en-US"/>
+        </w:rPr>
+        <w:t xml:space="preserve">e a backbone of 5G deployments. Applying </w:t>
+      </w:r>
+      <w:proofErr w:type="gramStart"/>
+      <w:r>
+        <w:rPr>
+          <w:lang w:val="en-US"/>
+        </w:rPr>
+        <w:t xml:space="preserve">these </w:t>
+      </w:r>
+      <w:r>
+        <w:rPr>
+          <w:lang w:val="en-US"/>
+        </w:rPr>
+        <w:t>energy</w:t>
+      </w:r>
+      <w:proofErr w:type="gramEnd"/>
+      <w:r>
+        <w:rPr>
+          <w:lang w:val="en-US"/>
+        </w:rPr>
+        <w:t xml:space="preserve"> saving schemes in across thousands of sites in a mobile network will accumulate to tens of millions of kilowatt hours (kWh) in power savings annually. However, it would be the responsibility of the network planners to ensure that these cells are placed in the areas where they are needed the most otherwise adding small cells on top of the macro cells will only result in higher energy consumption. </w:t>
       </w:r>
     </w:p>
     <w:p>
@@ -28925,241 +29071,83 @@
           <w:lang w:val="en-US"/>
         </w:rPr>
       </w:pPr>
-    </w:p>
-    <w:p>
-      <w:pPr>
-        <w:jc w:val="both"/>
-        <w:rPr>
-          <w:lang w:val="en-US"/>
-        </w:rPr>
-      </w:pPr>
-      <w:r>
-        <w:rPr>
-          <w:lang w:val="en-US"/>
-        </w:rPr>
-        <w:t>This sort of heterogeneous cell deployment would help the network engineers in analyzing which type of cells are better suited for energy efficient deployment.</w:t>
-      </w:r>
-    </w:p>
-    <w:p>
-      <w:pPr>
-        <w:jc w:val="both"/>
-        <w:rPr>
-          <w:lang w:val="en-US"/>
-        </w:rPr>
-      </w:pPr>
-    </w:p>
-    <w:p>
-      <w:pPr>
-        <w:jc w:val="both"/>
-        <w:rPr>
-          <w:lang w:val="en-US"/>
-        </w:rPr>
-      </w:pPr>
-      <w:r>
-        <w:rPr>
-          <w:lang w:val="en-US"/>
-        </w:rPr>
-        <w:t>Here we can also see that macro grid performs much better when it comes to coverage, as the performance of the big macro cells is better than micro cells for the 10</w:t>
-      </w:r>
-      <w:r>
-        <w:rPr>
-          <w:vertAlign w:val="superscript"/>
-          <w:lang w:val="en-US"/>
-        </w:rPr>
-        <w:t>th</w:t>
-      </w:r>
-      <w:r>
-        <w:rPr>
-          <w:lang w:val="en-US"/>
-        </w:rPr>
-        <w:t xml:space="preserve"> percentile users</w:t>
-      </w:r>
-      <w:r>
-        <w:rPr>
-          <w:lang w:val="en-US"/>
-        </w:rPr>
-        <w:t xml:space="preserve">, for </w:t>
-      </w:r>
-      <w:r>
-        <w:rPr>
-          <w:lang w:val="en-US"/>
-        </w:rPr>
-        <w:t>this</w:t>
-      </w:r>
-      <w:r>
-        <w:rPr>
-          <w:lang w:val="en-US"/>
-        </w:rPr>
-        <w:t xml:space="preserve"> </w:t>
-      </w:r>
-      <w:r>
-        <w:rPr>
-          <w:lang w:val="en-US"/>
-        </w:rPr>
-        <w:t>reason we need to deploy the small cell networks complemented by the mac</w:t>
-      </w:r>
-      <w:r>
-        <w:rPr>
-          <w:lang w:val="en-US"/>
-        </w:rPr>
-        <w:t>ro cells t</w:t>
-      </w:r>
-      <w:r>
-        <w:rPr>
-          <w:lang w:val="en-US"/>
-        </w:rPr>
-        <w:t xml:space="preserve">o provide sufficient coverage to the edge cell users. </w:t>
-      </w:r>
-    </w:p>
-    <w:p>
-      <w:pPr>
-        <w:jc w:val="both"/>
-        <w:rPr>
-          <w:lang w:val="en-US"/>
-        </w:rPr>
-      </w:pPr>
-    </w:p>
-    <w:p>
-      <w:pPr>
-        <w:jc w:val="both"/>
-        <w:rPr>
-          <w:lang w:val="en-US"/>
-        </w:rPr>
-      </w:pPr>
-      <w:r>
-        <w:rPr>
-          <w:lang w:val="en-US"/>
-        </w:rPr>
-        <w:t>A</w:t>
-      </w:r>
-      <w:r>
-        <w:rPr>
-          <w:lang w:val="en-US"/>
-        </w:rPr>
-        <w:t>t last I would like to conclude that</w:t>
-      </w:r>
-      <w:r>
-        <w:rPr>
-          <w:lang w:val="en-US"/>
-        </w:rPr>
-        <w:t>,</w:t>
-      </w:r>
-      <w:r>
-        <w:rPr>
-          <w:lang w:val="en-US"/>
-        </w:rPr>
-        <w:t xml:space="preserve"> it would be more efficient to substitute macro cells with micro cells especially in the parts of the city which require higher data rates and this will b</w:t>
-      </w:r>
-      <w:r>
-        <w:rPr>
-          <w:lang w:val="en-US"/>
-        </w:rPr>
-        <w:t xml:space="preserve">e a backbone of 5G deployments. Applying </w:t>
-      </w:r>
-      <w:proofErr w:type="gramStart"/>
-      <w:r>
-        <w:rPr>
-          <w:lang w:val="en-US"/>
-        </w:rPr>
-        <w:t xml:space="preserve">these </w:t>
-      </w:r>
-      <w:r>
-        <w:rPr>
-          <w:lang w:val="en-US"/>
-        </w:rPr>
-        <w:t>energy</w:t>
-      </w:r>
-      <w:proofErr w:type="gramEnd"/>
-      <w:r>
-        <w:rPr>
-          <w:lang w:val="en-US"/>
-        </w:rPr>
-        <w:t xml:space="preserve"> saving schemes in across thousands of sites in a mobile network will accumulate to tens of millions of kilowatt hours (kWh) in power savings annually. However, it would be the responsibility of the network planners to ensure that these cells are placed in the areas where they are needed the most otherwise adding small cells on top of the macro cells will only result in higher energy consumption. </w:t>
-      </w:r>
-    </w:p>
-    <w:p>
-      <w:pPr>
-        <w:jc w:val="both"/>
-        <w:rPr>
-          <w:lang w:val="en-US"/>
-        </w:rPr>
-      </w:pPr>
       <w:r>
         <w:rPr>
           <w:lang w:val="en-US"/>
         </w:rPr>
         <w:br w:type="page"/>
       </w:r>
-    </w:p>
-    <w:p>
-      <w:pPr>
-        <w:pStyle w:val="Heading1"/>
-        <w:rPr>
-          <w:lang w:val="en-US"/>
-        </w:rPr>
-      </w:pPr>
       <w:bookmarkStart w:id="126" w:name="_Toc498623861"/>
-      <w:r>
-        <w:rPr>
-          <w:lang w:val="en-US"/>
-        </w:rPr>
-        <w:lastRenderedPageBreak/>
-        <w:t xml:space="preserve">7 </w:t>
-      </w:r>
-      <w:r>
-        <w:rPr>
-          <w:lang w:val="en-US"/>
-        </w:rPr>
-        <w:t>Future Work</w:t>
-      </w:r>
-      <w:bookmarkEnd w:id="126"/>
-      <w:r>
-        <w:rPr>
-          <w:lang w:val="en-US"/>
-        </w:rPr>
-        <w:tab/>
-      </w:r>
-    </w:p>
-    <w:p>
-      <w:pPr>
-        <w:jc w:val="both"/>
-        <w:rPr>
-          <w:lang w:val="en-US"/>
-        </w:rPr>
-      </w:pPr>
-    </w:p>
-    <w:p>
-      <w:pPr>
-        <w:jc w:val="both"/>
-        <w:rPr>
-          <w:lang w:val="en-US"/>
-        </w:rPr>
-      </w:pPr>
-      <w:r>
-        <w:rPr>
-          <w:lang w:val="en-US"/>
-        </w:rPr>
-        <w:t>As the simulation</w:t>
-      </w:r>
-      <w:r>
-        <w:rPr>
-          <w:lang w:val="en-US"/>
-        </w:rPr>
-        <w:t>s were carried out for</w:t>
-      </w:r>
-      <w:r>
-        <w:rPr>
-          <w:lang w:val="en-US"/>
-        </w:rPr>
-        <w:t xml:space="preserve"> a realistic dens</w:t>
-      </w:r>
+    </w:p>
+    <w:p>
+      <w:pPr>
+        <w:pStyle w:val="Chapter"/>
+        <w:rPr>
+          <w:lang w:val="en-US"/>
+        </w:rPr>
+      </w:pPr>
       <w:bookmarkStart w:id="127" w:name="_GoBack"/>
       <w:bookmarkEnd w:id="127"/>
-      <w:r>
-        <w:rPr>
-          <w:lang w:val="en-US"/>
-        </w:rPr>
-        <w:t>e urban scenario</w:t>
+    </w:p>
+    <w:p>
+      <w:pPr>
+        <w:pStyle w:val="Heading1"/>
+        <w:rPr>
+          <w:lang w:val="en-US"/>
+        </w:rPr>
+      </w:pPr>
+      <w:r>
+        <w:rPr>
+          <w:lang w:val="en-US"/>
+        </w:rPr>
+        <w:t xml:space="preserve">7 </w:t>
+      </w:r>
+      <w:r>
+        <w:rPr>
+          <w:lang w:val="en-US"/>
+        </w:rPr>
+        <w:t>Future Work</w:t>
+      </w:r>
+      <w:bookmarkEnd w:id="126"/>
+      <w:r>
+        <w:rPr>
+          <w:lang w:val="en-US"/>
+        </w:rPr>
+        <w:tab/>
+      </w:r>
+    </w:p>
+    <w:p>
+      <w:pPr>
+        <w:jc w:val="both"/>
+        <w:rPr>
+          <w:lang w:val="en-US"/>
+        </w:rPr>
+      </w:pPr>
+    </w:p>
+    <w:p>
+      <w:pPr>
+        <w:jc w:val="both"/>
+        <w:rPr>
+          <w:lang w:val="en-US"/>
+        </w:rPr>
+      </w:pPr>
+      <w:r>
+        <w:rPr>
+          <w:lang w:val="en-US"/>
+        </w:rPr>
+        <w:t>As the simulation</w:t>
+      </w:r>
+      <w:r>
+        <w:rPr>
+          <w:lang w:val="en-US"/>
+        </w:rPr>
+        <w:t>s were carried out for</w:t>
+      </w:r>
+      <w:r>
+        <w:rPr>
+          <w:lang w:val="en-US"/>
+        </w:rPr>
+        <w:t xml:space="preserve"> a realistic dense urban scenario</w:t>
       </w:r>
       <w:r>
         <w:rPr>
@@ -32994,7 +32982,7 @@
       <w:rPr>
         <w:noProof/>
       </w:rPr>
-      <w:t>53</w:t>
+      <w:t>36</w:t>
     </w:r>
     <w:r>
       <w:fldChar w:fldCharType="end"/>
@@ -33964,8 +33952,8 @@
   <w:abstractNum w:abstractNumId="8" w15:restartNumberingAfterBreak="0">
     <w:nsid w:val="164E73CF"/>
     <w:multiLevelType w:val="hybridMultilevel"/>
-    <w:tmpl w:val="36EA37F2"/>
-    <w:lvl w:ilvl="0" w:tplc="AE022C62">
+    <w:tmpl w:val="520609B0"/>
+    <w:lvl w:ilvl="0" w:tplc="8C2ACBF0">
       <w:start w:val="1"/>
       <w:numFmt w:val="decimal"/>
       <w:pStyle w:val="Chapter"/>
@@ -36192,6 +36180,48 @@
   </w:num>
   <w:num w:numId="38">
     <w:abstractNumId w:val="1"/>
+  </w:num>
+  <w:num w:numId="39">
+    <w:abstractNumId w:val="1"/>
+    <w:lvlOverride w:ilvl="0">
+      <w:startOverride w:val="1"/>
+    </w:lvlOverride>
+    <w:lvlOverride w:ilvl="1">
+      <w:startOverride w:val="1"/>
+    </w:lvlOverride>
+    <w:lvlOverride w:ilvl="2">
+      <w:startOverride w:val="1"/>
+    </w:lvlOverride>
+    <w:lvlOverride w:ilvl="3">
+      <w:startOverride w:val="1"/>
+    </w:lvlOverride>
+    <w:lvlOverride w:ilvl="4">
+      <w:startOverride w:val="1"/>
+    </w:lvlOverride>
+    <w:lvlOverride w:ilvl="5">
+      <w:startOverride w:val="1"/>
+    </w:lvlOverride>
+    <w:lvlOverride w:ilvl="6">
+      <w:startOverride w:val="1"/>
+    </w:lvlOverride>
+    <w:lvlOverride w:ilvl="7">
+      <w:startOverride w:val="1"/>
+    </w:lvlOverride>
+    <w:lvlOverride w:ilvl="8">
+      <w:startOverride w:val="1"/>
+    </w:lvlOverride>
+  </w:num>
+  <w:num w:numId="40">
+    <w:abstractNumId w:val="8"/>
+    <w:lvlOverride w:ilvl="0">
+      <w:startOverride w:val="4"/>
+    </w:lvlOverride>
+  </w:num>
+  <w:num w:numId="41">
+    <w:abstractNumId w:val="8"/>
+    <w:lvlOverride w:ilvl="0">
+      <w:startOverride w:val="6"/>
+    </w:lvlOverride>
   </w:num>
 </w:numbering>
 </file>
@@ -36668,12 +36698,7 @@
         <w:ilvl w:val="2"/>
         <w:numId w:val="34"/>
       </w:numPr>
-      <w:tabs>
-        <w:tab w:val="clear" w:pos="1146"/>
-        <w:tab w:val="num" w:pos="720"/>
-      </w:tabs>
       <w:spacing w:before="240" w:after="60"/>
-      <w:ind w:left="720"/>
       <w:outlineLvl w:val="2"/>
     </w:pPr>
     <w:rPr>
@@ -43234,7 +43259,7 @@
 </file>
 
 <file path=customXml/itemProps1.xml><?xml version="1.0" encoding="utf-8"?>
-<ds:datastoreItem xmlns:ds="http://schemas.openxmlformats.org/officeDocument/2006/customXml" ds:itemID="{DC5EFD37-549B-44A6-B5D2-671809EB10C4}">
+<ds:datastoreItem xmlns:ds="http://schemas.openxmlformats.org/officeDocument/2006/customXml" ds:itemID="{18875C92-D8F0-48CB-9441-0B28F925EE5B}">
   <ds:schemaRefs>
     <ds:schemaRef ds:uri="http://schemas.openxmlformats.org/officeDocument/2006/bibliography"/>
   </ds:schemaRefs>

</xml_diff>